<commit_message>
finished the lessons and quiz from week 1
</commit_message>
<xml_diff>
--- a/Course 2 - Improving Deep Neural Networks/Week 1/Week 1 - Notes.docx
+++ b/Course 2 - Improving Deep Neural Networks/Week 1/Week 1 - Notes.docx
@@ -101,22 +101,45 @@
           <w:sz w:val="24"/>
           <w:szCs w:val="24"/>
         </w:rPr>
-        <w:t>A mistake made by professionals who transition from a domain to another (like from NLP to Computer Vision) is that they use the same intuition and the same space of hyperparameters, but this is wrong because for each domain you have to try something different</w:t>
-      </w:r>
-    </w:p>
-    <w:p>
-      <w:pPr>
-        <w:rPr>
-          <w:sz w:val="24"/>
-          <w:szCs w:val="24"/>
-        </w:rPr>
-      </w:pPr>
-      <w:r>
-        <w:rPr>
-          <w:sz w:val="24"/>
-          <w:szCs w:val="24"/>
-        </w:rPr>
-        <w:t xml:space="preserve">For small data sets (for example 10,000 examples) is ok to split the data into 60/20/20, but if the data set has like 1,000,000 examples, if enough to use 10,000 examples for </w:t>
+        <w:t xml:space="preserve">A mistake made by professionals who transition from a domain to another (like from NLP to Computer Vision) is that they use the same intuition and the same space of hyperparameters, but this is wrong because for each domain you have to try something </w:t>
+      </w:r>
+      <w:proofErr w:type="gramStart"/>
+      <w:r>
+        <w:rPr>
+          <w:sz w:val="24"/>
+          <w:szCs w:val="24"/>
+        </w:rPr>
+        <w:t>different</w:t>
+      </w:r>
+      <w:proofErr w:type="gramEnd"/>
+    </w:p>
+    <w:p>
+      <w:pPr>
+        <w:rPr>
+          <w:sz w:val="24"/>
+          <w:szCs w:val="24"/>
+        </w:rPr>
+      </w:pPr>
+      <w:r>
+        <w:rPr>
+          <w:sz w:val="24"/>
+          <w:szCs w:val="24"/>
+        </w:rPr>
+        <w:t>For small data sets (for example 10,000 examples) is ok to split the data into 60/20/20, but if the data set has like 1,000,000 examples, i</w:t>
+      </w:r>
+      <w:r>
+        <w:rPr>
+          <w:sz w:val="24"/>
+          <w:szCs w:val="24"/>
+        </w:rPr>
+        <w:t>s</w:t>
+      </w:r>
+      <w:r>
+        <w:rPr>
+          <w:sz w:val="24"/>
+          <w:szCs w:val="24"/>
+        </w:rPr>
+        <w:t xml:space="preserve"> enough to use 10,000 examples for </w:t>
       </w:r>
       <w:r>
         <w:rPr>
@@ -130,38 +153,65 @@
           <w:sz w:val="24"/>
           <w:szCs w:val="24"/>
         </w:rPr>
-        <w:t xml:space="preserve"> / test sets</w:t>
-      </w:r>
-    </w:p>
-    <w:p>
-      <w:pPr>
-        <w:rPr>
-          <w:sz w:val="24"/>
-          <w:szCs w:val="24"/>
-        </w:rPr>
-      </w:pPr>
-      <w:r>
-        <w:rPr>
-          <w:sz w:val="24"/>
-          <w:szCs w:val="24"/>
-        </w:rPr>
-        <w:t>For example, a split like 98 / 1 / 1 or 99.5 / .4 / .1 is enough</w:t>
-      </w:r>
-    </w:p>
-    <w:p>
-      <w:pPr>
-        <w:rPr>
-          <w:sz w:val="24"/>
-          <w:szCs w:val="24"/>
-        </w:rPr>
-      </w:pPr>
-      <w:r>
-        <w:rPr>
-          <w:sz w:val="24"/>
-          <w:szCs w:val="24"/>
-        </w:rPr>
-        <w:t>It’s extremely important to have at least for dev and test data sets the same distributions</w:t>
-      </w:r>
+        <w:t xml:space="preserve"> / test </w:t>
+      </w:r>
+      <w:proofErr w:type="gramStart"/>
+      <w:r>
+        <w:rPr>
+          <w:sz w:val="24"/>
+          <w:szCs w:val="24"/>
+        </w:rPr>
+        <w:t>sets</w:t>
+      </w:r>
+      <w:proofErr w:type="gramEnd"/>
+    </w:p>
+    <w:p>
+      <w:pPr>
+        <w:rPr>
+          <w:sz w:val="24"/>
+          <w:szCs w:val="24"/>
+        </w:rPr>
+      </w:pPr>
+      <w:r>
+        <w:rPr>
+          <w:sz w:val="24"/>
+          <w:szCs w:val="24"/>
+        </w:rPr>
+        <w:t xml:space="preserve">For example, a split like 98 / 1 / 1 or 99.5 / .4 / .1 is </w:t>
+      </w:r>
+      <w:proofErr w:type="gramStart"/>
+      <w:r>
+        <w:rPr>
+          <w:sz w:val="24"/>
+          <w:szCs w:val="24"/>
+        </w:rPr>
+        <w:t>enough</w:t>
+      </w:r>
+      <w:proofErr w:type="gramEnd"/>
+    </w:p>
+    <w:p>
+      <w:pPr>
+        <w:rPr>
+          <w:sz w:val="24"/>
+          <w:szCs w:val="24"/>
+        </w:rPr>
+      </w:pPr>
+      <w:r>
+        <w:rPr>
+          <w:sz w:val="24"/>
+          <w:szCs w:val="24"/>
+        </w:rPr>
+        <w:t xml:space="preserve">It’s extremely important to have at least for dev and test data sets the same </w:t>
+      </w:r>
+      <w:proofErr w:type="gramStart"/>
+      <w:r>
+        <w:rPr>
+          <w:sz w:val="24"/>
+          <w:szCs w:val="24"/>
+        </w:rPr>
+        <w:t>distributions</w:t>
+      </w:r>
+      <w:proofErr w:type="gramEnd"/>
     </w:p>
     <w:p>
       <w:pPr>
@@ -177,6 +227,7 @@
         </w:rPr>
         <w:t xml:space="preserve">Ex: train set – images from web, </w:t>
       </w:r>
+      <w:proofErr w:type="gramStart"/>
       <w:r>
         <w:rPr>
           <w:sz w:val="24"/>
@@ -184,6 +235,7 @@
         </w:rPr>
         <w:t>dev</w:t>
       </w:r>
+      <w:proofErr w:type="gramEnd"/>
       <w:r>
         <w:rPr>
           <w:sz w:val="24"/>
@@ -218,8 +270,17 @@
           <w:sz w:val="24"/>
           <w:szCs w:val="24"/>
         </w:rPr>
-        <w:t xml:space="preserve"> / test should have examples drawn from the same distribution</w:t>
-      </w:r>
+        <w:t xml:space="preserve"> / test should have examples drawn from the same </w:t>
+      </w:r>
+      <w:proofErr w:type="gramStart"/>
+      <w:r>
+        <w:rPr>
+          <w:sz w:val="24"/>
+          <w:szCs w:val="24"/>
+        </w:rPr>
+        <w:t>distribution</w:t>
+      </w:r>
+      <w:proofErr w:type="gramEnd"/>
     </w:p>
     <w:p>
       <w:pPr>
@@ -676,23 +737,48 @@
           <w:sz w:val="24"/>
           <w:szCs w:val="24"/>
         </w:rPr>
-        <w:t>These cases should be considered in relation with the optimal error and the quality of the data set; for example if the data is bad and even humans have a performance of 15%, then the case in which the train error is 15% and the dev error is 16% cannot be considered as a high bias case</w:t>
-      </w:r>
-    </w:p>
-    <w:p>
-      <w:pPr>
-        <w:rPr>
-          <w:sz w:val="24"/>
-          <w:szCs w:val="24"/>
-        </w:rPr>
-      </w:pPr>
-      <w:r>
-        <w:rPr>
-          <w:sz w:val="24"/>
-          <w:szCs w:val="24"/>
-        </w:rPr>
-        <w:t>When comparing the train and dev metrics, we don’t have to consider that 0.5% error on train and 1% error on dev is a case of overfitting only because the error is double; we have to consider the absolute values</w:t>
-      </w:r>
+        <w:t xml:space="preserve">These cases should be considered in relation with the optimal error and the quality of the data set; for </w:t>
+      </w:r>
+      <w:proofErr w:type="gramStart"/>
+      <w:r>
+        <w:rPr>
+          <w:sz w:val="24"/>
+          <w:szCs w:val="24"/>
+        </w:rPr>
+        <w:t>example</w:t>
+      </w:r>
+      <w:proofErr w:type="gramEnd"/>
+      <w:r>
+        <w:rPr>
+          <w:sz w:val="24"/>
+          <w:szCs w:val="24"/>
+        </w:rPr>
+        <w:t xml:space="preserve"> if the data is bad and even humans have a performance of 15%, then the case in which the train error is 15% and the dev error is 16% cannot be considered as a high bias case</w:t>
+      </w:r>
+    </w:p>
+    <w:p>
+      <w:pPr>
+        <w:rPr>
+          <w:sz w:val="24"/>
+          <w:szCs w:val="24"/>
+        </w:rPr>
+      </w:pPr>
+      <w:r>
+        <w:rPr>
+          <w:sz w:val="24"/>
+          <w:szCs w:val="24"/>
+        </w:rPr>
+        <w:t xml:space="preserve">When comparing the train and dev metrics, we don’t have to consider that 0.5% error on train and 1% error on dev is a case of overfitting only because the error is double; we have to consider the absolute </w:t>
+      </w:r>
+      <w:proofErr w:type="gramStart"/>
+      <w:r>
+        <w:rPr>
+          <w:sz w:val="24"/>
+          <w:szCs w:val="24"/>
+        </w:rPr>
+        <w:t>values</w:t>
+      </w:r>
+      <w:proofErr w:type="gramEnd"/>
     </w:p>
     <w:p>
       <w:pPr>
@@ -707,18 +793,28 @@
           <w:szCs w:val="24"/>
         </w:rPr>
         <w:lastRenderedPageBreak/>
-        <w:t>A case of both high bias and variance is when we have non-linearly separable data and the classifier draw a barrier that is mostly linear, but with some irregularities</w:t>
-      </w:r>
-    </w:p>
-    <w:p>
-      <w:pPr>
-        <w:rPr>
-          <w:sz w:val="24"/>
-          <w:szCs w:val="24"/>
-        </w:rPr>
-      </w:pPr>
-      <w:r>
-        <w:rPr>
+        <w:t xml:space="preserve">A case of both high bias and variance is when we have non-linearly separable data and the classifier draw a barrier that is mostly linear, but with some </w:t>
+      </w:r>
+      <w:proofErr w:type="gramStart"/>
+      <w:r>
+        <w:rPr>
+          <w:sz w:val="24"/>
+          <w:szCs w:val="24"/>
+        </w:rPr>
+        <w:t>irregularities</w:t>
+      </w:r>
+      <w:proofErr w:type="gramEnd"/>
+    </w:p>
+    <w:p>
+      <w:pPr>
+        <w:rPr>
+          <w:sz w:val="24"/>
+          <w:szCs w:val="24"/>
+        </w:rPr>
+      </w:pPr>
+      <w:r>
+        <w:rPr>
+          <w:noProof/>
           <w:sz w:val="24"/>
           <w:szCs w:val="24"/>
         </w:rPr>
@@ -738,7 +834,7 @@
                     <pic:cNvPicPr/>
                   </pic:nvPicPr>
                   <pic:blipFill>
-                    <a:blip r:embed="rId4"/>
+                    <a:blip r:embed="rId5"/>
                     <a:stretch>
                       <a:fillRect/>
                     </a:stretch>
@@ -798,46 +894,2863 @@
           <w:sz w:val="24"/>
           <w:szCs w:val="24"/>
         </w:rPr>
-        <w:t>Initially you have to check it your network is biased (training data performance); solutions: bigger network, train longer, and eventually perform NN architecture search</w:t>
-      </w:r>
-    </w:p>
-    <w:p>
-      <w:pPr>
-        <w:rPr>
-          <w:sz w:val="24"/>
-          <w:szCs w:val="24"/>
-        </w:rPr>
-      </w:pPr>
-      <w:r>
-        <w:rPr>
-          <w:sz w:val="24"/>
-          <w:szCs w:val="24"/>
-        </w:rPr>
-        <w:t>Then you check for high variance (dev data performance); solutions: more data, regularization, and perhaps NN architecture search</w:t>
-      </w:r>
-    </w:p>
-    <w:p>
-      <w:pPr>
-        <w:rPr>
-          <w:sz w:val="24"/>
-          <w:szCs w:val="24"/>
-        </w:rPr>
-      </w:pPr>
-      <w:r>
-        <w:rPr>
-          <w:sz w:val="24"/>
-          <w:szCs w:val="24"/>
-        </w:rPr>
-        <w:t>Classical ML: there was a bias – variance tradeoff, because if you minimize one, the other one increases, but for DL there isn’t this tradeoff, because you can minimize one issue, w/o increasing the other one</w:t>
-      </w:r>
-    </w:p>
-    <w:p>
-      <w:pPr>
-        <w:rPr>
-          <w:sz w:val="24"/>
-          <w:szCs w:val="24"/>
-        </w:rPr>
-      </w:pPr>
+        <w:t xml:space="preserve">Initially you have to check it your network is biased (training data performance); solutions: bigger network, train longer, and eventually perform NN architecture </w:t>
+      </w:r>
+      <w:proofErr w:type="gramStart"/>
+      <w:r>
+        <w:rPr>
+          <w:sz w:val="24"/>
+          <w:szCs w:val="24"/>
+        </w:rPr>
+        <w:t>search</w:t>
+      </w:r>
+      <w:proofErr w:type="gramEnd"/>
+    </w:p>
+    <w:p>
+      <w:pPr>
+        <w:rPr>
+          <w:sz w:val="24"/>
+          <w:szCs w:val="24"/>
+        </w:rPr>
+      </w:pPr>
+      <w:r>
+        <w:rPr>
+          <w:sz w:val="24"/>
+          <w:szCs w:val="24"/>
+        </w:rPr>
+        <w:t xml:space="preserve">Then you check for high variance (dev data performance); solutions: more data, regularization, and perhaps NN architecture </w:t>
+      </w:r>
+      <w:proofErr w:type="gramStart"/>
+      <w:r>
+        <w:rPr>
+          <w:sz w:val="24"/>
+          <w:szCs w:val="24"/>
+        </w:rPr>
+        <w:t>search</w:t>
+      </w:r>
+      <w:proofErr w:type="gramEnd"/>
+    </w:p>
+    <w:p>
+      <w:pPr>
+        <w:rPr>
+          <w:sz w:val="24"/>
+          <w:szCs w:val="24"/>
+        </w:rPr>
+      </w:pPr>
+      <w:r>
+        <w:rPr>
+          <w:sz w:val="24"/>
+          <w:szCs w:val="24"/>
+        </w:rPr>
+        <w:t xml:space="preserve">Classical ML: there was a bias – variance tradeoff, because if you minimize one, the other one increases, but for DL there isn’t this tradeoff, because you can minimize one issue, w/o increasing the other </w:t>
+      </w:r>
+      <w:proofErr w:type="gramStart"/>
+      <w:r>
+        <w:rPr>
+          <w:sz w:val="24"/>
+          <w:szCs w:val="24"/>
+        </w:rPr>
+        <w:t>one</w:t>
+      </w:r>
+      <w:proofErr w:type="gramEnd"/>
+    </w:p>
+    <w:p>
+      <w:pPr>
+        <w:rPr>
+          <w:sz w:val="24"/>
+          <w:szCs w:val="24"/>
+        </w:rPr>
+      </w:pPr>
+    </w:p>
+    <w:p>
+      <w:pPr>
+        <w:rPr>
+          <w:b/>
+          <w:bCs/>
+          <w:sz w:val="28"/>
+          <w:szCs w:val="28"/>
+        </w:rPr>
+      </w:pPr>
+      <w:r>
+        <w:rPr>
+          <w:b/>
+          <w:bCs/>
+          <w:sz w:val="28"/>
+          <w:szCs w:val="28"/>
+        </w:rPr>
+        <w:t>Regularizing your Neural Network</w:t>
+      </w:r>
+    </w:p>
+    <w:p>
+      <w:pPr>
+        <w:rPr>
+          <w:b/>
+          <w:bCs/>
+          <w:sz w:val="24"/>
+          <w:szCs w:val="24"/>
+        </w:rPr>
+      </w:pPr>
+      <w:r>
+        <w:rPr>
+          <w:b/>
+          <w:bCs/>
+          <w:sz w:val="24"/>
+          <w:szCs w:val="24"/>
+        </w:rPr>
+        <w:t>Regularization</w:t>
+      </w:r>
+    </w:p>
+    <w:p>
+      <w:pPr>
+        <w:rPr>
+          <w:sz w:val="24"/>
+          <w:szCs w:val="24"/>
+        </w:rPr>
+      </w:pPr>
+      <w:r>
+        <w:rPr>
+          <w:sz w:val="24"/>
+          <w:szCs w:val="24"/>
+        </w:rPr>
+        <w:t>For logistic regression</w:t>
+      </w:r>
+    </w:p>
+    <w:p>
+      <w:pPr>
+        <w:rPr>
+          <w:sz w:val="24"/>
+          <w:szCs w:val="24"/>
+        </w:rPr>
+      </w:pPr>
+      <w:r>
+        <w:rPr>
+          <w:noProof/>
+          <w:sz w:val="24"/>
+          <w:szCs w:val="24"/>
+        </w:rPr>
+        <w:drawing>
+          <wp:inline distT="0" distB="0" distL="0" distR="0" wp14:anchorId="1B02CD01" wp14:editId="64BDF51E">
+            <wp:extent cx="3516086" cy="563851"/>
+            <wp:effectExtent l="0" t="0" r="0" b="8255"/>
+            <wp:docPr id="2" name="Picture 2" descr="A close-up of a handwritten note&#10;&#10;Description automatically generated with low confidence"/>
+            <wp:cNvGraphicFramePr>
+              <a:graphicFrameLocks xmlns:a="http://schemas.openxmlformats.org/drawingml/2006/main" noChangeAspect="1"/>
+            </wp:cNvGraphicFramePr>
+            <a:graphic xmlns:a="http://schemas.openxmlformats.org/drawingml/2006/main">
+              <a:graphicData uri="http://schemas.openxmlformats.org/drawingml/2006/picture">
+                <pic:pic xmlns:pic="http://schemas.openxmlformats.org/drawingml/2006/picture">
+                  <pic:nvPicPr>
+                    <pic:cNvPr id="2" name="Picture 2" descr="A close-up of a handwritten note&#10;&#10;Description automatically generated with low confidence"/>
+                    <pic:cNvPicPr/>
+                  </pic:nvPicPr>
+                  <pic:blipFill>
+                    <a:blip r:embed="rId6"/>
+                    <a:stretch>
+                      <a:fillRect/>
+                    </a:stretch>
+                  </pic:blipFill>
+                  <pic:spPr>
+                    <a:xfrm>
+                      <a:off x="0" y="0"/>
+                      <a:ext cx="3538959" cy="567519"/>
+                    </a:xfrm>
+                    <a:prstGeom prst="rect">
+                      <a:avLst/>
+                    </a:prstGeom>
+                  </pic:spPr>
+                </pic:pic>
+              </a:graphicData>
+            </a:graphic>
+          </wp:inline>
+        </w:drawing>
+      </w:r>
+    </w:p>
+    <w:p>
+      <w:pPr>
+        <w:rPr>
+          <w:sz w:val="24"/>
+          <w:szCs w:val="24"/>
+        </w:rPr>
+      </w:pPr>
+      <w:r>
+        <w:rPr>
+          <w:sz w:val="24"/>
+          <w:szCs w:val="24"/>
+        </w:rPr>
+        <w:t xml:space="preserve">You add to the cost function a regularization </w:t>
+      </w:r>
+      <w:proofErr w:type="gramStart"/>
+      <w:r>
+        <w:rPr>
+          <w:sz w:val="24"/>
+          <w:szCs w:val="24"/>
+        </w:rPr>
+        <w:t>term</w:t>
+      </w:r>
+      <w:proofErr w:type="gramEnd"/>
+    </w:p>
+    <w:p>
+      <w:pPr>
+        <w:rPr>
+          <w:sz w:val="24"/>
+          <w:szCs w:val="24"/>
+        </w:rPr>
+      </w:pPr>
+      <w:r>
+        <w:rPr>
+          <w:sz w:val="24"/>
+          <w:szCs w:val="24"/>
+        </w:rPr>
+        <w:t xml:space="preserve">In this case, the regularization term is (alpha / </w:t>
+      </w:r>
+      <w:proofErr w:type="gramStart"/>
+      <w:r>
+        <w:rPr>
+          <w:sz w:val="24"/>
+          <w:szCs w:val="24"/>
+        </w:rPr>
+        <w:t>( 2</w:t>
+      </w:r>
+      <w:proofErr w:type="gramEnd"/>
+      <w:r>
+        <w:rPr>
+          <w:sz w:val="24"/>
+          <w:szCs w:val="24"/>
+        </w:rPr>
+        <w:t xml:space="preserve"> * m)) * L2 or L1 regularization</w:t>
+      </w:r>
+    </w:p>
+    <w:p>
+      <w:pPr>
+        <w:rPr>
+          <w:sz w:val="24"/>
+          <w:szCs w:val="24"/>
+        </w:rPr>
+      </w:pPr>
+    </w:p>
+    <w:p>
+      <w:pPr>
+        <w:rPr>
+          <w:sz w:val="24"/>
+          <w:szCs w:val="24"/>
+        </w:rPr>
+      </w:pPr>
+      <w:r>
+        <w:rPr>
+          <w:noProof/>
+          <w:sz w:val="24"/>
+          <w:szCs w:val="24"/>
+        </w:rPr>
+        <w:lastRenderedPageBreak/>
+        <w:drawing>
+          <wp:inline distT="0" distB="0" distL="0" distR="0" wp14:anchorId="1D16AB08" wp14:editId="3D6A4A9A">
+            <wp:extent cx="2873829" cy="1174726"/>
+            <wp:effectExtent l="0" t="0" r="3175" b="6985"/>
+            <wp:docPr id="3" name="Picture 3" descr="A picture containing handwriting, text, font, calligraphy&#10;&#10;Description automatically generated"/>
+            <wp:cNvGraphicFramePr>
+              <a:graphicFrameLocks xmlns:a="http://schemas.openxmlformats.org/drawingml/2006/main" noChangeAspect="1"/>
+            </wp:cNvGraphicFramePr>
+            <a:graphic xmlns:a="http://schemas.openxmlformats.org/drawingml/2006/main">
+              <a:graphicData uri="http://schemas.openxmlformats.org/drawingml/2006/picture">
+                <pic:pic xmlns:pic="http://schemas.openxmlformats.org/drawingml/2006/picture">
+                  <pic:nvPicPr>
+                    <pic:cNvPr id="3" name="Picture 3" descr="A picture containing handwriting, text, font, calligraphy&#10;&#10;Description automatically generated"/>
+                    <pic:cNvPicPr/>
+                  </pic:nvPicPr>
+                  <pic:blipFill rotWithShape="1">
+                    <a:blip r:embed="rId7"/>
+                    <a:srcRect t="6295"/>
+                    <a:stretch/>
+                  </pic:blipFill>
+                  <pic:spPr bwMode="auto">
+                    <a:xfrm>
+                      <a:off x="0" y="0"/>
+                      <a:ext cx="2884618" cy="1179136"/>
+                    </a:xfrm>
+                    <a:prstGeom prst="rect">
+                      <a:avLst/>
+                    </a:prstGeom>
+                    <a:ln>
+                      <a:noFill/>
+                    </a:ln>
+                    <a:extLst>
+                      <a:ext uri="{53640926-AAD7-44D8-BBD7-CCE9431645EC}">
+                        <a14:shadowObscured xmlns:a14="http://schemas.microsoft.com/office/drawing/2010/main"/>
+                      </a:ext>
+                    </a:extLst>
+                  </pic:spPr>
+                </pic:pic>
+              </a:graphicData>
+            </a:graphic>
+          </wp:inline>
+        </w:drawing>
+      </w:r>
+    </w:p>
+    <w:p>
+      <w:pPr>
+        <w:rPr>
+          <w:sz w:val="24"/>
+          <w:szCs w:val="24"/>
+        </w:rPr>
+      </w:pPr>
+      <w:r>
+        <w:rPr>
+          <w:noProof/>
+          <w:sz w:val="24"/>
+          <w:szCs w:val="24"/>
+        </w:rPr>
+        <w:drawing>
+          <wp:inline distT="0" distB="0" distL="0" distR="0" wp14:anchorId="11363D8D" wp14:editId="21B7E636">
+            <wp:extent cx="2373086" cy="703400"/>
+            <wp:effectExtent l="0" t="0" r="0" b="1905"/>
+            <wp:docPr id="4" name="Picture 4" descr="A picture containing text, font, handwriting, white&#10;&#10;Description automatically generated"/>
+            <wp:cNvGraphicFramePr>
+              <a:graphicFrameLocks xmlns:a="http://schemas.openxmlformats.org/drawingml/2006/main" noChangeAspect="1"/>
+            </wp:cNvGraphicFramePr>
+            <a:graphic xmlns:a="http://schemas.openxmlformats.org/drawingml/2006/main">
+              <a:graphicData uri="http://schemas.openxmlformats.org/drawingml/2006/picture">
+                <pic:pic xmlns:pic="http://schemas.openxmlformats.org/drawingml/2006/picture">
+                  <pic:nvPicPr>
+                    <pic:cNvPr id="4" name="Picture 4" descr="A picture containing text, font, handwriting, white&#10;&#10;Description automatically generated"/>
+                    <pic:cNvPicPr/>
+                  </pic:nvPicPr>
+                  <pic:blipFill>
+                    <a:blip r:embed="rId8"/>
+                    <a:stretch>
+                      <a:fillRect/>
+                    </a:stretch>
+                  </pic:blipFill>
+                  <pic:spPr>
+                    <a:xfrm>
+                      <a:off x="0" y="0"/>
+                      <a:ext cx="2379510" cy="705304"/>
+                    </a:xfrm>
+                    <a:prstGeom prst="rect">
+                      <a:avLst/>
+                    </a:prstGeom>
+                  </pic:spPr>
+                </pic:pic>
+              </a:graphicData>
+            </a:graphic>
+          </wp:inline>
+        </w:drawing>
+      </w:r>
+    </w:p>
+    <w:p>
+      <w:pPr>
+        <w:rPr>
+          <w:sz w:val="24"/>
+          <w:szCs w:val="24"/>
+        </w:rPr>
+      </w:pPr>
+      <w:r>
+        <w:rPr>
+          <w:sz w:val="24"/>
+          <w:szCs w:val="24"/>
+        </w:rPr>
+        <w:t xml:space="preserve">L1 regularization gives sparse results, thus some weights will be zero, so the model will be simpler after </w:t>
+      </w:r>
+      <w:proofErr w:type="gramStart"/>
+      <w:r>
+        <w:rPr>
+          <w:sz w:val="24"/>
+          <w:szCs w:val="24"/>
+        </w:rPr>
+        <w:t>regularization</w:t>
+      </w:r>
+      <w:proofErr w:type="gramEnd"/>
+    </w:p>
+    <w:p>
+      <w:pPr>
+        <w:rPr>
+          <w:sz w:val="24"/>
+          <w:szCs w:val="24"/>
+        </w:rPr>
+      </w:pPr>
+      <w:r>
+        <w:rPr>
+          <w:sz w:val="24"/>
+          <w:szCs w:val="24"/>
+        </w:rPr>
+        <w:t xml:space="preserve">However, L2 regularization is used </w:t>
+      </w:r>
+      <w:proofErr w:type="gramStart"/>
+      <w:r>
+        <w:rPr>
+          <w:sz w:val="24"/>
+          <w:szCs w:val="24"/>
+        </w:rPr>
+        <w:t>more</w:t>
+      </w:r>
+      <w:proofErr w:type="gramEnd"/>
+    </w:p>
+    <w:p>
+      <w:pPr>
+        <w:rPr>
+          <w:sz w:val="24"/>
+          <w:szCs w:val="24"/>
+        </w:rPr>
+      </w:pPr>
+      <w:r>
+        <w:rPr>
+          <w:sz w:val="24"/>
+          <w:szCs w:val="24"/>
+        </w:rPr>
+        <w:t>For neural networks</w:t>
+      </w:r>
+    </w:p>
+    <w:p>
+      <w:pPr>
+        <w:rPr>
+          <w:sz w:val="24"/>
+          <w:szCs w:val="24"/>
+        </w:rPr>
+      </w:pPr>
+      <w:r>
+        <w:rPr>
+          <w:noProof/>
+          <w:sz w:val="24"/>
+          <w:szCs w:val="24"/>
+        </w:rPr>
+        <w:drawing>
+          <wp:inline distT="0" distB="0" distL="0" distR="0" wp14:anchorId="5C61E3FE" wp14:editId="5192D0E1">
+            <wp:extent cx="5942841" cy="598715"/>
+            <wp:effectExtent l="0" t="0" r="1270" b="0"/>
+            <wp:docPr id="5" name="Picture 5" descr="A close-up of writing on a white board&#10;&#10;Description automatically generated with low confidence"/>
+            <wp:cNvGraphicFramePr>
+              <a:graphicFrameLocks xmlns:a="http://schemas.openxmlformats.org/drawingml/2006/main" noChangeAspect="1"/>
+            </wp:cNvGraphicFramePr>
+            <a:graphic xmlns:a="http://schemas.openxmlformats.org/drawingml/2006/main">
+              <a:graphicData uri="http://schemas.openxmlformats.org/drawingml/2006/picture">
+                <pic:pic xmlns:pic="http://schemas.openxmlformats.org/drawingml/2006/picture">
+                  <pic:nvPicPr>
+                    <pic:cNvPr id="5" name="Picture 5" descr="A close-up of writing on a white board&#10;&#10;Description automatically generated with low confidence"/>
+                    <pic:cNvPicPr/>
+                  </pic:nvPicPr>
+                  <pic:blipFill rotWithShape="1">
+                    <a:blip r:embed="rId9"/>
+                    <a:srcRect t="12794" b="13131"/>
+                    <a:stretch/>
+                  </pic:blipFill>
+                  <pic:spPr bwMode="auto">
+                    <a:xfrm>
+                      <a:off x="0" y="0"/>
+                      <a:ext cx="5943600" cy="598791"/>
+                    </a:xfrm>
+                    <a:prstGeom prst="rect">
+                      <a:avLst/>
+                    </a:prstGeom>
+                    <a:ln>
+                      <a:noFill/>
+                    </a:ln>
+                    <a:extLst>
+                      <a:ext uri="{53640926-AAD7-44D8-BBD7-CCE9431645EC}">
+                        <a14:shadowObscured xmlns:a14="http://schemas.microsoft.com/office/drawing/2010/main"/>
+                      </a:ext>
+                    </a:extLst>
+                  </pic:spPr>
+                </pic:pic>
+              </a:graphicData>
+            </a:graphic>
+          </wp:inline>
+        </w:drawing>
+      </w:r>
+    </w:p>
+    <w:p>
+      <w:pPr>
+        <w:rPr>
+          <w:sz w:val="24"/>
+          <w:szCs w:val="24"/>
+        </w:rPr>
+      </w:pPr>
+      <w:r>
+        <w:rPr>
+          <w:sz w:val="24"/>
+          <w:szCs w:val="24"/>
+        </w:rPr>
+        <w:t xml:space="preserve">Here, instead of the vector norm, we use the summation of each the </w:t>
+      </w:r>
+      <w:proofErr w:type="spellStart"/>
+      <w:r>
+        <w:rPr>
+          <w:sz w:val="24"/>
+          <w:szCs w:val="24"/>
+        </w:rPr>
+        <w:t>Frobenius</w:t>
+      </w:r>
+      <w:proofErr w:type="spellEnd"/>
+      <w:r>
+        <w:rPr>
+          <w:sz w:val="24"/>
+          <w:szCs w:val="24"/>
+        </w:rPr>
+        <w:t xml:space="preserve"> norm of each W </w:t>
+      </w:r>
+      <w:proofErr w:type="gramStart"/>
+      <w:r>
+        <w:rPr>
+          <w:sz w:val="24"/>
+          <w:szCs w:val="24"/>
+        </w:rPr>
+        <w:t>matrix</w:t>
+      </w:r>
+      <w:proofErr w:type="gramEnd"/>
+    </w:p>
+    <w:p>
+      <w:pPr>
+        <w:rPr>
+          <w:sz w:val="24"/>
+          <w:szCs w:val="24"/>
+        </w:rPr>
+      </w:pPr>
+      <w:r>
+        <w:rPr>
+          <w:noProof/>
+          <w:sz w:val="24"/>
+          <w:szCs w:val="24"/>
+        </w:rPr>
+        <w:drawing>
+          <wp:inline distT="0" distB="0" distL="0" distR="0" wp14:anchorId="17D9B4D6" wp14:editId="15FB4206">
+            <wp:extent cx="1495634" cy="676369"/>
+            <wp:effectExtent l="0" t="0" r="9525" b="0"/>
+            <wp:docPr id="6" name="Picture 6" descr="A picture containing text, font, diagram, white&#10;&#10;Description automatically generated"/>
+            <wp:cNvGraphicFramePr>
+              <a:graphicFrameLocks xmlns:a="http://schemas.openxmlformats.org/drawingml/2006/main" noChangeAspect="1"/>
+            </wp:cNvGraphicFramePr>
+            <a:graphic xmlns:a="http://schemas.openxmlformats.org/drawingml/2006/main">
+              <a:graphicData uri="http://schemas.openxmlformats.org/drawingml/2006/picture">
+                <pic:pic xmlns:pic="http://schemas.openxmlformats.org/drawingml/2006/picture">
+                  <pic:nvPicPr>
+                    <pic:cNvPr id="6" name="Picture 6" descr="A picture containing text, font, diagram, white&#10;&#10;Description automatically generated"/>
+                    <pic:cNvPicPr/>
+                  </pic:nvPicPr>
+                  <pic:blipFill>
+                    <a:blip r:embed="rId10"/>
+                    <a:stretch>
+                      <a:fillRect/>
+                    </a:stretch>
+                  </pic:blipFill>
+                  <pic:spPr>
+                    <a:xfrm>
+                      <a:off x="0" y="0"/>
+                      <a:ext cx="1495634" cy="676369"/>
+                    </a:xfrm>
+                    <a:prstGeom prst="rect">
+                      <a:avLst/>
+                    </a:prstGeom>
+                  </pic:spPr>
+                </pic:pic>
+              </a:graphicData>
+            </a:graphic>
+          </wp:inline>
+        </w:drawing>
+      </w:r>
+      <w:r>
+        <w:rPr>
+          <w:noProof/>
+          <w:sz w:val="24"/>
+          <w:szCs w:val="24"/>
+        </w:rPr>
+        <w:drawing>
+          <wp:inline distT="0" distB="0" distL="0" distR="0" wp14:anchorId="47B38514" wp14:editId="0FCE4C8A">
+            <wp:extent cx="2901043" cy="662944"/>
+            <wp:effectExtent l="0" t="0" r="0" b="3810"/>
+            <wp:docPr id="7" name="Picture 7" descr="A picture containing handwriting, text, font, calligraphy&#10;&#10;Description automatically generated"/>
+            <wp:cNvGraphicFramePr>
+              <a:graphicFrameLocks xmlns:a="http://schemas.openxmlformats.org/drawingml/2006/main" noChangeAspect="1"/>
+            </wp:cNvGraphicFramePr>
+            <a:graphic xmlns:a="http://schemas.openxmlformats.org/drawingml/2006/main">
+              <a:graphicData uri="http://schemas.openxmlformats.org/drawingml/2006/picture">
+                <pic:pic xmlns:pic="http://schemas.openxmlformats.org/drawingml/2006/picture">
+                  <pic:nvPicPr>
+                    <pic:cNvPr id="7" name="Picture 7" descr="A picture containing handwriting, text, font, calligraphy&#10;&#10;Description automatically generated"/>
+                    <pic:cNvPicPr/>
+                  </pic:nvPicPr>
+                  <pic:blipFill>
+                    <a:blip r:embed="rId11"/>
+                    <a:stretch>
+                      <a:fillRect/>
+                    </a:stretch>
+                  </pic:blipFill>
+                  <pic:spPr>
+                    <a:xfrm>
+                      <a:off x="0" y="0"/>
+                      <a:ext cx="2973504" cy="679503"/>
+                    </a:xfrm>
+                    <a:prstGeom prst="rect">
+                      <a:avLst/>
+                    </a:prstGeom>
+                  </pic:spPr>
+                </pic:pic>
+              </a:graphicData>
+            </a:graphic>
+          </wp:inline>
+        </w:drawing>
+      </w:r>
+    </w:p>
+    <w:p>
+      <w:pPr>
+        <w:rPr>
+          <w:sz w:val="24"/>
+          <w:szCs w:val="24"/>
+        </w:rPr>
+      </w:pPr>
+      <w:r>
+        <w:rPr>
+          <w:sz w:val="24"/>
+          <w:szCs w:val="24"/>
+        </w:rPr>
+        <w:t>This regularization is also called weight decay</w:t>
+      </w:r>
+      <w:r>
+        <w:rPr>
+          <w:sz w:val="24"/>
+          <w:szCs w:val="24"/>
+        </w:rPr>
+        <w:t xml:space="preserve"> because is exactly as you would subtract in the gradient descent step also the (</w:t>
+      </w:r>
+      <w:r>
+        <w:rPr>
+          <w:sz w:val="24"/>
+          <w:szCs w:val="24"/>
+        </w:rPr>
+        <w:t>lambda</w:t>
+      </w:r>
+      <w:r>
+        <w:rPr>
+          <w:sz w:val="24"/>
+          <w:szCs w:val="24"/>
+        </w:rPr>
+        <w:t xml:space="preserve"> / m) * </w:t>
+      </w:r>
+      <w:proofErr w:type="spellStart"/>
+      <w:r>
+        <w:rPr>
+          <w:sz w:val="24"/>
+          <w:szCs w:val="24"/>
+        </w:rPr>
+        <w:t>W</w:t>
+      </w:r>
+      <w:r>
+        <w:rPr>
+          <w:sz w:val="24"/>
+          <w:szCs w:val="24"/>
+        </w:rPr>
+        <w:t>l</w:t>
+      </w:r>
+      <w:proofErr w:type="spellEnd"/>
+      <w:r>
+        <w:rPr>
+          <w:sz w:val="24"/>
+          <w:szCs w:val="24"/>
+        </w:rPr>
+        <w:t xml:space="preserve"> (</w:t>
+      </w:r>
+      <w:proofErr w:type="spellStart"/>
+      <w:r>
+        <w:rPr>
+          <w:sz w:val="24"/>
+          <w:szCs w:val="24"/>
+        </w:rPr>
+        <w:t>Wl</w:t>
+      </w:r>
+      <w:proofErr w:type="spellEnd"/>
+      <w:r>
+        <w:rPr>
+          <w:sz w:val="24"/>
+          <w:szCs w:val="24"/>
+        </w:rPr>
+        <w:t xml:space="preserve"> being the weights of that layer, while updating </w:t>
+      </w:r>
+      <w:proofErr w:type="spellStart"/>
+      <w:r>
+        <w:rPr>
+          <w:sz w:val="24"/>
+          <w:szCs w:val="24"/>
+        </w:rPr>
+        <w:t>Wl</w:t>
+      </w:r>
+      <w:proofErr w:type="spellEnd"/>
+      <w:r>
+        <w:rPr>
+          <w:sz w:val="24"/>
+          <w:szCs w:val="24"/>
+        </w:rPr>
+        <w:t>)</w:t>
+      </w:r>
+    </w:p>
+    <w:p>
+      <w:pPr>
+        <w:rPr>
+          <w:sz w:val="24"/>
+          <w:szCs w:val="24"/>
+        </w:rPr>
+      </w:pPr>
+      <w:r>
+        <w:rPr>
+          <w:noProof/>
+          <w:sz w:val="24"/>
+          <w:szCs w:val="24"/>
+        </w:rPr>
+        <w:drawing>
+          <wp:inline distT="0" distB="0" distL="0" distR="0" wp14:anchorId="61F597E3" wp14:editId="7ACAEE1E">
+            <wp:extent cx="3151414" cy="512662"/>
+            <wp:effectExtent l="0" t="0" r="0" b="1905"/>
+            <wp:docPr id="8" name="Picture 8" descr="A close-up of a sign&#10;&#10;Description automatically generated with low confidence"/>
+            <wp:cNvGraphicFramePr>
+              <a:graphicFrameLocks xmlns:a="http://schemas.openxmlformats.org/drawingml/2006/main" noChangeAspect="1"/>
+            </wp:cNvGraphicFramePr>
+            <a:graphic xmlns:a="http://schemas.openxmlformats.org/drawingml/2006/main">
+              <a:graphicData uri="http://schemas.openxmlformats.org/drawingml/2006/picture">
+                <pic:pic xmlns:pic="http://schemas.openxmlformats.org/drawingml/2006/picture">
+                  <pic:nvPicPr>
+                    <pic:cNvPr id="8" name="Picture 8" descr="A close-up of a sign&#10;&#10;Description automatically generated with low confidence"/>
+                    <pic:cNvPicPr/>
+                  </pic:nvPicPr>
+                  <pic:blipFill rotWithShape="1">
+                    <a:blip r:embed="rId12"/>
+                    <a:srcRect t="5547" b="6796"/>
+                    <a:stretch/>
+                  </pic:blipFill>
+                  <pic:spPr bwMode="auto">
+                    <a:xfrm>
+                      <a:off x="0" y="0"/>
+                      <a:ext cx="3180816" cy="517445"/>
+                    </a:xfrm>
+                    <a:prstGeom prst="rect">
+                      <a:avLst/>
+                    </a:prstGeom>
+                    <a:ln>
+                      <a:noFill/>
+                    </a:ln>
+                    <a:extLst>
+                      <a:ext uri="{53640926-AAD7-44D8-BBD7-CCE9431645EC}">
+                        <a14:shadowObscured xmlns:a14="http://schemas.microsoft.com/office/drawing/2010/main"/>
+                      </a:ext>
+                    </a:extLst>
+                  </pic:spPr>
+                </pic:pic>
+              </a:graphicData>
+            </a:graphic>
+          </wp:inline>
+        </w:drawing>
+      </w:r>
+    </w:p>
+    <w:p>
+      <w:pPr>
+        <w:rPr>
+          <w:sz w:val="24"/>
+          <w:szCs w:val="24"/>
+        </w:rPr>
+      </w:pPr>
+      <w:r>
+        <w:rPr>
+          <w:sz w:val="24"/>
+          <w:szCs w:val="24"/>
+        </w:rPr>
+        <w:t xml:space="preserve">Weight decay is a regularization technique (such as L2 regularization) that results in gradient descent shrinking the weights on every </w:t>
+      </w:r>
+      <w:proofErr w:type="gramStart"/>
+      <w:r>
+        <w:rPr>
+          <w:sz w:val="24"/>
+          <w:szCs w:val="24"/>
+        </w:rPr>
+        <w:t>iteration</w:t>
+      </w:r>
+      <w:proofErr w:type="gramEnd"/>
+    </w:p>
+    <w:p>
+      <w:pPr>
+        <w:rPr>
+          <w:sz w:val="24"/>
+          <w:szCs w:val="24"/>
+        </w:rPr>
+      </w:pPr>
+    </w:p>
+    <w:p>
+      <w:pPr>
+        <w:rPr>
+          <w:b/>
+          <w:bCs/>
+          <w:sz w:val="24"/>
+          <w:szCs w:val="24"/>
+        </w:rPr>
+      </w:pPr>
+      <w:r>
+        <w:rPr>
+          <w:b/>
+          <w:bCs/>
+          <w:sz w:val="24"/>
+          <w:szCs w:val="24"/>
+        </w:rPr>
+        <w:t>Why Regularization Reduces Overfitting?</w:t>
+      </w:r>
+    </w:p>
+    <w:p>
+      <w:pPr>
+        <w:rPr>
+          <w:sz w:val="24"/>
+          <w:szCs w:val="24"/>
+        </w:rPr>
+      </w:pPr>
+      <w:r>
+        <w:rPr>
+          <w:sz w:val="24"/>
+          <w:szCs w:val="24"/>
+        </w:rPr>
+        <w:t xml:space="preserve">When you add it, if you use a large lambda, a lot of weights will be zero, so then the network will become </w:t>
+      </w:r>
+      <w:r>
+        <w:rPr>
+          <w:sz w:val="24"/>
+          <w:szCs w:val="24"/>
+        </w:rPr>
+        <w:t>simpler</w:t>
+      </w:r>
+      <w:r>
+        <w:rPr>
+          <w:sz w:val="24"/>
+          <w:szCs w:val="24"/>
+        </w:rPr>
+        <w:t xml:space="preserve">, so it learns simpler </w:t>
+      </w:r>
+      <w:proofErr w:type="gramStart"/>
+      <w:r>
+        <w:rPr>
+          <w:sz w:val="24"/>
+          <w:szCs w:val="24"/>
+        </w:rPr>
+        <w:t>functions</w:t>
+      </w:r>
+      <w:proofErr w:type="gramEnd"/>
+    </w:p>
+    <w:p>
+      <w:pPr>
+        <w:rPr>
+          <w:sz w:val="24"/>
+          <w:szCs w:val="24"/>
+        </w:rPr>
+      </w:pPr>
+      <w:r>
+        <w:rPr>
+          <w:sz w:val="24"/>
+          <w:szCs w:val="24"/>
+        </w:rPr>
+        <w:lastRenderedPageBreak/>
+        <w:t xml:space="preserve">Additionally, because the weights will become smaller, then only the “linear” part of the activation function will be used, thus the overall network will be </w:t>
+      </w:r>
+      <w:proofErr w:type="gramStart"/>
+      <w:r>
+        <w:rPr>
+          <w:sz w:val="24"/>
+          <w:szCs w:val="24"/>
+        </w:rPr>
+        <w:t>simpler</w:t>
+      </w:r>
+      <w:proofErr w:type="gramEnd"/>
+    </w:p>
+    <w:p>
+      <w:pPr>
+        <w:rPr>
+          <w:sz w:val="24"/>
+          <w:szCs w:val="24"/>
+        </w:rPr>
+      </w:pPr>
+      <w:r>
+        <w:rPr>
+          <w:noProof/>
+          <w:sz w:val="24"/>
+          <w:szCs w:val="24"/>
+        </w:rPr>
+        <w:drawing>
+          <wp:inline distT="0" distB="0" distL="0" distR="0" wp14:anchorId="6962A900" wp14:editId="70F7C578">
+            <wp:extent cx="2459355" cy="936109"/>
+            <wp:effectExtent l="0" t="0" r="0" b="0"/>
+            <wp:docPr id="9" name="Picture 9"/>
+            <wp:cNvGraphicFramePr>
+              <a:graphicFrameLocks xmlns:a="http://schemas.openxmlformats.org/drawingml/2006/main" noChangeAspect="1"/>
+            </wp:cNvGraphicFramePr>
+            <a:graphic xmlns:a="http://schemas.openxmlformats.org/drawingml/2006/main">
+              <a:graphicData uri="http://schemas.openxmlformats.org/drawingml/2006/picture">
+                <pic:pic xmlns:pic="http://schemas.openxmlformats.org/drawingml/2006/picture">
+                  <pic:nvPicPr>
+                    <pic:cNvPr id="1" name=""/>
+                    <pic:cNvPicPr/>
+                  </pic:nvPicPr>
+                  <pic:blipFill rotWithShape="1">
+                    <a:blip r:embed="rId13"/>
+                    <a:srcRect t="8123" b="9699"/>
+                    <a:stretch/>
+                  </pic:blipFill>
+                  <pic:spPr bwMode="auto">
+                    <a:xfrm>
+                      <a:off x="0" y="0"/>
+                      <a:ext cx="2473072" cy="941330"/>
+                    </a:xfrm>
+                    <a:prstGeom prst="rect">
+                      <a:avLst/>
+                    </a:prstGeom>
+                    <a:ln>
+                      <a:noFill/>
+                    </a:ln>
+                    <a:extLst>
+                      <a:ext uri="{53640926-AAD7-44D8-BBD7-CCE9431645EC}">
+                        <a14:shadowObscured xmlns:a14="http://schemas.microsoft.com/office/drawing/2010/main"/>
+                      </a:ext>
+                    </a:extLst>
+                  </pic:spPr>
+                </pic:pic>
+              </a:graphicData>
+            </a:graphic>
+          </wp:inline>
+        </w:drawing>
+      </w:r>
+    </w:p>
+    <w:p>
+      <w:pPr>
+        <w:rPr>
+          <w:sz w:val="24"/>
+          <w:szCs w:val="24"/>
+        </w:rPr>
+      </w:pPr>
+    </w:p>
+    <w:p>
+      <w:pPr>
+        <w:rPr>
+          <w:b/>
+          <w:bCs/>
+          <w:sz w:val="24"/>
+          <w:szCs w:val="24"/>
+        </w:rPr>
+      </w:pPr>
+      <w:r>
+        <w:rPr>
+          <w:b/>
+          <w:bCs/>
+          <w:sz w:val="24"/>
+          <w:szCs w:val="24"/>
+        </w:rPr>
+        <w:t>Dropout Regularization</w:t>
+      </w:r>
+    </w:p>
+    <w:p>
+      <w:pPr>
+        <w:rPr>
+          <w:sz w:val="24"/>
+          <w:szCs w:val="24"/>
+        </w:rPr>
+      </w:pPr>
+      <w:r>
+        <w:rPr>
+          <w:sz w:val="24"/>
+          <w:szCs w:val="24"/>
+        </w:rPr>
+        <w:t xml:space="preserve">While training, you shut off randomly a % of neurons, but you do not reset them to 0 (that will remove the learned info), you just don’t use them for the particular training </w:t>
+      </w:r>
+      <w:proofErr w:type="gramStart"/>
+      <w:r>
+        <w:rPr>
+          <w:sz w:val="24"/>
+          <w:szCs w:val="24"/>
+        </w:rPr>
+        <w:t>example</w:t>
+      </w:r>
+      <w:proofErr w:type="gramEnd"/>
+    </w:p>
+    <w:p>
+      <w:pPr>
+        <w:rPr>
+          <w:sz w:val="24"/>
+          <w:szCs w:val="24"/>
+        </w:rPr>
+      </w:pPr>
+      <w:r>
+        <w:rPr>
+          <w:noProof/>
+          <w:sz w:val="24"/>
+          <w:szCs w:val="24"/>
+        </w:rPr>
+        <w:drawing>
+          <wp:inline distT="0" distB="0" distL="0" distR="0" wp14:anchorId="57FE1965" wp14:editId="1B5378FD">
+            <wp:extent cx="2813957" cy="1939500"/>
+            <wp:effectExtent l="0" t="0" r="5715" b="3810"/>
+            <wp:docPr id="10" name="Picture 10" descr="A picture containing diagram, line, circle, origami&#10;&#10;Description automatically generated"/>
+            <wp:cNvGraphicFramePr>
+              <a:graphicFrameLocks xmlns:a="http://schemas.openxmlformats.org/drawingml/2006/main" noChangeAspect="1"/>
+            </wp:cNvGraphicFramePr>
+            <a:graphic xmlns:a="http://schemas.openxmlformats.org/drawingml/2006/main">
+              <a:graphicData uri="http://schemas.openxmlformats.org/drawingml/2006/picture">
+                <pic:pic xmlns:pic="http://schemas.openxmlformats.org/drawingml/2006/picture">
+                  <pic:nvPicPr>
+                    <pic:cNvPr id="10" name="Picture 10" descr="A picture containing diagram, line, circle, origami&#10;&#10;Description automatically generated"/>
+                    <pic:cNvPicPr/>
+                  </pic:nvPicPr>
+                  <pic:blipFill>
+                    <a:blip r:embed="rId14"/>
+                    <a:stretch>
+                      <a:fillRect/>
+                    </a:stretch>
+                  </pic:blipFill>
+                  <pic:spPr>
+                    <a:xfrm>
+                      <a:off x="0" y="0"/>
+                      <a:ext cx="2820381" cy="1943927"/>
+                    </a:xfrm>
+                    <a:prstGeom prst="rect">
+                      <a:avLst/>
+                    </a:prstGeom>
+                  </pic:spPr>
+                </pic:pic>
+              </a:graphicData>
+            </a:graphic>
+          </wp:inline>
+        </w:drawing>
+      </w:r>
+    </w:p>
+    <w:p>
+      <w:pPr>
+        <w:rPr>
+          <w:sz w:val="24"/>
+          <w:szCs w:val="24"/>
+        </w:rPr>
+      </w:pPr>
+      <w:r>
+        <w:rPr>
+          <w:sz w:val="24"/>
+          <w:szCs w:val="24"/>
+        </w:rPr>
+        <w:t xml:space="preserve">The most used implementation of dropout is the inverted dropout when you multiply </w:t>
+      </w:r>
+      <w:proofErr w:type="gramStart"/>
+      <w:r>
+        <w:rPr>
+          <w:sz w:val="24"/>
+          <w:szCs w:val="24"/>
+        </w:rPr>
+        <w:t>the a</w:t>
+      </w:r>
+      <w:proofErr w:type="gramEnd"/>
+      <w:r>
+        <w:rPr>
+          <w:sz w:val="24"/>
+          <w:szCs w:val="24"/>
+        </w:rPr>
+        <w:t xml:space="preserve"> value of each layer with zero values based on a </w:t>
+      </w:r>
+      <w:proofErr w:type="spellStart"/>
+      <w:r>
+        <w:rPr>
+          <w:sz w:val="24"/>
+          <w:szCs w:val="24"/>
+        </w:rPr>
+        <w:t>keep_prob</w:t>
+      </w:r>
+      <w:proofErr w:type="spellEnd"/>
+      <w:r>
+        <w:rPr>
+          <w:sz w:val="24"/>
+          <w:szCs w:val="24"/>
+        </w:rPr>
+        <w:t xml:space="preserve"> threshold; it’s extremely important to divide the a with </w:t>
+      </w:r>
+      <w:proofErr w:type="spellStart"/>
+      <w:r>
+        <w:rPr>
+          <w:sz w:val="24"/>
+          <w:szCs w:val="24"/>
+        </w:rPr>
+        <w:t>keep_prob</w:t>
+      </w:r>
+      <w:proofErr w:type="spellEnd"/>
+      <w:r>
+        <w:rPr>
+          <w:sz w:val="24"/>
+          <w:szCs w:val="24"/>
+        </w:rPr>
+        <w:t xml:space="preserve"> threshold, so that the next layers are not affected because of the shutting down of some neurons; additionally, this helps </w:t>
+      </w:r>
+      <w:r>
+        <w:rPr>
+          <w:sz w:val="24"/>
+          <w:szCs w:val="24"/>
+        </w:rPr>
+        <w:t>while</w:t>
+      </w:r>
+      <w:r>
+        <w:rPr>
+          <w:sz w:val="24"/>
+          <w:szCs w:val="24"/>
+        </w:rPr>
+        <w:t xml:space="preserve"> testing when you do not apply dropout</w:t>
+      </w:r>
+    </w:p>
+    <w:p>
+      <w:pPr>
+        <w:rPr>
+          <w:sz w:val="24"/>
+          <w:szCs w:val="24"/>
+        </w:rPr>
+      </w:pPr>
+      <w:r>
+        <w:rPr>
+          <w:sz w:val="24"/>
+          <w:szCs w:val="24"/>
+        </w:rPr>
+        <w:t xml:space="preserve">However, you can apply dropout at test time, but you have to predict for each input example multiple times and in the end to compute the mean of the predictions, because otherwise the predictions would be random </w:t>
+      </w:r>
+      <w:proofErr w:type="gramStart"/>
+      <w:r>
+        <w:rPr>
+          <w:sz w:val="24"/>
+          <w:szCs w:val="24"/>
+        </w:rPr>
+        <w:t>noise</w:t>
+      </w:r>
+      <w:proofErr w:type="gramEnd"/>
+    </w:p>
+    <w:p>
+      <w:pPr>
+        <w:rPr>
+          <w:sz w:val="24"/>
+          <w:szCs w:val="24"/>
+        </w:rPr>
+      </w:pPr>
+    </w:p>
+    <w:p>
+      <w:pPr>
+        <w:rPr>
+          <w:b/>
+          <w:bCs/>
+          <w:sz w:val="24"/>
+          <w:szCs w:val="24"/>
+        </w:rPr>
+      </w:pPr>
+      <w:r>
+        <w:rPr>
+          <w:b/>
+          <w:bCs/>
+          <w:sz w:val="24"/>
+          <w:szCs w:val="24"/>
+        </w:rPr>
+        <w:t>Understanding Dropout</w:t>
+      </w:r>
+    </w:p>
+    <w:p>
+      <w:pPr>
+        <w:rPr>
+          <w:sz w:val="24"/>
+          <w:szCs w:val="24"/>
+        </w:rPr>
+      </w:pPr>
+      <w:r>
+        <w:rPr>
+          <w:sz w:val="24"/>
+          <w:szCs w:val="24"/>
+        </w:rPr>
+        <w:t xml:space="preserve">Because a lot of weights are randomly turned off, the NN is forced to spread out the weights, so there isn’t too much emphasis on one </w:t>
+      </w:r>
+      <w:proofErr w:type="gramStart"/>
+      <w:r>
+        <w:rPr>
+          <w:sz w:val="24"/>
+          <w:szCs w:val="24"/>
+        </w:rPr>
+        <w:t>feature</w:t>
+      </w:r>
+      <w:proofErr w:type="gramEnd"/>
+    </w:p>
+    <w:p>
+      <w:pPr>
+        <w:rPr>
+          <w:sz w:val="24"/>
+          <w:szCs w:val="24"/>
+        </w:rPr>
+      </w:pPr>
+      <w:r>
+        <w:rPr>
+          <w:sz w:val="24"/>
+          <w:szCs w:val="24"/>
+        </w:rPr>
+        <w:t xml:space="preserve">For different layers there are used different values of the </w:t>
+      </w:r>
+      <w:proofErr w:type="spellStart"/>
+      <w:r>
+        <w:rPr>
+          <w:sz w:val="24"/>
+          <w:szCs w:val="24"/>
+        </w:rPr>
+        <w:t>keep_prob</w:t>
+      </w:r>
+      <w:proofErr w:type="spellEnd"/>
+      <w:r>
+        <w:rPr>
+          <w:sz w:val="24"/>
+          <w:szCs w:val="24"/>
+        </w:rPr>
+        <w:t xml:space="preserve">, for example the large layers where the overfitting is most likely, there lower </w:t>
+      </w:r>
+      <w:proofErr w:type="spellStart"/>
+      <w:r>
+        <w:rPr>
+          <w:sz w:val="24"/>
+          <w:szCs w:val="24"/>
+        </w:rPr>
+        <w:t>keep_prob</w:t>
+      </w:r>
+      <w:proofErr w:type="spellEnd"/>
+      <w:r>
+        <w:rPr>
+          <w:sz w:val="24"/>
+          <w:szCs w:val="24"/>
+        </w:rPr>
+        <w:t xml:space="preserve"> </w:t>
+      </w:r>
+      <w:r>
+        <w:rPr>
+          <w:sz w:val="24"/>
+          <w:szCs w:val="24"/>
+        </w:rPr>
+        <w:t xml:space="preserve">values </w:t>
+      </w:r>
+      <w:r>
+        <w:rPr>
+          <w:sz w:val="24"/>
+          <w:szCs w:val="24"/>
+        </w:rPr>
+        <w:t xml:space="preserve">are </w:t>
+      </w:r>
+      <w:proofErr w:type="gramStart"/>
+      <w:r>
+        <w:rPr>
+          <w:sz w:val="24"/>
+          <w:szCs w:val="24"/>
+        </w:rPr>
+        <w:t>utilized</w:t>
+      </w:r>
+      <w:proofErr w:type="gramEnd"/>
+    </w:p>
+    <w:p>
+      <w:pPr>
+        <w:rPr>
+          <w:sz w:val="24"/>
+          <w:szCs w:val="24"/>
+        </w:rPr>
+      </w:pPr>
+      <w:r>
+        <w:rPr>
+          <w:sz w:val="24"/>
+          <w:szCs w:val="24"/>
+        </w:rPr>
+        <w:lastRenderedPageBreak/>
+        <w:t xml:space="preserve">Use dropout only if your NN overfits, not just as a default setting as many computer vision practitioners </w:t>
+      </w:r>
+      <w:proofErr w:type="gramStart"/>
+      <w:r>
+        <w:rPr>
+          <w:sz w:val="24"/>
+          <w:szCs w:val="24"/>
+        </w:rPr>
+        <w:t>do</w:t>
+      </w:r>
+      <w:proofErr w:type="gramEnd"/>
+    </w:p>
+    <w:p>
+      <w:pPr>
+        <w:rPr>
+          <w:sz w:val="24"/>
+          <w:szCs w:val="24"/>
+        </w:rPr>
+      </w:pPr>
+      <w:r>
+        <w:rPr>
+          <w:sz w:val="24"/>
+          <w:szCs w:val="24"/>
+        </w:rPr>
+        <w:t>The downside of using this technique it that you cannot check the well-defined cost function (now being more irregular)</w:t>
+      </w:r>
+      <w:r>
+        <w:rPr>
+          <w:sz w:val="24"/>
+          <w:szCs w:val="24"/>
+        </w:rPr>
+        <w:t xml:space="preserve"> – you can check it by removing the dropout </w:t>
+      </w:r>
+      <w:proofErr w:type="gramStart"/>
+      <w:r>
+        <w:rPr>
+          <w:sz w:val="24"/>
+          <w:szCs w:val="24"/>
+        </w:rPr>
+        <w:t>layers</w:t>
+      </w:r>
+      <w:proofErr w:type="gramEnd"/>
+    </w:p>
+    <w:p>
+      <w:pPr>
+        <w:rPr>
+          <w:sz w:val="24"/>
+          <w:szCs w:val="24"/>
+        </w:rPr>
+      </w:pPr>
+    </w:p>
+    <w:p>
+      <w:pPr>
+        <w:rPr>
+          <w:b/>
+          <w:bCs/>
+          <w:sz w:val="24"/>
+          <w:szCs w:val="24"/>
+        </w:rPr>
+      </w:pPr>
+      <w:r>
+        <w:rPr>
+          <w:b/>
+          <w:bCs/>
+          <w:sz w:val="24"/>
+          <w:szCs w:val="24"/>
+        </w:rPr>
+        <w:t>Other Regularization Methods</w:t>
+      </w:r>
+    </w:p>
+    <w:p>
+      <w:pPr>
+        <w:rPr>
+          <w:sz w:val="24"/>
+          <w:szCs w:val="24"/>
+        </w:rPr>
+      </w:pPr>
+      <w:r>
+        <w:rPr>
+          <w:sz w:val="24"/>
+          <w:szCs w:val="24"/>
+        </w:rPr>
+        <w:t xml:space="preserve">Data augmentation: for </w:t>
+      </w:r>
+      <w:proofErr w:type="gramStart"/>
+      <w:r>
+        <w:rPr>
+          <w:sz w:val="24"/>
+          <w:szCs w:val="24"/>
+        </w:rPr>
+        <w:t>example</w:t>
+      </w:r>
+      <w:proofErr w:type="gramEnd"/>
+      <w:r>
+        <w:rPr>
+          <w:sz w:val="24"/>
+          <w:szCs w:val="24"/>
+        </w:rPr>
+        <w:t xml:space="preserve"> flip images, rotate them, zoom in, add distortions</w:t>
+      </w:r>
+    </w:p>
+    <w:p>
+      <w:pPr>
+        <w:rPr>
+          <w:sz w:val="24"/>
+          <w:szCs w:val="24"/>
+        </w:rPr>
+      </w:pPr>
+      <w:r>
+        <w:rPr>
+          <w:sz w:val="24"/>
+          <w:szCs w:val="24"/>
+        </w:rPr>
+        <w:t xml:space="preserve">Early stopping: stop the training process when the dev set error </w:t>
+      </w:r>
+      <w:proofErr w:type="gramStart"/>
+      <w:r>
+        <w:rPr>
+          <w:sz w:val="24"/>
+          <w:szCs w:val="24"/>
+        </w:rPr>
+        <w:t>increases</w:t>
+      </w:r>
+      <w:proofErr w:type="gramEnd"/>
+    </w:p>
+    <w:p>
+      <w:pPr>
+        <w:rPr>
+          <w:sz w:val="24"/>
+          <w:szCs w:val="24"/>
+        </w:rPr>
+      </w:pPr>
+      <w:r>
+        <w:rPr>
+          <w:sz w:val="24"/>
+          <w:szCs w:val="24"/>
+        </w:rPr>
+        <w:t xml:space="preserve">During the training process, the weights W become larger, so you may want to stop the process earlier so that the model doesn’t </w:t>
+      </w:r>
+      <w:proofErr w:type="gramStart"/>
+      <w:r>
+        <w:rPr>
+          <w:sz w:val="24"/>
+          <w:szCs w:val="24"/>
+        </w:rPr>
+        <w:t>overfit</w:t>
+      </w:r>
+      <w:proofErr w:type="gramEnd"/>
+    </w:p>
+    <w:p>
+      <w:pPr>
+        <w:rPr>
+          <w:sz w:val="24"/>
+          <w:szCs w:val="24"/>
+        </w:rPr>
+      </w:pPr>
+      <w:r>
+        <w:rPr>
+          <w:sz w:val="24"/>
+          <w:szCs w:val="24"/>
+        </w:rPr>
+        <w:t>In deep learning, the training and optimization process is best to be done in 2 steps:</w:t>
+      </w:r>
+    </w:p>
+    <w:p>
+      <w:pPr>
+        <w:pStyle w:val="ListParagraph"/>
+        <w:numPr>
+          <w:ilvl w:val="0"/>
+          <w:numId w:val="3"/>
+        </w:numPr>
+        <w:rPr>
+          <w:sz w:val="24"/>
+          <w:szCs w:val="24"/>
+        </w:rPr>
+      </w:pPr>
+      <w:r>
+        <w:rPr>
+          <w:sz w:val="24"/>
+          <w:szCs w:val="24"/>
+        </w:rPr>
+        <w:t>Focus on the optimization of the cost function (minimize it)</w:t>
+      </w:r>
+    </w:p>
+    <w:p>
+      <w:pPr>
+        <w:pStyle w:val="ListParagraph"/>
+        <w:numPr>
+          <w:ilvl w:val="0"/>
+          <w:numId w:val="3"/>
+        </w:numPr>
+        <w:rPr>
+          <w:sz w:val="24"/>
+          <w:szCs w:val="24"/>
+        </w:rPr>
+      </w:pPr>
+      <w:r>
+        <w:rPr>
+          <w:sz w:val="24"/>
+          <w:szCs w:val="24"/>
+        </w:rPr>
+        <w:t xml:space="preserve">Only after that you may want to deal with the overfitting </w:t>
+      </w:r>
+      <w:proofErr w:type="gramStart"/>
+      <w:r>
+        <w:rPr>
+          <w:sz w:val="24"/>
+          <w:szCs w:val="24"/>
+        </w:rPr>
+        <w:t>problem</w:t>
+      </w:r>
+      <w:proofErr w:type="gramEnd"/>
+    </w:p>
+    <w:p>
+      <w:pPr>
+        <w:rPr>
+          <w:sz w:val="24"/>
+          <w:szCs w:val="24"/>
+        </w:rPr>
+      </w:pPr>
+      <w:r>
+        <w:rPr>
+          <w:sz w:val="24"/>
+          <w:szCs w:val="24"/>
+        </w:rPr>
+        <w:t xml:space="preserve">This </w:t>
+      </w:r>
+      <w:proofErr w:type="gramStart"/>
+      <w:r>
+        <w:rPr>
+          <w:sz w:val="24"/>
+          <w:szCs w:val="24"/>
+        </w:rPr>
+        <w:t>2 step</w:t>
+      </w:r>
+      <w:proofErr w:type="gramEnd"/>
+      <w:r>
+        <w:rPr>
+          <w:sz w:val="24"/>
+          <w:szCs w:val="24"/>
+        </w:rPr>
+        <w:t xml:space="preserve"> process is called orthogonalization</w:t>
+      </w:r>
+    </w:p>
+    <w:p>
+      <w:pPr>
+        <w:rPr>
+          <w:sz w:val="24"/>
+          <w:szCs w:val="24"/>
+        </w:rPr>
+      </w:pPr>
+      <w:r>
+        <w:rPr>
+          <w:sz w:val="24"/>
+          <w:szCs w:val="24"/>
+        </w:rPr>
+        <w:t xml:space="preserve">The downside of early stopping is that you have to do these 2 steps at </w:t>
+      </w:r>
+      <w:proofErr w:type="gramStart"/>
+      <w:r>
+        <w:rPr>
+          <w:sz w:val="24"/>
+          <w:szCs w:val="24"/>
+        </w:rPr>
+        <w:t>once</w:t>
+      </w:r>
+      <w:proofErr w:type="gramEnd"/>
+    </w:p>
+    <w:p>
+      <w:pPr>
+        <w:rPr>
+          <w:sz w:val="24"/>
+          <w:szCs w:val="24"/>
+        </w:rPr>
+      </w:pPr>
+    </w:p>
+    <w:p>
+      <w:pPr>
+        <w:rPr>
+          <w:b/>
+          <w:bCs/>
+          <w:sz w:val="28"/>
+          <w:szCs w:val="28"/>
+        </w:rPr>
+      </w:pPr>
+      <w:r>
+        <w:rPr>
+          <w:b/>
+          <w:bCs/>
+          <w:sz w:val="28"/>
+          <w:szCs w:val="28"/>
+        </w:rPr>
+        <w:t>Setting Up your Optimization Problem</w:t>
+      </w:r>
+    </w:p>
+    <w:p>
+      <w:pPr>
+        <w:rPr>
+          <w:b/>
+          <w:bCs/>
+          <w:sz w:val="24"/>
+          <w:szCs w:val="24"/>
+        </w:rPr>
+      </w:pPr>
+      <w:r>
+        <w:rPr>
+          <w:b/>
+          <w:bCs/>
+          <w:sz w:val="24"/>
+          <w:szCs w:val="24"/>
+        </w:rPr>
+        <w:t>Normalizing Inputs</w:t>
+      </w:r>
+    </w:p>
+    <w:p>
+      <w:pPr>
+        <w:rPr>
+          <w:sz w:val="24"/>
+          <w:szCs w:val="24"/>
+        </w:rPr>
+      </w:pPr>
+      <w:r>
+        <w:rPr>
+          <w:sz w:val="24"/>
+          <w:szCs w:val="24"/>
+        </w:rPr>
+        <w:t xml:space="preserve">Subtract the mean and divide by sigma; use the same mean and sigma extracted from the train data to normalize the test </w:t>
+      </w:r>
+      <w:proofErr w:type="gramStart"/>
+      <w:r>
+        <w:rPr>
+          <w:sz w:val="24"/>
+          <w:szCs w:val="24"/>
+        </w:rPr>
+        <w:t>set</w:t>
+      </w:r>
+      <w:proofErr w:type="gramEnd"/>
+    </w:p>
+    <w:p>
+      <w:pPr>
+        <w:rPr>
+          <w:sz w:val="24"/>
+          <w:szCs w:val="24"/>
+        </w:rPr>
+      </w:pPr>
+      <w:r>
+        <w:rPr>
+          <w:noProof/>
+          <w:sz w:val="24"/>
+          <w:szCs w:val="24"/>
+        </w:rPr>
+        <w:drawing>
+          <wp:inline distT="0" distB="0" distL="0" distR="0" wp14:anchorId="5C1E3929" wp14:editId="7E5B29EC">
+            <wp:extent cx="4196443" cy="2151574"/>
+            <wp:effectExtent l="0" t="0" r="0" b="1270"/>
+            <wp:docPr id="11" name="Picture 11" descr="A picture containing diagram, drawing, circle&#10;&#10;Description automatically generated"/>
+            <wp:cNvGraphicFramePr>
+              <a:graphicFrameLocks xmlns:a="http://schemas.openxmlformats.org/drawingml/2006/main" noChangeAspect="1"/>
+            </wp:cNvGraphicFramePr>
+            <a:graphic xmlns:a="http://schemas.openxmlformats.org/drawingml/2006/main">
+              <a:graphicData uri="http://schemas.openxmlformats.org/drawingml/2006/picture">
+                <pic:pic xmlns:pic="http://schemas.openxmlformats.org/drawingml/2006/picture">
+                  <pic:nvPicPr>
+                    <pic:cNvPr id="11" name="Picture 11" descr="A picture containing diagram, drawing, circle&#10;&#10;Description automatically generated"/>
+                    <pic:cNvPicPr/>
+                  </pic:nvPicPr>
+                  <pic:blipFill>
+                    <a:blip r:embed="rId15"/>
+                    <a:stretch>
+                      <a:fillRect/>
+                    </a:stretch>
+                  </pic:blipFill>
+                  <pic:spPr>
+                    <a:xfrm>
+                      <a:off x="0" y="0"/>
+                      <a:ext cx="4201382" cy="2154106"/>
+                    </a:xfrm>
+                    <a:prstGeom prst="rect">
+                      <a:avLst/>
+                    </a:prstGeom>
+                  </pic:spPr>
+                </pic:pic>
+              </a:graphicData>
+            </a:graphic>
+          </wp:inline>
+        </w:drawing>
+      </w:r>
+    </w:p>
+    <w:p>
+      <w:pPr>
+        <w:rPr>
+          <w:sz w:val="24"/>
+          <w:szCs w:val="24"/>
+        </w:rPr>
+      </w:pPr>
+      <w:r>
+        <w:rPr>
+          <w:sz w:val="24"/>
+          <w:szCs w:val="24"/>
+        </w:rPr>
+        <w:lastRenderedPageBreak/>
+        <w:t xml:space="preserve">We want to normalize the inputs because if the inputs are not normalized, then the cost function has an odd shape and a smaller learning rate + many steps are needed to optimize the function, whereas if the features are normalized, it’s enough to use fewer </w:t>
+      </w:r>
+      <w:proofErr w:type="gramStart"/>
+      <w:r>
+        <w:rPr>
+          <w:sz w:val="24"/>
+          <w:szCs w:val="24"/>
+        </w:rPr>
+        <w:t>steps</w:t>
+      </w:r>
+      <w:proofErr w:type="gramEnd"/>
+    </w:p>
+    <w:p>
+      <w:pPr>
+        <w:rPr>
+          <w:sz w:val="24"/>
+          <w:szCs w:val="24"/>
+        </w:rPr>
+      </w:pPr>
+    </w:p>
+    <w:p>
+      <w:pPr>
+        <w:rPr>
+          <w:b/>
+          <w:bCs/>
+          <w:sz w:val="24"/>
+          <w:szCs w:val="24"/>
+        </w:rPr>
+      </w:pPr>
+      <w:r>
+        <w:rPr>
+          <w:b/>
+          <w:bCs/>
+          <w:sz w:val="24"/>
+          <w:szCs w:val="24"/>
+        </w:rPr>
+        <w:t>Vanishing / Exploding Gradients</w:t>
+      </w:r>
+    </w:p>
+    <w:p>
+      <w:pPr>
+        <w:rPr>
+          <w:sz w:val="24"/>
+          <w:szCs w:val="24"/>
+        </w:rPr>
+      </w:pPr>
+      <w:r>
+        <w:rPr>
+          <w:sz w:val="24"/>
+          <w:szCs w:val="24"/>
+        </w:rPr>
+        <w:t xml:space="preserve">When dealing with very deep neural networks, it’s important to initialize the weights correctly, because even if they are 0.5 or 1.5 after a forward pass through the network, they may </w:t>
+      </w:r>
+      <w:r>
+        <w:rPr>
+          <w:sz w:val="24"/>
+          <w:szCs w:val="24"/>
+        </w:rPr>
+        <w:t>explode</w:t>
+      </w:r>
+      <w:r>
+        <w:rPr>
+          <w:sz w:val="24"/>
+          <w:szCs w:val="24"/>
+        </w:rPr>
+        <w:t xml:space="preserve"> (1.5^number of layers) or vanish (0.5^number of layers)</w:t>
+      </w:r>
+    </w:p>
+    <w:p>
+      <w:pPr>
+        <w:rPr>
+          <w:sz w:val="24"/>
+          <w:szCs w:val="24"/>
+        </w:rPr>
+      </w:pPr>
+    </w:p>
+    <w:p>
+      <w:pPr>
+        <w:rPr>
+          <w:b/>
+          <w:bCs/>
+          <w:sz w:val="24"/>
+          <w:szCs w:val="24"/>
+        </w:rPr>
+      </w:pPr>
+      <w:r>
+        <w:rPr>
+          <w:b/>
+          <w:bCs/>
+          <w:sz w:val="24"/>
+          <w:szCs w:val="24"/>
+        </w:rPr>
+        <w:t>Weight Initialization for Deep Networks</w:t>
+      </w:r>
+    </w:p>
+    <w:p>
+      <w:pPr>
+        <w:rPr>
+          <w:sz w:val="24"/>
+          <w:szCs w:val="24"/>
+        </w:rPr>
+      </w:pPr>
+      <w:r>
+        <w:rPr>
+          <w:sz w:val="24"/>
+          <w:szCs w:val="24"/>
+        </w:rPr>
+        <w:t>When initializing weights</w:t>
+      </w:r>
+      <w:r>
+        <w:rPr>
+          <w:sz w:val="24"/>
+          <w:szCs w:val="24"/>
+        </w:rPr>
+        <w:t>,</w:t>
+      </w:r>
+      <w:r>
+        <w:rPr>
+          <w:sz w:val="24"/>
+          <w:szCs w:val="24"/>
+        </w:rPr>
+        <w:t xml:space="preserve"> it’s important to consider that when there are multiple inputs in a layer, the values of the weights should be smaller because</w:t>
+      </w:r>
+      <w:r>
+        <w:rPr>
+          <w:sz w:val="24"/>
+          <w:szCs w:val="24"/>
+        </w:rPr>
+        <w:t xml:space="preserve"> otherwise the output of the neurons will be larger =&gt; exploding gradients</w:t>
+      </w:r>
+    </w:p>
+    <w:p>
+      <w:pPr>
+        <w:rPr>
+          <w:sz w:val="24"/>
+          <w:szCs w:val="24"/>
+        </w:rPr>
+      </w:pPr>
+      <w:r>
+        <w:rPr>
+          <w:noProof/>
+          <w:sz w:val="24"/>
+          <w:szCs w:val="24"/>
+        </w:rPr>
+        <w:drawing>
+          <wp:inline distT="0" distB="0" distL="0" distR="0" wp14:anchorId="60F8AADD" wp14:editId="3EB45169">
+            <wp:extent cx="2890157" cy="1690248"/>
+            <wp:effectExtent l="0" t="0" r="5715" b="5715"/>
+            <wp:docPr id="12" name="Picture 12" descr="A picture containing handwriting, line, text, font&#10;&#10;Description automatically generated"/>
+            <wp:cNvGraphicFramePr>
+              <a:graphicFrameLocks xmlns:a="http://schemas.openxmlformats.org/drawingml/2006/main" noChangeAspect="1"/>
+            </wp:cNvGraphicFramePr>
+            <a:graphic xmlns:a="http://schemas.openxmlformats.org/drawingml/2006/main">
+              <a:graphicData uri="http://schemas.openxmlformats.org/drawingml/2006/picture">
+                <pic:pic xmlns:pic="http://schemas.openxmlformats.org/drawingml/2006/picture">
+                  <pic:nvPicPr>
+                    <pic:cNvPr id="12" name="Picture 12" descr="A picture containing handwriting, line, text, font&#10;&#10;Description automatically generated"/>
+                    <pic:cNvPicPr/>
+                  </pic:nvPicPr>
+                  <pic:blipFill>
+                    <a:blip r:embed="rId16"/>
+                    <a:stretch>
+                      <a:fillRect/>
+                    </a:stretch>
+                  </pic:blipFill>
+                  <pic:spPr>
+                    <a:xfrm>
+                      <a:off x="0" y="0"/>
+                      <a:ext cx="2899670" cy="1695812"/>
+                    </a:xfrm>
+                    <a:prstGeom prst="rect">
+                      <a:avLst/>
+                    </a:prstGeom>
+                  </pic:spPr>
+                </pic:pic>
+              </a:graphicData>
+            </a:graphic>
+          </wp:inline>
+        </w:drawing>
+      </w:r>
+    </w:p>
+    <w:p>
+      <w:pPr>
+        <w:rPr>
+          <w:sz w:val="24"/>
+          <w:szCs w:val="24"/>
+        </w:rPr>
+      </w:pPr>
+      <w:r>
+        <w:rPr>
+          <w:sz w:val="24"/>
+          <w:szCs w:val="24"/>
+        </w:rPr>
+        <w:t xml:space="preserve">One rule for initialization would be to initialize them such that the variance is 1 / number of neurons in </w:t>
+      </w:r>
+      <w:r>
+        <w:rPr>
+          <w:sz w:val="24"/>
+          <w:szCs w:val="24"/>
+        </w:rPr>
+        <w:t xml:space="preserve">the previous layer / </w:t>
+      </w:r>
+      <w:proofErr w:type="gramStart"/>
+      <w:r>
+        <w:rPr>
+          <w:sz w:val="24"/>
+          <w:szCs w:val="24"/>
+        </w:rPr>
+        <w:t>input</w:t>
+      </w:r>
+      <w:proofErr w:type="gramEnd"/>
+    </w:p>
+    <w:p>
+      <w:pPr>
+        <w:rPr>
+          <w:sz w:val="24"/>
+          <w:szCs w:val="24"/>
+        </w:rPr>
+      </w:pPr>
+      <w:r>
+        <w:rPr>
+          <w:sz w:val="24"/>
+          <w:szCs w:val="24"/>
+        </w:rPr>
+        <w:t>Multiply the random weights (0 – 1)</w:t>
+      </w:r>
+    </w:p>
+    <w:p>
+      <w:pPr>
+        <w:rPr>
+          <w:sz w:val="24"/>
+          <w:szCs w:val="24"/>
+        </w:rPr>
+      </w:pPr>
+      <w:r>
+        <w:rPr>
+          <w:sz w:val="24"/>
+          <w:szCs w:val="24"/>
+        </w:rPr>
+        <w:t xml:space="preserve">For </w:t>
+      </w:r>
+      <w:proofErr w:type="spellStart"/>
+      <w:r>
+        <w:rPr>
+          <w:sz w:val="24"/>
+          <w:szCs w:val="24"/>
+        </w:rPr>
+        <w:t>ReLU</w:t>
+      </w:r>
+      <w:proofErr w:type="spellEnd"/>
+      <w:r>
+        <w:rPr>
+          <w:sz w:val="24"/>
+          <w:szCs w:val="24"/>
+        </w:rPr>
+        <w:t xml:space="preserve">: by </w:t>
+      </w:r>
+      <w:proofErr w:type="spellStart"/>
+      <w:proofErr w:type="gramStart"/>
+      <w:r>
+        <w:rPr>
+          <w:sz w:val="24"/>
+          <w:szCs w:val="24"/>
+        </w:rPr>
+        <w:t>np.sqrt</w:t>
+      </w:r>
+      <w:proofErr w:type="spellEnd"/>
+      <w:proofErr w:type="gramEnd"/>
+      <w:r>
+        <w:rPr>
+          <w:sz w:val="24"/>
+          <w:szCs w:val="24"/>
+        </w:rPr>
+        <w:t>(2/number of neurons in the previous layer)</w:t>
+      </w:r>
+    </w:p>
+    <w:p>
+      <w:pPr>
+        <w:rPr>
+          <w:sz w:val="24"/>
+          <w:szCs w:val="24"/>
+        </w:rPr>
+      </w:pPr>
+      <w:r>
+        <w:rPr>
+          <w:sz w:val="24"/>
+          <w:szCs w:val="24"/>
+        </w:rPr>
+        <w:t xml:space="preserve">For Tanh: by </w:t>
+      </w:r>
+      <w:proofErr w:type="spellStart"/>
+      <w:proofErr w:type="gramStart"/>
+      <w:r>
+        <w:rPr>
+          <w:sz w:val="24"/>
+          <w:szCs w:val="24"/>
+        </w:rPr>
+        <w:t>np.sqrt</w:t>
+      </w:r>
+      <w:proofErr w:type="spellEnd"/>
+      <w:proofErr w:type="gramEnd"/>
+      <w:r>
+        <w:rPr>
+          <w:sz w:val="24"/>
+          <w:szCs w:val="24"/>
+        </w:rPr>
+        <w:t>(1 / number of neurons in the previous layer) – Xavier initialization</w:t>
+      </w:r>
+    </w:p>
+    <w:p>
+      <w:pPr>
+        <w:rPr>
+          <w:sz w:val="24"/>
+          <w:szCs w:val="24"/>
+        </w:rPr>
+      </w:pPr>
+      <w:r>
+        <w:rPr>
+          <w:sz w:val="24"/>
+          <w:szCs w:val="24"/>
+        </w:rPr>
+        <w:t xml:space="preserve">Another example: </w:t>
+      </w:r>
+      <w:proofErr w:type="spellStart"/>
+      <w:proofErr w:type="gramStart"/>
+      <w:r>
+        <w:rPr>
+          <w:sz w:val="24"/>
+          <w:szCs w:val="24"/>
+        </w:rPr>
+        <w:t>np.sqrt</w:t>
+      </w:r>
+      <w:proofErr w:type="spellEnd"/>
+      <w:proofErr w:type="gramEnd"/>
+      <w:r>
+        <w:rPr>
+          <w:sz w:val="24"/>
+          <w:szCs w:val="24"/>
+        </w:rPr>
+        <w:t xml:space="preserve">(2 / (number of neurons in the previous layer </w:t>
+      </w:r>
+      <w:r>
+        <w:rPr>
+          <w:sz w:val="24"/>
+          <w:szCs w:val="24"/>
+        </w:rPr>
+        <w:t>+</w:t>
+      </w:r>
+      <w:r>
+        <w:rPr>
+          <w:sz w:val="24"/>
+          <w:szCs w:val="24"/>
+        </w:rPr>
+        <w:t xml:space="preserve"> number of neurons in the current layer)</w:t>
+      </w:r>
+    </w:p>
+    <w:p>
+      <w:pPr>
+        <w:rPr>
+          <w:b/>
+          <w:bCs/>
+          <w:sz w:val="24"/>
+          <w:szCs w:val="24"/>
+        </w:rPr>
+      </w:pPr>
+    </w:p>
+    <w:p>
+      <w:pPr>
+        <w:rPr>
+          <w:b/>
+          <w:bCs/>
+          <w:sz w:val="24"/>
+          <w:szCs w:val="24"/>
+        </w:rPr>
+      </w:pPr>
+      <w:r>
+        <w:rPr>
+          <w:b/>
+          <w:bCs/>
+          <w:sz w:val="24"/>
+          <w:szCs w:val="24"/>
+        </w:rPr>
+        <w:t>Numerical Approximation of Gradients</w:t>
+      </w:r>
+    </w:p>
+    <w:p>
+      <w:pPr>
+        <w:rPr>
+          <w:sz w:val="24"/>
+          <w:szCs w:val="24"/>
+        </w:rPr>
+      </w:pPr>
+      <w:r>
+        <w:rPr>
+          <w:sz w:val="24"/>
+          <w:szCs w:val="24"/>
+        </w:rPr>
+        <w:t xml:space="preserve">We want to check if we have implemented correctly the gradients, so now we compute them </w:t>
+      </w:r>
+      <w:r>
+        <w:rPr>
+          <w:sz w:val="24"/>
+          <w:szCs w:val="24"/>
+        </w:rPr>
+        <w:t>with</w:t>
+      </w:r>
+      <w:r>
+        <w:rPr>
+          <w:sz w:val="24"/>
+          <w:szCs w:val="24"/>
+        </w:rPr>
+        <w:t xml:space="preserve"> a numerical </w:t>
+      </w:r>
+      <w:proofErr w:type="gramStart"/>
+      <w:r>
+        <w:rPr>
+          <w:sz w:val="24"/>
+          <w:szCs w:val="24"/>
+        </w:rPr>
+        <w:t>approach</w:t>
+      </w:r>
+      <w:proofErr w:type="gramEnd"/>
+    </w:p>
+    <w:p>
+      <w:pPr>
+        <w:rPr>
+          <w:sz w:val="24"/>
+          <w:szCs w:val="24"/>
+        </w:rPr>
+      </w:pPr>
+      <w:r>
+        <w:rPr>
+          <w:sz w:val="24"/>
+          <w:szCs w:val="24"/>
+        </w:rPr>
+        <w:lastRenderedPageBreak/>
+        <w:t>The original derivat</w:t>
+      </w:r>
+      <w:r>
+        <w:rPr>
+          <w:sz w:val="24"/>
+          <w:szCs w:val="24"/>
+        </w:rPr>
+        <w:t>ive</w:t>
+      </w:r>
+      <w:r>
+        <w:rPr>
+          <w:sz w:val="24"/>
+          <w:szCs w:val="24"/>
+        </w:rPr>
+        <w:t xml:space="preserve"> formula is not as precise as the two-sided difference</w:t>
+      </w:r>
+      <w:r>
+        <w:rPr>
+          <w:noProof/>
+          <w:sz w:val="24"/>
+          <w:szCs w:val="24"/>
+        </w:rPr>
+        <w:drawing>
+          <wp:inline distT="0" distB="0" distL="0" distR="0" wp14:anchorId="4CE6401C" wp14:editId="3836408C">
+            <wp:extent cx="2247900" cy="480467"/>
+            <wp:effectExtent l="0" t="0" r="0" b="0"/>
+            <wp:docPr id="13" name="Picture 13" descr="A picture containing handwriting, text, font, calligraphy&#10;&#10;Description automatically generated"/>
+            <wp:cNvGraphicFramePr>
+              <a:graphicFrameLocks xmlns:a="http://schemas.openxmlformats.org/drawingml/2006/main" noChangeAspect="1"/>
+            </wp:cNvGraphicFramePr>
+            <a:graphic xmlns:a="http://schemas.openxmlformats.org/drawingml/2006/main">
+              <a:graphicData uri="http://schemas.openxmlformats.org/drawingml/2006/picture">
+                <pic:pic xmlns:pic="http://schemas.openxmlformats.org/drawingml/2006/picture">
+                  <pic:nvPicPr>
+                    <pic:cNvPr id="13" name="Picture 13" descr="A picture containing handwriting, text, font, calligraphy&#10;&#10;Description automatically generated"/>
+                    <pic:cNvPicPr/>
+                  </pic:nvPicPr>
+                  <pic:blipFill>
+                    <a:blip r:embed="rId17"/>
+                    <a:stretch>
+                      <a:fillRect/>
+                    </a:stretch>
+                  </pic:blipFill>
+                  <pic:spPr>
+                    <a:xfrm>
+                      <a:off x="0" y="0"/>
+                      <a:ext cx="2275513" cy="486369"/>
+                    </a:xfrm>
+                    <a:prstGeom prst="rect">
+                      <a:avLst/>
+                    </a:prstGeom>
+                  </pic:spPr>
+                </pic:pic>
+              </a:graphicData>
+            </a:graphic>
+          </wp:inline>
+        </w:drawing>
+      </w:r>
+    </w:p>
+    <w:p>
+      <w:pPr>
+        <w:rPr>
+          <w:sz w:val="24"/>
+          <w:szCs w:val="24"/>
+        </w:rPr>
+      </w:pPr>
+      <w:r>
+        <w:rPr>
+          <w:noProof/>
+          <w:sz w:val="24"/>
+          <w:szCs w:val="24"/>
+        </w:rPr>
+        <w:drawing>
+          <wp:inline distT="0" distB="0" distL="0" distR="0" wp14:anchorId="6A1E18EB" wp14:editId="7C21045C">
+            <wp:extent cx="2263410" cy="1915886"/>
+            <wp:effectExtent l="0" t="0" r="3810" b="8255"/>
+            <wp:docPr id="14" name="Picture 14" descr="A picture containing handwriting, line, text, diagram&#10;&#10;Description automatically generated"/>
+            <wp:cNvGraphicFramePr>
+              <a:graphicFrameLocks xmlns:a="http://schemas.openxmlformats.org/drawingml/2006/main" noChangeAspect="1"/>
+            </wp:cNvGraphicFramePr>
+            <a:graphic xmlns:a="http://schemas.openxmlformats.org/drawingml/2006/main">
+              <a:graphicData uri="http://schemas.openxmlformats.org/drawingml/2006/picture">
+                <pic:pic xmlns:pic="http://schemas.openxmlformats.org/drawingml/2006/picture">
+                  <pic:nvPicPr>
+                    <pic:cNvPr id="14" name="Picture 14" descr="A picture containing handwriting, line, text, diagram&#10;&#10;Description automatically generated"/>
+                    <pic:cNvPicPr/>
+                  </pic:nvPicPr>
+                  <pic:blipFill rotWithShape="1">
+                    <a:blip r:embed="rId18"/>
+                    <a:srcRect t="4245" b="2319"/>
+                    <a:stretch/>
+                  </pic:blipFill>
+                  <pic:spPr bwMode="auto">
+                    <a:xfrm>
+                      <a:off x="0" y="0"/>
+                      <a:ext cx="2270116" cy="1921562"/>
+                    </a:xfrm>
+                    <a:prstGeom prst="rect">
+                      <a:avLst/>
+                    </a:prstGeom>
+                    <a:ln>
+                      <a:noFill/>
+                    </a:ln>
+                    <a:extLst>
+                      <a:ext uri="{53640926-AAD7-44D8-BBD7-CCE9431645EC}">
+                        <a14:shadowObscured xmlns:a14="http://schemas.microsoft.com/office/drawing/2010/main"/>
+                      </a:ext>
+                    </a:extLst>
+                  </pic:spPr>
+                </pic:pic>
+              </a:graphicData>
+            </a:graphic>
+          </wp:inline>
+        </w:drawing>
+      </w:r>
+    </w:p>
+    <w:p>
+      <w:pPr>
+        <w:rPr>
+          <w:sz w:val="24"/>
+          <w:szCs w:val="24"/>
+        </w:rPr>
+      </w:pPr>
+      <w:r>
+        <w:rPr>
+          <w:noProof/>
+          <w:sz w:val="24"/>
+          <w:szCs w:val="24"/>
+        </w:rPr>
+        <w:drawing>
+          <wp:inline distT="0" distB="0" distL="0" distR="0" wp14:anchorId="0DD7202E" wp14:editId="710A5F19">
+            <wp:extent cx="2373086" cy="567075"/>
+            <wp:effectExtent l="0" t="0" r="8255" b="4445"/>
+            <wp:docPr id="16" name="Picture 16" descr="A picture containing handwriting, font, text, calligraphy&#10;&#10;Description automatically generated"/>
+            <wp:cNvGraphicFramePr>
+              <a:graphicFrameLocks xmlns:a="http://schemas.openxmlformats.org/drawingml/2006/main" noChangeAspect="1"/>
+            </wp:cNvGraphicFramePr>
+            <a:graphic xmlns:a="http://schemas.openxmlformats.org/drawingml/2006/main">
+              <a:graphicData uri="http://schemas.openxmlformats.org/drawingml/2006/picture">
+                <pic:pic xmlns:pic="http://schemas.openxmlformats.org/drawingml/2006/picture">
+                  <pic:nvPicPr>
+                    <pic:cNvPr id="16" name="Picture 16" descr="A picture containing handwriting, font, text, calligraphy&#10;&#10;Description automatically generated"/>
+                    <pic:cNvPicPr/>
+                  </pic:nvPicPr>
+                  <pic:blipFill>
+                    <a:blip r:embed="rId19"/>
+                    <a:stretch>
+                      <a:fillRect/>
+                    </a:stretch>
+                  </pic:blipFill>
+                  <pic:spPr>
+                    <a:xfrm>
+                      <a:off x="0" y="0"/>
+                      <a:ext cx="2421640" cy="578677"/>
+                    </a:xfrm>
+                    <a:prstGeom prst="rect">
+                      <a:avLst/>
+                    </a:prstGeom>
+                  </pic:spPr>
+                </pic:pic>
+              </a:graphicData>
+            </a:graphic>
+          </wp:inline>
+        </w:drawing>
+      </w:r>
+      <w:r>
+        <w:rPr>
+          <w:sz w:val="24"/>
+          <w:szCs w:val="24"/>
+        </w:rPr>
+        <w:t xml:space="preserve"> - this is the definition for extremely small values of theta</w:t>
+      </w:r>
+    </w:p>
+    <w:p>
+      <w:pPr>
+        <w:rPr>
+          <w:sz w:val="24"/>
+          <w:szCs w:val="24"/>
+        </w:rPr>
+      </w:pPr>
+    </w:p>
+    <w:p>
+      <w:pPr>
+        <w:rPr>
+          <w:b/>
+          <w:bCs/>
+          <w:sz w:val="24"/>
+          <w:szCs w:val="24"/>
+        </w:rPr>
+      </w:pPr>
+      <w:r>
+        <w:rPr>
+          <w:b/>
+          <w:bCs/>
+          <w:sz w:val="24"/>
+          <w:szCs w:val="24"/>
+        </w:rPr>
+        <w:t>Gradient Checking</w:t>
+      </w:r>
+    </w:p>
+    <w:p>
+      <w:pPr>
+        <w:rPr>
+          <w:b/>
+          <w:bCs/>
+          <w:sz w:val="24"/>
+          <w:szCs w:val="24"/>
+        </w:rPr>
+      </w:pPr>
+      <w:r>
+        <w:rPr>
+          <w:b/>
+          <w:bCs/>
+          <w:noProof/>
+          <w:sz w:val="24"/>
+          <w:szCs w:val="24"/>
+        </w:rPr>
+        <w:drawing>
+          <wp:inline distT="0" distB="0" distL="0" distR="0" wp14:anchorId="18E0C710" wp14:editId="78F2D52C">
+            <wp:extent cx="5943600" cy="256812"/>
+            <wp:effectExtent l="0" t="0" r="0" b="0"/>
+            <wp:docPr id="17" name="Picture 17"/>
+            <wp:cNvGraphicFramePr>
+              <a:graphicFrameLocks xmlns:a="http://schemas.openxmlformats.org/drawingml/2006/main" noChangeAspect="1"/>
+            </wp:cNvGraphicFramePr>
+            <a:graphic xmlns:a="http://schemas.openxmlformats.org/drawingml/2006/main">
+              <a:graphicData uri="http://schemas.openxmlformats.org/drawingml/2006/picture">
+                <pic:pic xmlns:pic="http://schemas.openxmlformats.org/drawingml/2006/picture">
+                  <pic:nvPicPr>
+                    <pic:cNvPr id="1" name=""/>
+                    <pic:cNvPicPr/>
+                  </pic:nvPicPr>
+                  <pic:blipFill rotWithShape="1">
+                    <a:blip r:embed="rId20"/>
+                    <a:srcRect t="14498" b="-1"/>
+                    <a:stretch/>
+                  </pic:blipFill>
+                  <pic:spPr bwMode="auto">
+                    <a:xfrm>
+                      <a:off x="0" y="0"/>
+                      <a:ext cx="5943600" cy="256812"/>
+                    </a:xfrm>
+                    <a:prstGeom prst="rect">
+                      <a:avLst/>
+                    </a:prstGeom>
+                    <a:ln>
+                      <a:noFill/>
+                    </a:ln>
+                    <a:extLst>
+                      <a:ext uri="{53640926-AAD7-44D8-BBD7-CCE9431645EC}">
+                        <a14:shadowObscured xmlns:a14="http://schemas.microsoft.com/office/drawing/2010/main"/>
+                      </a:ext>
+                    </a:extLst>
+                  </pic:spPr>
+                </pic:pic>
+              </a:graphicData>
+            </a:graphic>
+          </wp:inline>
+        </w:drawing>
+      </w:r>
+    </w:p>
+    <w:p>
+      <w:pPr>
+        <w:rPr>
+          <w:b/>
+          <w:bCs/>
+          <w:sz w:val="24"/>
+          <w:szCs w:val="24"/>
+        </w:rPr>
+      </w:pPr>
+      <w:r>
+        <w:rPr>
+          <w:b/>
+          <w:bCs/>
+          <w:noProof/>
+          <w:sz w:val="24"/>
+          <w:szCs w:val="24"/>
+        </w:rPr>
+        <w:drawing>
+          <wp:inline distT="0" distB="0" distL="0" distR="0" wp14:anchorId="0F41DFBC" wp14:editId="0217DBA5">
+            <wp:extent cx="5943600" cy="210820"/>
+            <wp:effectExtent l="0" t="0" r="0" b="0"/>
+            <wp:docPr id="18" name="Picture 18"/>
+            <wp:cNvGraphicFramePr>
+              <a:graphicFrameLocks xmlns:a="http://schemas.openxmlformats.org/drawingml/2006/main" noChangeAspect="1"/>
+            </wp:cNvGraphicFramePr>
+            <a:graphic xmlns:a="http://schemas.openxmlformats.org/drawingml/2006/main">
+              <a:graphicData uri="http://schemas.openxmlformats.org/drawingml/2006/picture">
+                <pic:pic xmlns:pic="http://schemas.openxmlformats.org/drawingml/2006/picture">
+                  <pic:nvPicPr>
+                    <pic:cNvPr id="1" name=""/>
+                    <pic:cNvPicPr/>
+                  </pic:nvPicPr>
+                  <pic:blipFill>
+                    <a:blip r:embed="rId21"/>
+                    <a:stretch>
+                      <a:fillRect/>
+                    </a:stretch>
+                  </pic:blipFill>
+                  <pic:spPr>
+                    <a:xfrm>
+                      <a:off x="0" y="0"/>
+                      <a:ext cx="5943600" cy="210820"/>
+                    </a:xfrm>
+                    <a:prstGeom prst="rect">
+                      <a:avLst/>
+                    </a:prstGeom>
+                  </pic:spPr>
+                </pic:pic>
+              </a:graphicData>
+            </a:graphic>
+          </wp:inline>
+        </w:drawing>
+      </w:r>
+    </w:p>
+    <w:p>
+      <w:pPr>
+        <w:rPr>
+          <w:sz w:val="24"/>
+          <w:szCs w:val="24"/>
+        </w:rPr>
+      </w:pPr>
+      <w:r>
+        <w:rPr>
+          <w:sz w:val="24"/>
+          <w:szCs w:val="24"/>
+        </w:rPr>
+        <w:t xml:space="preserve">So that </w:t>
+      </w:r>
+      <w:proofErr w:type="gramStart"/>
+      <w:r>
+        <w:rPr>
+          <w:sz w:val="24"/>
+          <w:szCs w:val="24"/>
+        </w:rPr>
+        <w:t>J(</w:t>
+      </w:r>
+      <w:proofErr w:type="gramEnd"/>
+      <w:r>
+        <w:rPr>
+          <w:sz w:val="24"/>
+          <w:szCs w:val="24"/>
+        </w:rPr>
+        <w:t xml:space="preserve">W1, b1,…. WL, </w:t>
+      </w:r>
+      <w:proofErr w:type="spellStart"/>
+      <w:r>
+        <w:rPr>
+          <w:sz w:val="24"/>
+          <w:szCs w:val="24"/>
+        </w:rPr>
+        <w:t>bL</w:t>
+      </w:r>
+      <w:proofErr w:type="spellEnd"/>
+      <w:r>
+        <w:rPr>
+          <w:sz w:val="24"/>
+          <w:szCs w:val="24"/>
+        </w:rPr>
+        <w:t xml:space="preserve">) = </w:t>
+      </w:r>
+      <w:proofErr w:type="gramStart"/>
+      <w:r>
+        <w:rPr>
+          <w:sz w:val="24"/>
+          <w:szCs w:val="24"/>
+        </w:rPr>
+        <w:t>J(</w:t>
+      </w:r>
+      <w:proofErr w:type="gramEnd"/>
+      <w:r>
+        <w:rPr>
+          <w:sz w:val="24"/>
+          <w:szCs w:val="24"/>
+        </w:rPr>
+        <w:t>theta1, theta 2,… theta L)</w:t>
+      </w:r>
+    </w:p>
+    <w:p>
+      <w:pPr>
+        <w:rPr>
+          <w:sz w:val="24"/>
+          <w:szCs w:val="24"/>
+        </w:rPr>
+      </w:pPr>
+      <w:r>
+        <w:rPr>
+          <w:sz w:val="24"/>
+          <w:szCs w:val="24"/>
+        </w:rPr>
+        <w:t xml:space="preserve">The idea is that for each theta you compute the numerical approx. of the gradient and compare it with the original </w:t>
+      </w:r>
+      <w:proofErr w:type="gramStart"/>
+      <w:r>
+        <w:rPr>
+          <w:sz w:val="24"/>
+          <w:szCs w:val="24"/>
+        </w:rPr>
+        <w:t>gradient</w:t>
+      </w:r>
+      <w:proofErr w:type="gramEnd"/>
+    </w:p>
+    <w:p>
+      <w:pPr>
+        <w:rPr>
+          <w:sz w:val="24"/>
+          <w:szCs w:val="24"/>
+        </w:rPr>
+      </w:pPr>
+      <w:r>
+        <w:rPr>
+          <w:noProof/>
+          <w:sz w:val="24"/>
+          <w:szCs w:val="24"/>
+        </w:rPr>
+        <w:drawing>
+          <wp:inline distT="0" distB="0" distL="0" distR="0" wp14:anchorId="3693E532" wp14:editId="4330C716">
+            <wp:extent cx="5127171" cy="1077473"/>
+            <wp:effectExtent l="0" t="0" r="0" b="8890"/>
+            <wp:docPr id="19" name="Picture 19"/>
+            <wp:cNvGraphicFramePr>
+              <a:graphicFrameLocks xmlns:a="http://schemas.openxmlformats.org/drawingml/2006/main" noChangeAspect="1"/>
+            </wp:cNvGraphicFramePr>
+            <a:graphic xmlns:a="http://schemas.openxmlformats.org/drawingml/2006/main">
+              <a:graphicData uri="http://schemas.openxmlformats.org/drawingml/2006/picture">
+                <pic:pic xmlns:pic="http://schemas.openxmlformats.org/drawingml/2006/picture">
+                  <pic:nvPicPr>
+                    <pic:cNvPr id="1" name=""/>
+                    <pic:cNvPicPr/>
+                  </pic:nvPicPr>
+                  <pic:blipFill>
+                    <a:blip r:embed="rId22"/>
+                    <a:stretch>
+                      <a:fillRect/>
+                    </a:stretch>
+                  </pic:blipFill>
+                  <pic:spPr>
+                    <a:xfrm>
+                      <a:off x="0" y="0"/>
+                      <a:ext cx="5148261" cy="1081905"/>
+                    </a:xfrm>
+                    <a:prstGeom prst="rect">
+                      <a:avLst/>
+                    </a:prstGeom>
+                  </pic:spPr>
+                </pic:pic>
+              </a:graphicData>
+            </a:graphic>
+          </wp:inline>
+        </w:drawing>
+      </w:r>
+    </w:p>
+    <w:p>
+      <w:pPr>
+        <w:rPr>
+          <w:sz w:val="24"/>
+          <w:szCs w:val="24"/>
+        </w:rPr>
+      </w:pPr>
+      <w:r>
+        <w:rPr>
+          <w:sz w:val="24"/>
+          <w:szCs w:val="24"/>
+        </w:rPr>
+        <w:t>The comparison should be based on</w:t>
+      </w:r>
+    </w:p>
+    <w:p>
+      <w:pPr>
+        <w:rPr>
+          <w:sz w:val="24"/>
+          <w:szCs w:val="24"/>
+        </w:rPr>
+      </w:pPr>
+      <w:r>
+        <w:rPr>
+          <w:noProof/>
+          <w:sz w:val="24"/>
+          <w:szCs w:val="24"/>
+        </w:rPr>
+        <w:lastRenderedPageBreak/>
+        <w:drawing>
+          <wp:inline distT="0" distB="0" distL="0" distR="0" wp14:anchorId="3CB3EFDE" wp14:editId="388BE034">
+            <wp:extent cx="2465614" cy="1167561"/>
+            <wp:effectExtent l="0" t="0" r="0" b="0"/>
+            <wp:docPr id="20" name="Picture 20" descr="A picture containing handwriting, font, calligraphy, line&#10;&#10;Description automatically generated"/>
+            <wp:cNvGraphicFramePr>
+              <a:graphicFrameLocks xmlns:a="http://schemas.openxmlformats.org/drawingml/2006/main" noChangeAspect="1"/>
+            </wp:cNvGraphicFramePr>
+            <a:graphic xmlns:a="http://schemas.openxmlformats.org/drawingml/2006/main">
+              <a:graphicData uri="http://schemas.openxmlformats.org/drawingml/2006/picture">
+                <pic:pic xmlns:pic="http://schemas.openxmlformats.org/drawingml/2006/picture">
+                  <pic:nvPicPr>
+                    <pic:cNvPr id="20" name="Picture 20" descr="A picture containing handwriting, font, calligraphy, line&#10;&#10;Description automatically generated"/>
+                    <pic:cNvPicPr/>
+                  </pic:nvPicPr>
+                  <pic:blipFill>
+                    <a:blip r:embed="rId23"/>
+                    <a:stretch>
+                      <a:fillRect/>
+                    </a:stretch>
+                  </pic:blipFill>
+                  <pic:spPr>
+                    <a:xfrm>
+                      <a:off x="0" y="0"/>
+                      <a:ext cx="2473375" cy="1171236"/>
+                    </a:xfrm>
+                    <a:prstGeom prst="rect">
+                      <a:avLst/>
+                    </a:prstGeom>
+                  </pic:spPr>
+                </pic:pic>
+              </a:graphicData>
+            </a:graphic>
+          </wp:inline>
+        </w:drawing>
+      </w:r>
+      <w:r>
+        <w:rPr>
+          <w:sz w:val="24"/>
+          <w:szCs w:val="24"/>
+        </w:rPr>
+        <w:t xml:space="preserve">  (</w:t>
+      </w:r>
+      <w:proofErr w:type="gramStart"/>
+      <w:r>
+        <w:rPr>
+          <w:sz w:val="24"/>
+          <w:szCs w:val="24"/>
+        </w:rPr>
+        <w:t>the</w:t>
+      </w:r>
+      <w:proofErr w:type="gramEnd"/>
+      <w:r>
+        <w:rPr>
+          <w:sz w:val="24"/>
+          <w:szCs w:val="24"/>
+        </w:rPr>
+        <w:t xml:space="preserve"> normalization is included in case of very small d theta approx. and d theta)</w:t>
+      </w:r>
+    </w:p>
+    <w:p>
+      <w:pPr>
+        <w:rPr>
+          <w:sz w:val="24"/>
+          <w:szCs w:val="24"/>
+        </w:rPr>
+      </w:pPr>
+      <w:r>
+        <w:rPr>
+          <w:sz w:val="24"/>
+          <w:szCs w:val="24"/>
+        </w:rPr>
+        <w:t>For example, if you set the epsilon around 10^-7, then you expect that the above formula would yield a value around 10^-7. However, if the value i</w:t>
+      </w:r>
+      <w:r>
+        <w:rPr>
+          <w:sz w:val="24"/>
+          <w:szCs w:val="24"/>
+        </w:rPr>
+        <w:t>s</w:t>
+      </w:r>
+      <w:r>
+        <w:rPr>
+          <w:sz w:val="24"/>
+          <w:szCs w:val="24"/>
+        </w:rPr>
+        <w:t xml:space="preserve"> lager, you have to check your gradients (10^-5 – check, 10^-3 – worry)</w:t>
+      </w:r>
+    </w:p>
+    <w:p>
+      <w:pPr>
+        <w:rPr>
+          <w:sz w:val="24"/>
+          <w:szCs w:val="24"/>
+        </w:rPr>
+      </w:pPr>
+    </w:p>
+    <w:p>
+      <w:pPr>
+        <w:rPr>
+          <w:b/>
+          <w:bCs/>
+          <w:sz w:val="24"/>
+          <w:szCs w:val="24"/>
+        </w:rPr>
+      </w:pPr>
+      <w:r>
+        <w:rPr>
+          <w:b/>
+          <w:bCs/>
+          <w:sz w:val="24"/>
+          <w:szCs w:val="24"/>
+        </w:rPr>
+        <w:t>Gradient Checking Implementation Notes</w:t>
+      </w:r>
+    </w:p>
+    <w:p>
+      <w:pPr>
+        <w:rPr>
+          <w:sz w:val="24"/>
+          <w:szCs w:val="24"/>
+        </w:rPr>
+      </w:pPr>
+      <w:r>
+        <w:rPr>
+          <w:sz w:val="24"/>
+          <w:szCs w:val="24"/>
+        </w:rPr>
+        <w:t xml:space="preserve">The numerical approximations of the gradients are slow to compute, so do not use them while training instead of the gradients computed with the original </w:t>
+      </w:r>
+      <w:proofErr w:type="gramStart"/>
+      <w:r>
+        <w:rPr>
+          <w:sz w:val="24"/>
+          <w:szCs w:val="24"/>
+        </w:rPr>
+        <w:t>approach</w:t>
+      </w:r>
+      <w:proofErr w:type="gramEnd"/>
+    </w:p>
+    <w:p>
+      <w:pPr>
+        <w:rPr>
+          <w:sz w:val="24"/>
+          <w:szCs w:val="24"/>
+        </w:rPr>
+      </w:pPr>
+      <w:r>
+        <w:rPr>
+          <w:sz w:val="24"/>
+          <w:szCs w:val="24"/>
+        </w:rPr>
+        <w:t xml:space="preserve">If algorithm fails grad check, then consider verifying individual components such as </w:t>
+      </w:r>
+      <w:proofErr w:type="spellStart"/>
+      <w:r>
+        <w:rPr>
+          <w:sz w:val="24"/>
+          <w:szCs w:val="24"/>
+        </w:rPr>
+        <w:t>db</w:t>
+      </w:r>
+      <w:proofErr w:type="spellEnd"/>
+      <w:r>
+        <w:rPr>
+          <w:sz w:val="24"/>
+          <w:szCs w:val="24"/>
+        </w:rPr>
+        <w:t xml:space="preserve">, </w:t>
+      </w:r>
+      <w:proofErr w:type="spellStart"/>
+      <w:proofErr w:type="gramStart"/>
+      <w:r>
+        <w:rPr>
+          <w:sz w:val="24"/>
+          <w:szCs w:val="24"/>
+        </w:rPr>
+        <w:t>dW</w:t>
+      </w:r>
+      <w:proofErr w:type="spellEnd"/>
+      <w:proofErr w:type="gramEnd"/>
+    </w:p>
+    <w:p>
+      <w:pPr>
+        <w:rPr>
+          <w:sz w:val="24"/>
+          <w:szCs w:val="24"/>
+        </w:rPr>
+      </w:pPr>
+      <w:r>
+        <w:rPr>
+          <w:sz w:val="24"/>
+          <w:szCs w:val="24"/>
+        </w:rPr>
+        <w:t xml:space="preserve">Do not forget to include the regularization while computing the </w:t>
+      </w:r>
+      <w:proofErr w:type="gramStart"/>
+      <w:r>
+        <w:rPr>
+          <w:sz w:val="24"/>
+          <w:szCs w:val="24"/>
+        </w:rPr>
+        <w:t>gradients</w:t>
+      </w:r>
+      <w:proofErr w:type="gramEnd"/>
+    </w:p>
+    <w:p>
+      <w:pPr>
+        <w:rPr>
+          <w:sz w:val="24"/>
+          <w:szCs w:val="24"/>
+        </w:rPr>
+      </w:pPr>
+      <w:r>
+        <w:rPr>
+          <w:sz w:val="24"/>
+          <w:szCs w:val="24"/>
+        </w:rPr>
+        <w:t>This check doesn’t work with dropout</w:t>
+      </w:r>
+      <w:r>
+        <w:rPr>
+          <w:sz w:val="24"/>
+          <w:szCs w:val="24"/>
+        </w:rPr>
+        <w:t xml:space="preserve"> because you don’t know for each example which nodes </w:t>
+      </w:r>
+      <w:proofErr w:type="gramStart"/>
+      <w:r>
+        <w:rPr>
+          <w:sz w:val="24"/>
+          <w:szCs w:val="24"/>
+        </w:rPr>
+        <w:t>where</w:t>
+      </w:r>
+      <w:proofErr w:type="gramEnd"/>
+      <w:r>
+        <w:rPr>
+          <w:sz w:val="24"/>
+          <w:szCs w:val="24"/>
+        </w:rPr>
+        <w:t xml:space="preserve"> turned off, and in the end you compute the derivative of J with respect to </w:t>
+      </w:r>
+      <w:proofErr w:type="spellStart"/>
+      <w:r>
+        <w:rPr>
+          <w:sz w:val="24"/>
+          <w:szCs w:val="24"/>
+        </w:rPr>
+        <w:t>Wl</w:t>
+      </w:r>
+      <w:proofErr w:type="spellEnd"/>
+      <w:r>
+        <w:rPr>
+          <w:sz w:val="24"/>
+          <w:szCs w:val="24"/>
+        </w:rPr>
+        <w:t xml:space="preserve"> for example</w:t>
+      </w:r>
+    </w:p>
+    <w:p>
+      <w:pPr>
+        <w:rPr>
+          <w:sz w:val="24"/>
+          <w:szCs w:val="24"/>
+        </w:rPr>
+      </w:pPr>
+      <w:r>
+        <w:rPr>
+          <w:sz w:val="24"/>
+          <w:szCs w:val="24"/>
+        </w:rPr>
+        <w:t xml:space="preserve">Perform the check with multiple random </w:t>
+      </w:r>
+      <w:proofErr w:type="gramStart"/>
+      <w:r>
+        <w:rPr>
+          <w:sz w:val="24"/>
+          <w:szCs w:val="24"/>
+        </w:rPr>
+        <w:t>initialization</w:t>
+      </w:r>
+      <w:proofErr w:type="gramEnd"/>
+      <w:r>
+        <w:rPr>
+          <w:sz w:val="24"/>
+          <w:szCs w:val="24"/>
+        </w:rPr>
+        <w:t xml:space="preserve"> because maybe for small values of W and b the check is ok, but for greater values there might be problems</w:t>
+      </w:r>
     </w:p>
     <w:p>
       <w:pPr>
@@ -855,6 +3768,371 @@
     </w:sectPr>
   </w:body>
 </w:document>
+</file>
+
+<file path=word/numbering.xml><?xml version="1.0" encoding="utf-8"?>
+<w:numbering xmlns:wpc="http://schemas.microsoft.com/office/word/2010/wordprocessingCanvas" xmlns:cx="http://schemas.microsoft.com/office/drawing/2014/chartex" xmlns:cx1="http://schemas.microsoft.com/office/drawing/2015/9/8/chartex" xmlns:cx2="http://schemas.microsoft.com/office/drawing/2015/10/21/chartex" xmlns:cx3="http://schemas.microsoft.com/office/drawing/2016/5/9/chartex" xmlns:cx4="http://schemas.microsoft.com/office/drawing/2016/5/10/chartex" xmlns:cx5="http://schemas.microsoft.com/office/drawing/2016/5/11/chartex" xmlns:cx6="http://schemas.microsoft.com/office/drawing/2016/5/12/chartex" xmlns:cx7="http://schemas.microsoft.com/office/drawing/2016/5/13/chartex" xmlns:cx8="http://schemas.microsoft.com/office/drawing/2016/5/14/chartex" xmlns:mc="http://schemas.openxmlformats.org/markup-compatibility/2006" xmlns:aink="http://schemas.microsoft.com/office/drawing/2016/ink" xmlns:am3d="http://schemas.microsoft.com/office/drawing/2017/model3d" xmlns:o="urn:schemas-microsoft-com:office:office" xmlns:oel="http://schemas.microsoft.com/office/2019/extlst" xmlns:r="http://schemas.openxmlformats.org/officeDocument/2006/relationships" xmlns:m="http://schemas.openxmlformats.org/officeDocument/2006/math" xmlns:v="urn:schemas-microsoft-com:vml" xmlns:wp14="http://schemas.microsoft.com/office/word/2010/wordprocessingDrawing" xmlns:wp="http://schemas.openxmlformats.org/drawingml/2006/wordprocessingDrawing" xmlns:w10="urn:schemas-microsoft-com:office:word" xmlns:w="http://schemas.openxmlformats.org/wordprocessingml/2006/main" xmlns:w14="http://schemas.microsoft.com/office/word/2010/wordml" xmlns:w15="http://schemas.microsoft.com/office/word/2012/wordml" xmlns:w16cex="http://schemas.microsoft.com/office/word/2018/wordml/cex" xmlns:w16cid="http://schemas.microsoft.com/office/word/2016/wordml/cid" xmlns:w16="http://schemas.microsoft.com/office/word/2018/wordml" xmlns:w16du="http://schemas.microsoft.com/office/word/2023/wordml/word16du" xmlns:w16sdtdh="http://schemas.microsoft.com/office/word/2020/wordml/sdtdatahash" xmlns:w16se="http://schemas.microsoft.com/office/word/2015/wordml/symex" xmlns:wpg="http://schemas.microsoft.com/office/word/2010/wordprocessingGroup" xmlns:wpi="http://schemas.microsoft.com/office/word/2010/wordprocessingInk" xmlns:wne="http://schemas.microsoft.com/office/word/2006/wordml" xmlns:wps="http://schemas.microsoft.com/office/word/2010/wordprocessingShape" mc:Ignorable="w14 w15 w16se w16cid w16 w16cex w16sdtdh wp14">
+  <w:abstractNum w:abstractNumId="0" w15:restartNumberingAfterBreak="0">
+    <w:nsid w:val="2622240C"/>
+    <w:multiLevelType w:val="hybridMultilevel"/>
+    <w:tmpl w:val="D026EBE6"/>
+    <w:lvl w:ilvl="0" w:tplc="0409000F">
+      <w:start w:val="1"/>
+      <w:numFmt w:val="decimal"/>
+      <w:lvlText w:val="%1."/>
+      <w:lvlJc w:val="left"/>
+      <w:pPr>
+        <w:ind w:left="720" w:hanging="360"/>
+      </w:pPr>
+      <w:rPr>
+        <w:rFonts w:hint="default"/>
+      </w:rPr>
+    </w:lvl>
+    <w:lvl w:ilvl="1" w:tplc="04090019" w:tentative="1">
+      <w:start w:val="1"/>
+      <w:numFmt w:val="lowerLetter"/>
+      <w:lvlText w:val="%2."/>
+      <w:lvlJc w:val="left"/>
+      <w:pPr>
+        <w:ind w:left="1440" w:hanging="360"/>
+      </w:pPr>
+    </w:lvl>
+    <w:lvl w:ilvl="2" w:tplc="0409001B" w:tentative="1">
+      <w:start w:val="1"/>
+      <w:numFmt w:val="lowerRoman"/>
+      <w:lvlText w:val="%3."/>
+      <w:lvlJc w:val="right"/>
+      <w:pPr>
+        <w:ind w:left="2160" w:hanging="180"/>
+      </w:pPr>
+    </w:lvl>
+    <w:lvl w:ilvl="3" w:tplc="0409000F" w:tentative="1">
+      <w:start w:val="1"/>
+      <w:numFmt w:val="decimal"/>
+      <w:lvlText w:val="%4."/>
+      <w:lvlJc w:val="left"/>
+      <w:pPr>
+        <w:ind w:left="2880" w:hanging="360"/>
+      </w:pPr>
+    </w:lvl>
+    <w:lvl w:ilvl="4" w:tplc="04090019" w:tentative="1">
+      <w:start w:val="1"/>
+      <w:numFmt w:val="lowerLetter"/>
+      <w:lvlText w:val="%5."/>
+      <w:lvlJc w:val="left"/>
+      <w:pPr>
+        <w:ind w:left="3600" w:hanging="360"/>
+      </w:pPr>
+    </w:lvl>
+    <w:lvl w:ilvl="5" w:tplc="0409001B" w:tentative="1">
+      <w:start w:val="1"/>
+      <w:numFmt w:val="lowerRoman"/>
+      <w:lvlText w:val="%6."/>
+      <w:lvlJc w:val="right"/>
+      <w:pPr>
+        <w:ind w:left="4320" w:hanging="180"/>
+      </w:pPr>
+    </w:lvl>
+    <w:lvl w:ilvl="6" w:tplc="0409000F" w:tentative="1">
+      <w:start w:val="1"/>
+      <w:numFmt w:val="decimal"/>
+      <w:lvlText w:val="%7."/>
+      <w:lvlJc w:val="left"/>
+      <w:pPr>
+        <w:ind w:left="5040" w:hanging="360"/>
+      </w:pPr>
+    </w:lvl>
+    <w:lvl w:ilvl="7" w:tplc="04090019" w:tentative="1">
+      <w:start w:val="1"/>
+      <w:numFmt w:val="lowerLetter"/>
+      <w:lvlText w:val="%8."/>
+      <w:lvlJc w:val="left"/>
+      <w:pPr>
+        <w:ind w:left="5760" w:hanging="360"/>
+      </w:pPr>
+    </w:lvl>
+    <w:lvl w:ilvl="8" w:tplc="0409001B" w:tentative="1">
+      <w:start w:val="1"/>
+      <w:numFmt w:val="lowerRoman"/>
+      <w:lvlText w:val="%9."/>
+      <w:lvlJc w:val="right"/>
+      <w:pPr>
+        <w:ind w:left="6480" w:hanging="180"/>
+      </w:pPr>
+    </w:lvl>
+  </w:abstractNum>
+  <w:abstractNum w:abstractNumId="1" w15:restartNumberingAfterBreak="0">
+    <w:nsid w:val="473A48B2"/>
+    <w:multiLevelType w:val="multilevel"/>
+    <w:tmpl w:val="1F66E414"/>
+    <w:lvl w:ilvl="0">
+      <w:start w:val="1"/>
+      <w:numFmt w:val="bullet"/>
+      <w:lvlText w:val=""/>
+      <w:lvlJc w:val="left"/>
+      <w:pPr>
+        <w:tabs>
+          <w:tab w:val="num" w:pos="720"/>
+        </w:tabs>
+        <w:ind w:left="720" w:hanging="360"/>
+      </w:pPr>
+      <w:rPr>
+        <w:rFonts w:ascii="Symbol" w:hAnsi="Symbol" w:hint="default"/>
+        <w:sz w:val="20"/>
+      </w:rPr>
+    </w:lvl>
+    <w:lvl w:ilvl="1" w:tentative="1">
+      <w:start w:val="1"/>
+      <w:numFmt w:val="bullet"/>
+      <w:lvlText w:val="o"/>
+      <w:lvlJc w:val="left"/>
+      <w:pPr>
+        <w:tabs>
+          <w:tab w:val="num" w:pos="1440"/>
+        </w:tabs>
+        <w:ind w:left="1440" w:hanging="360"/>
+      </w:pPr>
+      <w:rPr>
+        <w:rFonts w:ascii="Courier New" w:hAnsi="Courier New" w:hint="default"/>
+        <w:sz w:val="20"/>
+      </w:rPr>
+    </w:lvl>
+    <w:lvl w:ilvl="2" w:tentative="1">
+      <w:start w:val="1"/>
+      <w:numFmt w:val="bullet"/>
+      <w:lvlText w:val=""/>
+      <w:lvlJc w:val="left"/>
+      <w:pPr>
+        <w:tabs>
+          <w:tab w:val="num" w:pos="2160"/>
+        </w:tabs>
+        <w:ind w:left="2160" w:hanging="360"/>
+      </w:pPr>
+      <w:rPr>
+        <w:rFonts w:ascii="Wingdings" w:hAnsi="Wingdings" w:hint="default"/>
+        <w:sz w:val="20"/>
+      </w:rPr>
+    </w:lvl>
+    <w:lvl w:ilvl="3" w:tentative="1">
+      <w:start w:val="1"/>
+      <w:numFmt w:val="bullet"/>
+      <w:lvlText w:val=""/>
+      <w:lvlJc w:val="left"/>
+      <w:pPr>
+        <w:tabs>
+          <w:tab w:val="num" w:pos="2880"/>
+        </w:tabs>
+        <w:ind w:left="2880" w:hanging="360"/>
+      </w:pPr>
+      <w:rPr>
+        <w:rFonts w:ascii="Wingdings" w:hAnsi="Wingdings" w:hint="default"/>
+        <w:sz w:val="20"/>
+      </w:rPr>
+    </w:lvl>
+    <w:lvl w:ilvl="4" w:tentative="1">
+      <w:start w:val="1"/>
+      <w:numFmt w:val="bullet"/>
+      <w:lvlText w:val=""/>
+      <w:lvlJc w:val="left"/>
+      <w:pPr>
+        <w:tabs>
+          <w:tab w:val="num" w:pos="3600"/>
+        </w:tabs>
+        <w:ind w:left="3600" w:hanging="360"/>
+      </w:pPr>
+      <w:rPr>
+        <w:rFonts w:ascii="Wingdings" w:hAnsi="Wingdings" w:hint="default"/>
+        <w:sz w:val="20"/>
+      </w:rPr>
+    </w:lvl>
+    <w:lvl w:ilvl="5" w:tentative="1">
+      <w:start w:val="1"/>
+      <w:numFmt w:val="bullet"/>
+      <w:lvlText w:val=""/>
+      <w:lvlJc w:val="left"/>
+      <w:pPr>
+        <w:tabs>
+          <w:tab w:val="num" w:pos="4320"/>
+        </w:tabs>
+        <w:ind w:left="4320" w:hanging="360"/>
+      </w:pPr>
+      <w:rPr>
+        <w:rFonts w:ascii="Wingdings" w:hAnsi="Wingdings" w:hint="default"/>
+        <w:sz w:val="20"/>
+      </w:rPr>
+    </w:lvl>
+    <w:lvl w:ilvl="6" w:tentative="1">
+      <w:start w:val="1"/>
+      <w:numFmt w:val="bullet"/>
+      <w:lvlText w:val=""/>
+      <w:lvlJc w:val="left"/>
+      <w:pPr>
+        <w:tabs>
+          <w:tab w:val="num" w:pos="5040"/>
+        </w:tabs>
+        <w:ind w:left="5040" w:hanging="360"/>
+      </w:pPr>
+      <w:rPr>
+        <w:rFonts w:ascii="Wingdings" w:hAnsi="Wingdings" w:hint="default"/>
+        <w:sz w:val="20"/>
+      </w:rPr>
+    </w:lvl>
+    <w:lvl w:ilvl="7" w:tentative="1">
+      <w:start w:val="1"/>
+      <w:numFmt w:val="bullet"/>
+      <w:lvlText w:val=""/>
+      <w:lvlJc w:val="left"/>
+      <w:pPr>
+        <w:tabs>
+          <w:tab w:val="num" w:pos="5760"/>
+        </w:tabs>
+        <w:ind w:left="5760" w:hanging="360"/>
+      </w:pPr>
+      <w:rPr>
+        <w:rFonts w:ascii="Wingdings" w:hAnsi="Wingdings" w:hint="default"/>
+        <w:sz w:val="20"/>
+      </w:rPr>
+    </w:lvl>
+    <w:lvl w:ilvl="8" w:tentative="1">
+      <w:start w:val="1"/>
+      <w:numFmt w:val="bullet"/>
+      <w:lvlText w:val=""/>
+      <w:lvlJc w:val="left"/>
+      <w:pPr>
+        <w:tabs>
+          <w:tab w:val="num" w:pos="6480"/>
+        </w:tabs>
+        <w:ind w:left="6480" w:hanging="360"/>
+      </w:pPr>
+      <w:rPr>
+        <w:rFonts w:ascii="Wingdings" w:hAnsi="Wingdings" w:hint="default"/>
+        <w:sz w:val="20"/>
+      </w:rPr>
+    </w:lvl>
+  </w:abstractNum>
+  <w:abstractNum w:abstractNumId="2" w15:restartNumberingAfterBreak="0">
+    <w:nsid w:val="62A11705"/>
+    <w:multiLevelType w:val="multilevel"/>
+    <w:tmpl w:val="B51207E4"/>
+    <w:lvl w:ilvl="0">
+      <w:start w:val="1"/>
+      <w:numFmt w:val="decimal"/>
+      <w:lvlText w:val="%1."/>
+      <w:lvlJc w:val="left"/>
+      <w:pPr>
+        <w:tabs>
+          <w:tab w:val="num" w:pos="720"/>
+        </w:tabs>
+        <w:ind w:left="720" w:hanging="360"/>
+      </w:pPr>
+    </w:lvl>
+    <w:lvl w:ilvl="1" w:tentative="1">
+      <w:start w:val="1"/>
+      <w:numFmt w:val="decimal"/>
+      <w:lvlText w:val="%2."/>
+      <w:lvlJc w:val="left"/>
+      <w:pPr>
+        <w:tabs>
+          <w:tab w:val="num" w:pos="1440"/>
+        </w:tabs>
+        <w:ind w:left="1440" w:hanging="360"/>
+      </w:pPr>
+    </w:lvl>
+    <w:lvl w:ilvl="2" w:tentative="1">
+      <w:start w:val="1"/>
+      <w:numFmt w:val="decimal"/>
+      <w:lvlText w:val="%3."/>
+      <w:lvlJc w:val="left"/>
+      <w:pPr>
+        <w:tabs>
+          <w:tab w:val="num" w:pos="2160"/>
+        </w:tabs>
+        <w:ind w:left="2160" w:hanging="360"/>
+      </w:pPr>
+    </w:lvl>
+    <w:lvl w:ilvl="3" w:tentative="1">
+      <w:start w:val="1"/>
+      <w:numFmt w:val="decimal"/>
+      <w:lvlText w:val="%4."/>
+      <w:lvlJc w:val="left"/>
+      <w:pPr>
+        <w:tabs>
+          <w:tab w:val="num" w:pos="2880"/>
+        </w:tabs>
+        <w:ind w:left="2880" w:hanging="360"/>
+      </w:pPr>
+    </w:lvl>
+    <w:lvl w:ilvl="4" w:tentative="1">
+      <w:start w:val="1"/>
+      <w:numFmt w:val="decimal"/>
+      <w:lvlText w:val="%5."/>
+      <w:lvlJc w:val="left"/>
+      <w:pPr>
+        <w:tabs>
+          <w:tab w:val="num" w:pos="3600"/>
+        </w:tabs>
+        <w:ind w:left="3600" w:hanging="360"/>
+      </w:pPr>
+    </w:lvl>
+    <w:lvl w:ilvl="5" w:tentative="1">
+      <w:start w:val="1"/>
+      <w:numFmt w:val="decimal"/>
+      <w:lvlText w:val="%6."/>
+      <w:lvlJc w:val="left"/>
+      <w:pPr>
+        <w:tabs>
+          <w:tab w:val="num" w:pos="4320"/>
+        </w:tabs>
+        <w:ind w:left="4320" w:hanging="360"/>
+      </w:pPr>
+    </w:lvl>
+    <w:lvl w:ilvl="6" w:tentative="1">
+      <w:start w:val="1"/>
+      <w:numFmt w:val="decimal"/>
+      <w:lvlText w:val="%7."/>
+      <w:lvlJc w:val="left"/>
+      <w:pPr>
+        <w:tabs>
+          <w:tab w:val="num" w:pos="5040"/>
+        </w:tabs>
+        <w:ind w:left="5040" w:hanging="360"/>
+      </w:pPr>
+    </w:lvl>
+    <w:lvl w:ilvl="7" w:tentative="1">
+      <w:start w:val="1"/>
+      <w:numFmt w:val="decimal"/>
+      <w:lvlText w:val="%8."/>
+      <w:lvlJc w:val="left"/>
+      <w:pPr>
+        <w:tabs>
+          <w:tab w:val="num" w:pos="5760"/>
+        </w:tabs>
+        <w:ind w:left="5760" w:hanging="360"/>
+      </w:pPr>
+    </w:lvl>
+    <w:lvl w:ilvl="8" w:tentative="1">
+      <w:start w:val="1"/>
+      <w:numFmt w:val="decimal"/>
+      <w:lvlText w:val="%9."/>
+      <w:lvlJc w:val="left"/>
+      <w:pPr>
+        <w:tabs>
+          <w:tab w:val="num" w:pos="6480"/>
+        </w:tabs>
+        <w:ind w:left="6480" w:hanging="360"/>
+      </w:pPr>
+    </w:lvl>
+  </w:abstractNum>
+  <w:num w:numId="1" w16cid:durableId="246428754">
+    <w:abstractNumId w:val="2"/>
+  </w:num>
+  <w:num w:numId="2" w16cid:durableId="2122530528">
+    <w:abstractNumId w:val="1"/>
+  </w:num>
+  <w:num w:numId="3" w16cid:durableId="2000844063">
+    <w:abstractNumId w:val="0"/>
+  </w:num>
+</w:numbering>
 </file>
 
 <file path=word/styles.xml><?xml version="1.0" encoding="utf-8"?>
@@ -1302,6 +4580,40 @@
       </w:tblBorders>
     </w:tblPr>
   </w:style>
+  <w:style w:type="character" w:styleId="Hyperlink">
+    <w:name w:val="Hyperlink"/>
+    <w:basedOn w:val="DefaultParagraphFont"/>
+    <w:uiPriority w:val="99"/>
+    <w:unhideWhenUsed/>
+    <w:rsid w:val="008C6ED7"/>
+    <w:rPr>
+      <w:color w:val="0563C1" w:themeColor="hyperlink"/>
+      <w:u w:val="single"/>
+    </w:rPr>
+  </w:style>
+  <w:style w:type="character" w:styleId="UnresolvedMention">
+    <w:name w:val="Unresolved Mention"/>
+    <w:basedOn w:val="DefaultParagraphFont"/>
+    <w:uiPriority w:val="99"/>
+    <w:semiHidden/>
+    <w:unhideWhenUsed/>
+    <w:rsid w:val="008C6ED7"/>
+    <w:rPr>
+      <w:color w:val="605E5C"/>
+      <w:shd w:val="clear" w:color="auto" w:fill="E1DFDD"/>
+    </w:rPr>
+  </w:style>
+  <w:style w:type="paragraph" w:styleId="ListParagraph">
+    <w:name w:val="List Paragraph"/>
+    <w:basedOn w:val="Normal"/>
+    <w:uiPriority w:val="34"/>
+    <w:qFormat/>
+    <w:rsid w:val="00641A0A"/>
+    <w:pPr>
+      <w:ind w:left="720"/>
+      <w:contextualSpacing/>
+    </w:pPr>
+  </w:style>
 </w:styles>
 </file>
 

</xml_diff>

<commit_message>
added notes about initialization assignment
</commit_message>
<xml_diff>
--- a/Course 2 - Improving Deep Neural Networks/Week 1/Week 1 - Notes.docx
+++ b/Course 2 - Improving Deep Neural Networks/Week 1/Week 1 - Notes.docx
@@ -101,17 +101,8 @@
           <w:sz w:val="24"/>
           <w:szCs w:val="24"/>
         </w:rPr>
-        <w:t xml:space="preserve">A mistake made by professionals who transition from a domain to another (like from NLP to Computer Vision) is that they use the same intuition and the same space of hyperparameters, but this is wrong because for each domain you have to try something </w:t>
-      </w:r>
-      <w:proofErr w:type="gramStart"/>
-      <w:r>
-        <w:rPr>
-          <w:sz w:val="24"/>
-          <w:szCs w:val="24"/>
-        </w:rPr>
-        <w:t>different</w:t>
-      </w:r>
-      <w:proofErr w:type="gramEnd"/>
+        <w:t>A mistake made by professionals who transition from a domain to another (like from NLP to Computer Vision) is that they use the same intuition and the same space of hyperparameters, but this is wrong because for each domain you have to try something different</w:t>
+      </w:r>
     </w:p>
     <w:p>
       <w:pPr>
@@ -153,65 +144,38 @@
           <w:sz w:val="24"/>
           <w:szCs w:val="24"/>
         </w:rPr>
-        <w:t xml:space="preserve"> / test </w:t>
-      </w:r>
-      <w:proofErr w:type="gramStart"/>
-      <w:r>
-        <w:rPr>
-          <w:sz w:val="24"/>
-          <w:szCs w:val="24"/>
-        </w:rPr>
-        <w:t>sets</w:t>
-      </w:r>
-      <w:proofErr w:type="gramEnd"/>
-    </w:p>
-    <w:p>
-      <w:pPr>
-        <w:rPr>
-          <w:sz w:val="24"/>
-          <w:szCs w:val="24"/>
-        </w:rPr>
-      </w:pPr>
-      <w:r>
-        <w:rPr>
-          <w:sz w:val="24"/>
-          <w:szCs w:val="24"/>
-        </w:rPr>
-        <w:t xml:space="preserve">For example, a split like 98 / 1 / 1 or 99.5 / .4 / .1 is </w:t>
-      </w:r>
-      <w:proofErr w:type="gramStart"/>
-      <w:r>
-        <w:rPr>
-          <w:sz w:val="24"/>
-          <w:szCs w:val="24"/>
-        </w:rPr>
-        <w:t>enough</w:t>
-      </w:r>
-      <w:proofErr w:type="gramEnd"/>
-    </w:p>
-    <w:p>
-      <w:pPr>
-        <w:rPr>
-          <w:sz w:val="24"/>
-          <w:szCs w:val="24"/>
-        </w:rPr>
-      </w:pPr>
-      <w:r>
-        <w:rPr>
-          <w:sz w:val="24"/>
-          <w:szCs w:val="24"/>
-        </w:rPr>
-        <w:t xml:space="preserve">It’s extremely important to have at least for dev and test data sets the same </w:t>
-      </w:r>
-      <w:proofErr w:type="gramStart"/>
-      <w:r>
-        <w:rPr>
-          <w:sz w:val="24"/>
-          <w:szCs w:val="24"/>
-        </w:rPr>
-        <w:t>distributions</w:t>
-      </w:r>
-      <w:proofErr w:type="gramEnd"/>
+        <w:t xml:space="preserve"> / test sets</w:t>
+      </w:r>
+    </w:p>
+    <w:p>
+      <w:pPr>
+        <w:rPr>
+          <w:sz w:val="24"/>
+          <w:szCs w:val="24"/>
+        </w:rPr>
+      </w:pPr>
+      <w:r>
+        <w:rPr>
+          <w:sz w:val="24"/>
+          <w:szCs w:val="24"/>
+        </w:rPr>
+        <w:t>For example, a split like 98 / 1 / 1 or 99.5 / .4 / .1 is enough</w:t>
+      </w:r>
+    </w:p>
+    <w:p>
+      <w:pPr>
+        <w:rPr>
+          <w:sz w:val="24"/>
+          <w:szCs w:val="24"/>
+        </w:rPr>
+      </w:pPr>
+      <w:r>
+        <w:rPr>
+          <w:sz w:val="24"/>
+          <w:szCs w:val="24"/>
+        </w:rPr>
+        <w:t>It’s extremely important to have at least for dev and test data sets the same distributions</w:t>
+      </w:r>
     </w:p>
     <w:p>
       <w:pPr>
@@ -227,7 +191,6 @@
         </w:rPr>
         <w:t xml:space="preserve">Ex: train set – images from web, </w:t>
       </w:r>
-      <w:proofErr w:type="gramStart"/>
       <w:r>
         <w:rPr>
           <w:sz w:val="24"/>
@@ -235,7 +198,6 @@
         </w:rPr>
         <w:t>dev</w:t>
       </w:r>
-      <w:proofErr w:type="gramEnd"/>
       <w:r>
         <w:rPr>
           <w:sz w:val="24"/>
@@ -270,17 +232,8 @@
           <w:sz w:val="24"/>
           <w:szCs w:val="24"/>
         </w:rPr>
-        <w:t xml:space="preserve"> / test should have examples drawn from the same </w:t>
-      </w:r>
-      <w:proofErr w:type="gramStart"/>
-      <w:r>
-        <w:rPr>
-          <w:sz w:val="24"/>
-          <w:szCs w:val="24"/>
-        </w:rPr>
-        <w:t>distribution</w:t>
-      </w:r>
-      <w:proofErr w:type="gramEnd"/>
+        <w:t xml:space="preserve"> / test should have examples drawn from the same distribution</w:t>
+      </w:r>
     </w:p>
     <w:p>
       <w:pPr>
@@ -737,48 +690,23 @@
           <w:sz w:val="24"/>
           <w:szCs w:val="24"/>
         </w:rPr>
-        <w:t xml:space="preserve">These cases should be considered in relation with the optimal error and the quality of the data set; for </w:t>
-      </w:r>
-      <w:proofErr w:type="gramStart"/>
-      <w:r>
-        <w:rPr>
-          <w:sz w:val="24"/>
-          <w:szCs w:val="24"/>
-        </w:rPr>
-        <w:t>example</w:t>
-      </w:r>
-      <w:proofErr w:type="gramEnd"/>
-      <w:r>
-        <w:rPr>
-          <w:sz w:val="24"/>
-          <w:szCs w:val="24"/>
-        </w:rPr>
-        <w:t xml:space="preserve"> if the data is bad and even humans have a performance of 15%, then the case in which the train error is 15% and the dev error is 16% cannot be considered as a high bias case</w:t>
-      </w:r>
-    </w:p>
-    <w:p>
-      <w:pPr>
-        <w:rPr>
-          <w:sz w:val="24"/>
-          <w:szCs w:val="24"/>
-        </w:rPr>
-      </w:pPr>
-      <w:r>
-        <w:rPr>
-          <w:sz w:val="24"/>
-          <w:szCs w:val="24"/>
-        </w:rPr>
-        <w:t xml:space="preserve">When comparing the train and dev metrics, we don’t have to consider that 0.5% error on train and 1% error on dev is a case of overfitting only because the error is double; we have to consider the absolute </w:t>
-      </w:r>
-      <w:proofErr w:type="gramStart"/>
-      <w:r>
-        <w:rPr>
-          <w:sz w:val="24"/>
-          <w:szCs w:val="24"/>
-        </w:rPr>
-        <w:t>values</w:t>
-      </w:r>
-      <w:proofErr w:type="gramEnd"/>
+        <w:t>These cases should be considered in relation with the optimal error and the quality of the data set; for example if the data is bad and even humans have a performance of 15%, then the case in which the train error is 15% and the dev error is 16% cannot be considered as a high bias case</w:t>
+      </w:r>
+    </w:p>
+    <w:p>
+      <w:pPr>
+        <w:rPr>
+          <w:sz w:val="24"/>
+          <w:szCs w:val="24"/>
+        </w:rPr>
+      </w:pPr>
+      <w:r>
+        <w:rPr>
+          <w:sz w:val="24"/>
+          <w:szCs w:val="24"/>
+        </w:rPr>
+        <w:t>When comparing the train and dev metrics, we don’t have to consider that 0.5% error on train and 1% error on dev is a case of overfitting only because the error is double; we have to consider the absolute values</w:t>
+      </w:r>
     </w:p>
     <w:p>
       <w:pPr>
@@ -793,17 +721,8 @@
           <w:szCs w:val="24"/>
         </w:rPr>
         <w:lastRenderedPageBreak/>
-        <w:t xml:space="preserve">A case of both high bias and variance is when we have non-linearly separable data and the classifier draw a barrier that is mostly linear, but with some </w:t>
-      </w:r>
-      <w:proofErr w:type="gramStart"/>
-      <w:r>
-        <w:rPr>
-          <w:sz w:val="24"/>
-          <w:szCs w:val="24"/>
-        </w:rPr>
-        <w:t>irregularities</w:t>
-      </w:r>
-      <w:proofErr w:type="gramEnd"/>
+        <w:t>A case of both high bias and variance is when we have non-linearly separable data and the classifier draw a barrier that is mostly linear, but with some irregularities</w:t>
+      </w:r>
     </w:p>
     <w:p>
       <w:pPr>
@@ -894,65 +813,38 @@
           <w:sz w:val="24"/>
           <w:szCs w:val="24"/>
         </w:rPr>
-        <w:t xml:space="preserve">Initially you have to check it your network is biased (training data performance); solutions: bigger network, train longer, and eventually perform NN architecture </w:t>
-      </w:r>
-      <w:proofErr w:type="gramStart"/>
-      <w:r>
-        <w:rPr>
-          <w:sz w:val="24"/>
-          <w:szCs w:val="24"/>
-        </w:rPr>
-        <w:t>search</w:t>
-      </w:r>
-      <w:proofErr w:type="gramEnd"/>
-    </w:p>
-    <w:p>
-      <w:pPr>
-        <w:rPr>
-          <w:sz w:val="24"/>
-          <w:szCs w:val="24"/>
-        </w:rPr>
-      </w:pPr>
-      <w:r>
-        <w:rPr>
-          <w:sz w:val="24"/>
-          <w:szCs w:val="24"/>
-        </w:rPr>
-        <w:t xml:space="preserve">Then you check for high variance (dev data performance); solutions: more data, regularization, and perhaps NN architecture </w:t>
-      </w:r>
-      <w:proofErr w:type="gramStart"/>
-      <w:r>
-        <w:rPr>
-          <w:sz w:val="24"/>
-          <w:szCs w:val="24"/>
-        </w:rPr>
-        <w:t>search</w:t>
-      </w:r>
-      <w:proofErr w:type="gramEnd"/>
-    </w:p>
-    <w:p>
-      <w:pPr>
-        <w:rPr>
-          <w:sz w:val="24"/>
-          <w:szCs w:val="24"/>
-        </w:rPr>
-      </w:pPr>
-      <w:r>
-        <w:rPr>
-          <w:sz w:val="24"/>
-          <w:szCs w:val="24"/>
-        </w:rPr>
-        <w:t xml:space="preserve">Classical ML: there was a bias – variance tradeoff, because if you minimize one, the other one increases, but for DL there isn’t this tradeoff, because you can minimize one issue, w/o increasing the other </w:t>
-      </w:r>
-      <w:proofErr w:type="gramStart"/>
-      <w:r>
-        <w:rPr>
-          <w:sz w:val="24"/>
-          <w:szCs w:val="24"/>
-        </w:rPr>
-        <w:t>one</w:t>
-      </w:r>
-      <w:proofErr w:type="gramEnd"/>
+        <w:t>Initially you have to check it your network is biased (training data performance); solutions: bigger network, train longer, and eventually perform NN architecture search</w:t>
+      </w:r>
+    </w:p>
+    <w:p>
+      <w:pPr>
+        <w:rPr>
+          <w:sz w:val="24"/>
+          <w:szCs w:val="24"/>
+        </w:rPr>
+      </w:pPr>
+      <w:r>
+        <w:rPr>
+          <w:sz w:val="24"/>
+          <w:szCs w:val="24"/>
+        </w:rPr>
+        <w:t>Then you check for high variance (dev data performance); solutions: more data, regularization, and perhaps NN architecture search</w:t>
+      </w:r>
+    </w:p>
+    <w:p>
+      <w:pPr>
+        <w:rPr>
+          <w:sz w:val="24"/>
+          <w:szCs w:val="24"/>
+        </w:rPr>
+      </w:pPr>
+      <w:r>
+        <w:rPr>
+          <w:sz w:val="24"/>
+          <w:szCs w:val="24"/>
+        </w:rPr>
+        <w:t>Classical ML: there was a bias – variance tradeoff, because if you minimize one, the other one increases, but for DL there isn’t this tradeoff, because you can minimize one issue, w/o increasing the other one</w:t>
+      </w:r>
     </w:p>
     <w:p>
       <w:pPr>
@@ -1077,47 +969,22 @@
           <w:sz w:val="24"/>
           <w:szCs w:val="24"/>
         </w:rPr>
-        <w:t xml:space="preserve">You add to the cost function a regularization </w:t>
-      </w:r>
-      <w:proofErr w:type="gramStart"/>
-      <w:r>
-        <w:rPr>
-          <w:sz w:val="24"/>
-          <w:szCs w:val="24"/>
-        </w:rPr>
-        <w:t>term</w:t>
-      </w:r>
-      <w:proofErr w:type="gramEnd"/>
-    </w:p>
-    <w:p>
-      <w:pPr>
-        <w:rPr>
-          <w:sz w:val="24"/>
-          <w:szCs w:val="24"/>
-        </w:rPr>
-      </w:pPr>
-      <w:r>
-        <w:rPr>
-          <w:sz w:val="24"/>
-          <w:szCs w:val="24"/>
-        </w:rPr>
-        <w:t xml:space="preserve">In this case, the regularization term is (alpha / </w:t>
-      </w:r>
-      <w:proofErr w:type="gramStart"/>
-      <w:r>
-        <w:rPr>
-          <w:sz w:val="24"/>
-          <w:szCs w:val="24"/>
-        </w:rPr>
-        <w:t>( 2</w:t>
-      </w:r>
-      <w:proofErr w:type="gramEnd"/>
-      <w:r>
-        <w:rPr>
-          <w:sz w:val="24"/>
-          <w:szCs w:val="24"/>
-        </w:rPr>
-        <w:t xml:space="preserve"> * m)) * L2 or L1 regularization</w:t>
+        <w:t>You add to the cost function a regularization term</w:t>
+      </w:r>
+    </w:p>
+    <w:p>
+      <w:pPr>
+        <w:rPr>
+          <w:sz w:val="24"/>
+          <w:szCs w:val="24"/>
+        </w:rPr>
+      </w:pPr>
+      <w:r>
+        <w:rPr>
+          <w:sz w:val="24"/>
+          <w:szCs w:val="24"/>
+        </w:rPr>
+        <w:t>In this case, the regularization term is (alpha / ( 2 * m)) * L2 or L1 regularization</w:t>
       </w:r>
     </w:p>
     <w:p>
@@ -1248,41 +1115,23 @@
           <w:sz w:val="24"/>
           <w:szCs w:val="24"/>
         </w:rPr>
-        <w:t xml:space="preserve">L1 regularization gives sparse results, thus some weights will be zero, so the model will be simpler after </w:t>
-      </w:r>
-      <w:proofErr w:type="gramStart"/>
-      <w:r>
-        <w:rPr>
-          <w:sz w:val="24"/>
-          <w:szCs w:val="24"/>
-        </w:rPr>
-        <w:t>regularization</w:t>
-      </w:r>
-      <w:proofErr w:type="gramEnd"/>
-    </w:p>
-    <w:p>
-      <w:pPr>
-        <w:rPr>
-          <w:sz w:val="24"/>
-          <w:szCs w:val="24"/>
-        </w:rPr>
-      </w:pPr>
-      <w:r>
-        <w:rPr>
-          <w:sz w:val="24"/>
-          <w:szCs w:val="24"/>
-        </w:rPr>
-        <w:t xml:space="preserve">However, L2 regularization is used </w:t>
-      </w:r>
-      <w:proofErr w:type="gramStart"/>
-      <w:r>
-        <w:rPr>
-          <w:sz w:val="24"/>
-          <w:szCs w:val="24"/>
-        </w:rPr>
-        <w:t>more</w:t>
-      </w:r>
-      <w:proofErr w:type="gramEnd"/>
+        <w:t>L1 regularization gives sparse results, thus some weights will be zero, so the model will be simpler after regularization</w:t>
+      </w:r>
+    </w:p>
+    <w:p>
+      <w:pPr>
+        <w:rPr>
+          <w:sz w:val="24"/>
+          <w:szCs w:val="24"/>
+        </w:rPr>
+      </w:pPr>
+      <w:r>
+        <w:rPr>
+          <w:sz w:val="24"/>
+          <w:szCs w:val="24"/>
+        </w:rPr>
+        <w:t>However, L2 regularization is used more</w:t>
+      </w:r>
     </w:p>
     <w:p>
       <w:pPr>
@@ -1368,33 +1217,8 @@
           <w:sz w:val="24"/>
           <w:szCs w:val="24"/>
         </w:rPr>
-        <w:t xml:space="preserve">Here, instead of the vector norm, we use the summation of each the </w:t>
-      </w:r>
-      <w:proofErr w:type="spellStart"/>
-      <w:r>
-        <w:rPr>
-          <w:sz w:val="24"/>
-          <w:szCs w:val="24"/>
-        </w:rPr>
-        <w:t>Frobenius</w:t>
-      </w:r>
-      <w:proofErr w:type="spellEnd"/>
-      <w:r>
-        <w:rPr>
-          <w:sz w:val="24"/>
-          <w:szCs w:val="24"/>
-        </w:rPr>
-        <w:t xml:space="preserve"> norm of each W </w:t>
-      </w:r>
-      <w:proofErr w:type="gramStart"/>
-      <w:r>
-        <w:rPr>
-          <w:sz w:val="24"/>
-          <w:szCs w:val="24"/>
-        </w:rPr>
-        <w:t>matrix</w:t>
-      </w:r>
-      <w:proofErr w:type="gramEnd"/>
+        <w:t>Here, instead of the vector norm, we use the summation of each the Frobenius norm of each W matrix</w:t>
+      </w:r>
     </w:p>
     <w:p>
       <w:pPr>
@@ -1521,15 +1345,7 @@
           <w:sz w:val="24"/>
           <w:szCs w:val="24"/>
         </w:rPr>
-        <w:t xml:space="preserve"> / m) * </w:t>
-      </w:r>
-      <w:proofErr w:type="spellStart"/>
-      <w:r>
-        <w:rPr>
-          <w:sz w:val="24"/>
-          <w:szCs w:val="24"/>
-        </w:rPr>
-        <w:t>W</w:t>
+        <w:t xml:space="preserve"> / m) * W</w:t>
       </w:r>
       <w:r>
         <w:rPr>
@@ -1538,45 +1354,12 @@
         </w:rPr>
         <w:t>l</w:t>
       </w:r>
-      <w:proofErr w:type="spellEnd"/>
-      <w:r>
-        <w:rPr>
-          <w:sz w:val="24"/>
-          <w:szCs w:val="24"/>
-        </w:rPr>
-        <w:t xml:space="preserve"> (</w:t>
-      </w:r>
-      <w:proofErr w:type="spellStart"/>
-      <w:r>
-        <w:rPr>
-          <w:sz w:val="24"/>
-          <w:szCs w:val="24"/>
-        </w:rPr>
-        <w:t>Wl</w:t>
-      </w:r>
-      <w:proofErr w:type="spellEnd"/>
-      <w:r>
-        <w:rPr>
-          <w:sz w:val="24"/>
-          <w:szCs w:val="24"/>
-        </w:rPr>
-        <w:t xml:space="preserve"> being the weights of that layer, while updating </w:t>
-      </w:r>
-      <w:proofErr w:type="spellStart"/>
-      <w:r>
-        <w:rPr>
-          <w:sz w:val="24"/>
-          <w:szCs w:val="24"/>
-        </w:rPr>
-        <w:t>Wl</w:t>
-      </w:r>
-      <w:proofErr w:type="spellEnd"/>
-      <w:r>
-        <w:rPr>
-          <w:sz w:val="24"/>
-          <w:szCs w:val="24"/>
-        </w:rPr>
-        <w:t>)</w:t>
+      <w:r>
+        <w:rPr>
+          <w:sz w:val="24"/>
+          <w:szCs w:val="24"/>
+        </w:rPr>
+        <w:t xml:space="preserve"> (Wl being the weights of that layer, while updating Wl)</w:t>
       </w:r>
     </w:p>
     <w:p>
@@ -1648,17 +1431,8 @@
           <w:sz w:val="24"/>
           <w:szCs w:val="24"/>
         </w:rPr>
-        <w:t xml:space="preserve">Weight decay is a regularization technique (such as L2 regularization) that results in gradient descent shrinking the weights on every </w:t>
-      </w:r>
-      <w:proofErr w:type="gramStart"/>
-      <w:r>
-        <w:rPr>
-          <w:sz w:val="24"/>
-          <w:szCs w:val="24"/>
-        </w:rPr>
-        <w:t>iteration</w:t>
-      </w:r>
-      <w:proofErr w:type="gramEnd"/>
+        <w:t>Weight decay is a regularization technique (such as L2 regularization) that results in gradient descent shrinking the weights on every iteration</w:t>
+      </w:r>
     </w:p>
     <w:p>
       <w:pPr>
@@ -1713,17 +1487,8 @@
           <w:sz w:val="24"/>
           <w:szCs w:val="24"/>
         </w:rPr>
-        <w:t xml:space="preserve">, so it learns simpler </w:t>
-      </w:r>
-      <w:proofErr w:type="gramStart"/>
-      <w:r>
-        <w:rPr>
-          <w:sz w:val="24"/>
-          <w:szCs w:val="24"/>
-        </w:rPr>
-        <w:t>functions</w:t>
-      </w:r>
-      <w:proofErr w:type="gramEnd"/>
+        <w:t>, so it learns simpler functions</w:t>
+      </w:r>
     </w:p>
     <w:p>
       <w:pPr>
@@ -1738,17 +1503,8 @@
           <w:szCs w:val="24"/>
         </w:rPr>
         <w:lastRenderedPageBreak/>
-        <w:t xml:space="preserve">Additionally, because the weights will become smaller, then only the “linear” part of the activation function will be used, thus the overall network will be </w:t>
-      </w:r>
-      <w:proofErr w:type="gramStart"/>
-      <w:r>
-        <w:rPr>
-          <w:sz w:val="24"/>
-          <w:szCs w:val="24"/>
-        </w:rPr>
-        <w:t>simpler</w:t>
-      </w:r>
-      <w:proofErr w:type="gramEnd"/>
+        <w:t>Additionally, because the weights will become smaller, then only the “linear” part of the activation function will be used, thus the overall network will be simpler</w:t>
+      </w:r>
     </w:p>
     <w:p>
       <w:pPr>
@@ -1846,17 +1602,8 @@
           <w:sz w:val="24"/>
           <w:szCs w:val="24"/>
         </w:rPr>
-        <w:t xml:space="preserve">While training, you shut off randomly a % of neurons, but you do not reset them to 0 (that will remove the learned info), you just don’t use them for the particular training </w:t>
-      </w:r>
-      <w:proofErr w:type="gramStart"/>
-      <w:r>
-        <w:rPr>
-          <w:sz w:val="24"/>
-          <w:szCs w:val="24"/>
-        </w:rPr>
-        <w:t>example</w:t>
-      </w:r>
-      <w:proofErr w:type="gramEnd"/>
+        <w:t>While training, you shut off randomly a % of neurons, but you do not reset them to 0 (that will remove the learned info), you just don’t use them for the particular training example</w:t>
+      </w:r>
     </w:p>
     <w:p>
       <w:pPr>
@@ -1920,55 +1667,7 @@
           <w:sz w:val="24"/>
           <w:szCs w:val="24"/>
         </w:rPr>
-        <w:t xml:space="preserve">The most used implementation of dropout is the inverted dropout when you multiply </w:t>
-      </w:r>
-      <w:proofErr w:type="gramStart"/>
-      <w:r>
-        <w:rPr>
-          <w:sz w:val="24"/>
-          <w:szCs w:val="24"/>
-        </w:rPr>
-        <w:t>the a</w:t>
-      </w:r>
-      <w:proofErr w:type="gramEnd"/>
-      <w:r>
-        <w:rPr>
-          <w:sz w:val="24"/>
-          <w:szCs w:val="24"/>
-        </w:rPr>
-        <w:t xml:space="preserve"> value of each layer with zero values based on a </w:t>
-      </w:r>
-      <w:proofErr w:type="spellStart"/>
-      <w:r>
-        <w:rPr>
-          <w:sz w:val="24"/>
-          <w:szCs w:val="24"/>
-        </w:rPr>
-        <w:t>keep_prob</w:t>
-      </w:r>
-      <w:proofErr w:type="spellEnd"/>
-      <w:r>
-        <w:rPr>
-          <w:sz w:val="24"/>
-          <w:szCs w:val="24"/>
-        </w:rPr>
-        <w:t xml:space="preserve"> threshold; it’s extremely important to divide the a with </w:t>
-      </w:r>
-      <w:proofErr w:type="spellStart"/>
-      <w:r>
-        <w:rPr>
-          <w:sz w:val="24"/>
-          <w:szCs w:val="24"/>
-        </w:rPr>
-        <w:t>keep_prob</w:t>
-      </w:r>
-      <w:proofErr w:type="spellEnd"/>
-      <w:r>
-        <w:rPr>
-          <w:sz w:val="24"/>
-          <w:szCs w:val="24"/>
-        </w:rPr>
-        <w:t xml:space="preserve"> threshold, so that the next layers are not affected because of the shutting down of some neurons; additionally, this helps </w:t>
+        <w:t xml:space="preserve">The most used implementation of dropout is the inverted dropout when you multiply the a value of each layer with zero values based on a keep_prob threshold; it’s extremely important to divide the a with keep_prob threshold, so that the next layers are not affected because of the shutting down of some neurons; additionally, this helps </w:t>
       </w:r>
       <w:r>
         <w:rPr>
@@ -1997,17 +1696,8 @@
           <w:sz w:val="24"/>
           <w:szCs w:val="24"/>
         </w:rPr>
-        <w:t xml:space="preserve">However, you can apply dropout at test time, but you have to predict for each input example multiple times and in the end to compute the mean of the predictions, because otherwise the predictions would be random </w:t>
-      </w:r>
-      <w:proofErr w:type="gramStart"/>
-      <w:r>
-        <w:rPr>
-          <w:sz w:val="24"/>
-          <w:szCs w:val="24"/>
-        </w:rPr>
-        <w:t>noise</w:t>
-      </w:r>
-      <w:proofErr w:type="gramEnd"/>
+        <w:t>However, you can apply dropout at test time, but you have to predict for each input example multiple times and in the end to compute the mean of the predictions, because otherwise the predictions would be random noise</w:t>
+      </w:r>
     </w:p>
     <w:p>
       <w:pPr>
@@ -2048,63 +1738,22 @@
           <w:sz w:val="24"/>
           <w:szCs w:val="24"/>
         </w:rPr>
-        <w:t xml:space="preserve">Because a lot of weights are randomly turned off, the NN is forced to spread out the weights, so there isn’t too much emphasis on one </w:t>
-      </w:r>
-      <w:proofErr w:type="gramStart"/>
-      <w:r>
-        <w:rPr>
-          <w:sz w:val="24"/>
-          <w:szCs w:val="24"/>
-        </w:rPr>
-        <w:t>feature</w:t>
-      </w:r>
-      <w:proofErr w:type="gramEnd"/>
-    </w:p>
-    <w:p>
-      <w:pPr>
-        <w:rPr>
-          <w:sz w:val="24"/>
-          <w:szCs w:val="24"/>
-        </w:rPr>
-      </w:pPr>
-      <w:r>
-        <w:rPr>
-          <w:sz w:val="24"/>
-          <w:szCs w:val="24"/>
-        </w:rPr>
-        <w:t xml:space="preserve">For different layers there are used different values of the </w:t>
-      </w:r>
-      <w:proofErr w:type="spellStart"/>
-      <w:r>
-        <w:rPr>
-          <w:sz w:val="24"/>
-          <w:szCs w:val="24"/>
-        </w:rPr>
-        <w:t>keep_prob</w:t>
-      </w:r>
-      <w:proofErr w:type="spellEnd"/>
-      <w:r>
-        <w:rPr>
-          <w:sz w:val="24"/>
-          <w:szCs w:val="24"/>
-        </w:rPr>
-        <w:t xml:space="preserve">, for example the large layers where the overfitting is most likely, there lower </w:t>
-      </w:r>
-      <w:proofErr w:type="spellStart"/>
-      <w:r>
-        <w:rPr>
-          <w:sz w:val="24"/>
-          <w:szCs w:val="24"/>
-        </w:rPr>
-        <w:t>keep_prob</w:t>
-      </w:r>
-      <w:proofErr w:type="spellEnd"/>
-      <w:r>
-        <w:rPr>
-          <w:sz w:val="24"/>
-          <w:szCs w:val="24"/>
-        </w:rPr>
-        <w:t xml:space="preserve"> </w:t>
+        <w:t>Because a lot of weights are randomly turned off, the NN is forced to spread out the weights, so there isn’t too much emphasis on one feature</w:t>
+      </w:r>
+    </w:p>
+    <w:p>
+      <w:pPr>
+        <w:rPr>
+          <w:sz w:val="24"/>
+          <w:szCs w:val="24"/>
+        </w:rPr>
+      </w:pPr>
+      <w:r>
+        <w:rPr>
+          <w:sz w:val="24"/>
+          <w:szCs w:val="24"/>
+        </w:rPr>
+        <w:t xml:space="preserve">For different layers there are used different values of the keep_prob, for example the large layers where the overfitting is most likely, there lower keep_prob </w:t>
       </w:r>
       <w:r>
         <w:rPr>
@@ -2120,7 +1769,6 @@
         </w:rPr>
         <w:t xml:space="preserve">are </w:t>
       </w:r>
-      <w:proofErr w:type="gramStart"/>
       <w:r>
         <w:rPr>
           <w:sz w:val="24"/>
@@ -2128,7 +1776,6 @@
         </w:rPr>
         <w:t>utilized</w:t>
       </w:r>
-      <w:proofErr w:type="gramEnd"/>
     </w:p>
     <w:p>
       <w:pPr>
@@ -2143,17 +1790,8 @@
           <w:szCs w:val="24"/>
         </w:rPr>
         <w:lastRenderedPageBreak/>
-        <w:t xml:space="preserve">Use dropout only if your NN overfits, not just as a default setting as many computer vision practitioners </w:t>
-      </w:r>
-      <w:proofErr w:type="gramStart"/>
-      <w:r>
-        <w:rPr>
-          <w:sz w:val="24"/>
-          <w:szCs w:val="24"/>
-        </w:rPr>
-        <w:t>do</w:t>
-      </w:r>
-      <w:proofErr w:type="gramEnd"/>
+        <w:t>Use dropout only if your NN overfits, not just as a default setting as many computer vision practitioners do</w:t>
+      </w:r>
     </w:p>
     <w:p>
       <w:pPr>
@@ -2174,17 +1812,8 @@
           <w:sz w:val="24"/>
           <w:szCs w:val="24"/>
         </w:rPr>
-        <w:t xml:space="preserve"> – you can check it by removing the dropout </w:t>
-      </w:r>
-      <w:proofErr w:type="gramStart"/>
-      <w:r>
-        <w:rPr>
-          <w:sz w:val="24"/>
-          <w:szCs w:val="24"/>
-        </w:rPr>
-        <w:t>layers</w:t>
-      </w:r>
-      <w:proofErr w:type="gramEnd"/>
+        <w:t xml:space="preserve"> – you can check it by removing the dropout layers</w:t>
+      </w:r>
     </w:p>
     <w:p>
       <w:pPr>
@@ -2225,72 +1854,38 @@
           <w:sz w:val="24"/>
           <w:szCs w:val="24"/>
         </w:rPr>
-        <w:t xml:space="preserve">Data augmentation: for </w:t>
-      </w:r>
-      <w:proofErr w:type="gramStart"/>
-      <w:r>
-        <w:rPr>
-          <w:sz w:val="24"/>
-          <w:szCs w:val="24"/>
-        </w:rPr>
-        <w:t>example</w:t>
-      </w:r>
-      <w:proofErr w:type="gramEnd"/>
-      <w:r>
-        <w:rPr>
-          <w:sz w:val="24"/>
-          <w:szCs w:val="24"/>
-        </w:rPr>
-        <w:t xml:space="preserve"> flip images, rotate them, zoom in, add distortions</w:t>
-      </w:r>
-    </w:p>
-    <w:p>
-      <w:pPr>
-        <w:rPr>
-          <w:sz w:val="24"/>
-          <w:szCs w:val="24"/>
-        </w:rPr>
-      </w:pPr>
-      <w:r>
-        <w:rPr>
-          <w:sz w:val="24"/>
-          <w:szCs w:val="24"/>
-        </w:rPr>
-        <w:t xml:space="preserve">Early stopping: stop the training process when the dev set error </w:t>
-      </w:r>
-      <w:proofErr w:type="gramStart"/>
-      <w:r>
-        <w:rPr>
-          <w:sz w:val="24"/>
-          <w:szCs w:val="24"/>
-        </w:rPr>
-        <w:t>increases</w:t>
-      </w:r>
-      <w:proofErr w:type="gramEnd"/>
-    </w:p>
-    <w:p>
-      <w:pPr>
-        <w:rPr>
-          <w:sz w:val="24"/>
-          <w:szCs w:val="24"/>
-        </w:rPr>
-      </w:pPr>
-      <w:r>
-        <w:rPr>
-          <w:sz w:val="24"/>
-          <w:szCs w:val="24"/>
-        </w:rPr>
-        <w:t xml:space="preserve">During the training process, the weights W become larger, so you may want to stop the process earlier so that the model doesn’t </w:t>
-      </w:r>
-      <w:proofErr w:type="gramStart"/>
-      <w:r>
-        <w:rPr>
-          <w:sz w:val="24"/>
-          <w:szCs w:val="24"/>
-        </w:rPr>
-        <w:t>overfit</w:t>
-      </w:r>
-      <w:proofErr w:type="gramEnd"/>
+        <w:t>Data augmentation: for example flip images, rotate them, zoom in, add distortions</w:t>
+      </w:r>
+    </w:p>
+    <w:p>
+      <w:pPr>
+        <w:rPr>
+          <w:sz w:val="24"/>
+          <w:szCs w:val="24"/>
+        </w:rPr>
+      </w:pPr>
+      <w:r>
+        <w:rPr>
+          <w:sz w:val="24"/>
+          <w:szCs w:val="24"/>
+        </w:rPr>
+        <w:t>Early stopping: stop the training process when the dev set error increases</w:t>
+      </w:r>
+    </w:p>
+    <w:p>
+      <w:pPr>
+        <w:rPr>
+          <w:sz w:val="24"/>
+          <w:szCs w:val="24"/>
+        </w:rPr>
+      </w:pPr>
+      <w:r>
+        <w:rPr>
+          <w:sz w:val="24"/>
+          <w:szCs w:val="24"/>
+        </w:rPr>
+        <w:t>During the training process, the weights W become larger, so you may want to stop the process earlier so that the model doesn’t overfit</w:t>
+      </w:r>
     </w:p>
     <w:p>
       <w:pPr>
@@ -2344,72 +1939,38 @@
           <w:sz w:val="24"/>
           <w:szCs w:val="24"/>
         </w:rPr>
-        <w:t xml:space="preserve">Only after that you may want to deal with the overfitting </w:t>
-      </w:r>
-      <w:proofErr w:type="gramStart"/>
-      <w:r>
-        <w:rPr>
-          <w:sz w:val="24"/>
-          <w:szCs w:val="24"/>
-        </w:rPr>
-        <w:t>problem</w:t>
-      </w:r>
-      <w:proofErr w:type="gramEnd"/>
-    </w:p>
-    <w:p>
-      <w:pPr>
-        <w:rPr>
-          <w:sz w:val="24"/>
-          <w:szCs w:val="24"/>
-        </w:rPr>
-      </w:pPr>
-      <w:r>
-        <w:rPr>
-          <w:sz w:val="24"/>
-          <w:szCs w:val="24"/>
-        </w:rPr>
-        <w:t xml:space="preserve">This </w:t>
-      </w:r>
-      <w:proofErr w:type="gramStart"/>
-      <w:r>
-        <w:rPr>
-          <w:sz w:val="24"/>
-          <w:szCs w:val="24"/>
-        </w:rPr>
-        <w:t>2 step</w:t>
-      </w:r>
-      <w:proofErr w:type="gramEnd"/>
-      <w:r>
-        <w:rPr>
-          <w:sz w:val="24"/>
-          <w:szCs w:val="24"/>
-        </w:rPr>
-        <w:t xml:space="preserve"> process is called orthogonalization</w:t>
-      </w:r>
-    </w:p>
-    <w:p>
-      <w:pPr>
-        <w:rPr>
-          <w:sz w:val="24"/>
-          <w:szCs w:val="24"/>
-        </w:rPr>
-      </w:pPr>
-      <w:r>
-        <w:rPr>
-          <w:sz w:val="24"/>
-          <w:szCs w:val="24"/>
-        </w:rPr>
-        <w:t xml:space="preserve">The downside of early stopping is that you have to do these 2 steps at </w:t>
-      </w:r>
-      <w:proofErr w:type="gramStart"/>
-      <w:r>
-        <w:rPr>
-          <w:sz w:val="24"/>
-          <w:szCs w:val="24"/>
-        </w:rPr>
-        <w:t>once</w:t>
-      </w:r>
-      <w:proofErr w:type="gramEnd"/>
+        <w:t>Only after that you may want to deal with the overfitting problem</w:t>
+      </w:r>
+    </w:p>
+    <w:p>
+      <w:pPr>
+        <w:rPr>
+          <w:sz w:val="24"/>
+          <w:szCs w:val="24"/>
+        </w:rPr>
+      </w:pPr>
+      <w:r>
+        <w:rPr>
+          <w:sz w:val="24"/>
+          <w:szCs w:val="24"/>
+        </w:rPr>
+        <w:t>This 2 step process is called orthogonalization</w:t>
+      </w:r>
+    </w:p>
+    <w:p>
+      <w:pPr>
+        <w:rPr>
+          <w:sz w:val="24"/>
+          <w:szCs w:val="24"/>
+        </w:rPr>
+      </w:pPr>
+      <w:r>
+        <w:rPr>
+          <w:sz w:val="24"/>
+          <w:szCs w:val="24"/>
+        </w:rPr>
+        <w:t>The downside of early stopping is that you have to do these 2 steps at once</w:t>
+      </w:r>
     </w:p>
     <w:p>
       <w:pPr>
@@ -2469,17 +2030,8 @@
           <w:sz w:val="24"/>
           <w:szCs w:val="24"/>
         </w:rPr>
-        <w:t xml:space="preserve">Subtract the mean and divide by sigma; use the same mean and sigma extracted from the train data to normalize the test </w:t>
-      </w:r>
-      <w:proofErr w:type="gramStart"/>
-      <w:r>
-        <w:rPr>
-          <w:sz w:val="24"/>
-          <w:szCs w:val="24"/>
-        </w:rPr>
-        <w:t>set</w:t>
-      </w:r>
-      <w:proofErr w:type="gramEnd"/>
+        <w:t>Subtract the mean and divide by sigma; use the same mean and sigma extracted from the train data to normalize the test set</w:t>
+      </w:r>
     </w:p>
     <w:p>
       <w:pPr>
@@ -2544,17 +2096,8 @@
           <w:szCs w:val="24"/>
         </w:rPr>
         <w:lastRenderedPageBreak/>
-        <w:t xml:space="preserve">We want to normalize the inputs because if the inputs are not normalized, then the cost function has an odd shape and a smaller learning rate + many steps are needed to optimize the function, whereas if the features are normalized, it’s enough to use fewer </w:t>
-      </w:r>
-      <w:proofErr w:type="gramStart"/>
-      <w:r>
-        <w:rPr>
-          <w:sz w:val="24"/>
-          <w:szCs w:val="24"/>
-        </w:rPr>
-        <w:t>steps</w:t>
-      </w:r>
-      <w:proofErr w:type="gramEnd"/>
+        <w:t>We want to normalize the inputs because if the inputs are not normalized, then the cost function has an odd shape and a smaller learning rate + many steps are needed to optimize the function, whereas if the features are normalized, it’s enough to use fewer steps</w:t>
+      </w:r>
     </w:p>
     <w:p>
       <w:pPr>
@@ -2744,17 +2287,8 @@
           <w:sz w:val="24"/>
           <w:szCs w:val="24"/>
         </w:rPr>
-        <w:t xml:space="preserve">the previous layer / </w:t>
-      </w:r>
-      <w:proofErr w:type="gramStart"/>
-      <w:r>
-        <w:rPr>
-          <w:sz w:val="24"/>
-          <w:szCs w:val="24"/>
-        </w:rPr>
-        <w:t>input</w:t>
-      </w:r>
-      <w:proofErr w:type="gramEnd"/>
+        <w:t>the previous layer / input</w:t>
+      </w:r>
     </w:p>
     <w:p>
       <w:pPr>
@@ -2783,107 +2317,37 @@
           <w:sz w:val="24"/>
           <w:szCs w:val="24"/>
         </w:rPr>
-        <w:t xml:space="preserve">For </w:t>
-      </w:r>
-      <w:proofErr w:type="spellStart"/>
-      <w:r>
-        <w:rPr>
-          <w:sz w:val="24"/>
-          <w:szCs w:val="24"/>
-        </w:rPr>
-        <w:t>ReLU</w:t>
-      </w:r>
-      <w:proofErr w:type="spellEnd"/>
-      <w:r>
-        <w:rPr>
-          <w:sz w:val="24"/>
-          <w:szCs w:val="24"/>
-        </w:rPr>
-        <w:t xml:space="preserve">: by </w:t>
-      </w:r>
-      <w:proofErr w:type="spellStart"/>
-      <w:proofErr w:type="gramStart"/>
-      <w:r>
-        <w:rPr>
-          <w:sz w:val="24"/>
-          <w:szCs w:val="24"/>
-        </w:rPr>
-        <w:t>np.sqrt</w:t>
-      </w:r>
-      <w:proofErr w:type="spellEnd"/>
-      <w:proofErr w:type="gramEnd"/>
-      <w:r>
-        <w:rPr>
-          <w:sz w:val="24"/>
-          <w:szCs w:val="24"/>
-        </w:rPr>
-        <w:t>(2/number of neurons in the previous layer)</w:t>
-      </w:r>
-    </w:p>
-    <w:p>
-      <w:pPr>
-        <w:rPr>
-          <w:sz w:val="24"/>
-          <w:szCs w:val="24"/>
-        </w:rPr>
-      </w:pPr>
-      <w:r>
-        <w:rPr>
-          <w:sz w:val="24"/>
-          <w:szCs w:val="24"/>
-        </w:rPr>
-        <w:t xml:space="preserve">For Tanh: by </w:t>
-      </w:r>
-      <w:proofErr w:type="spellStart"/>
-      <w:proofErr w:type="gramStart"/>
-      <w:r>
-        <w:rPr>
-          <w:sz w:val="24"/>
-          <w:szCs w:val="24"/>
-        </w:rPr>
-        <w:t>np.sqrt</w:t>
-      </w:r>
-      <w:proofErr w:type="spellEnd"/>
-      <w:proofErr w:type="gramEnd"/>
-      <w:r>
-        <w:rPr>
-          <w:sz w:val="24"/>
-          <w:szCs w:val="24"/>
-        </w:rPr>
-        <w:t>(1 / number of neurons in the previous layer) – Xavier initialization</w:t>
-      </w:r>
-    </w:p>
-    <w:p>
-      <w:pPr>
-        <w:rPr>
-          <w:sz w:val="24"/>
-          <w:szCs w:val="24"/>
-        </w:rPr>
-      </w:pPr>
-      <w:r>
-        <w:rPr>
-          <w:sz w:val="24"/>
-          <w:szCs w:val="24"/>
-        </w:rPr>
-        <w:t xml:space="preserve">Another example: </w:t>
-      </w:r>
-      <w:proofErr w:type="spellStart"/>
-      <w:proofErr w:type="gramStart"/>
-      <w:r>
-        <w:rPr>
-          <w:sz w:val="24"/>
-          <w:szCs w:val="24"/>
-        </w:rPr>
-        <w:t>np.sqrt</w:t>
-      </w:r>
-      <w:proofErr w:type="spellEnd"/>
-      <w:proofErr w:type="gramEnd"/>
-      <w:r>
-        <w:rPr>
-          <w:sz w:val="24"/>
-          <w:szCs w:val="24"/>
-        </w:rPr>
-        <w:t xml:space="preserve">(2 / (number of neurons in the previous layer </w:t>
+        <w:t>For ReLU: by np.sqrt(2/number of neurons in the previous layer)</w:t>
+      </w:r>
+    </w:p>
+    <w:p>
+      <w:pPr>
+        <w:rPr>
+          <w:sz w:val="24"/>
+          <w:szCs w:val="24"/>
+        </w:rPr>
+      </w:pPr>
+      <w:r>
+        <w:rPr>
+          <w:sz w:val="24"/>
+          <w:szCs w:val="24"/>
+        </w:rPr>
+        <w:t>For Tanh: by np.sqrt(1 / number of neurons in the previous layer) – Xavier initialization</w:t>
+      </w:r>
+    </w:p>
+    <w:p>
+      <w:pPr>
+        <w:rPr>
+          <w:sz w:val="24"/>
+          <w:szCs w:val="24"/>
+        </w:rPr>
+      </w:pPr>
+      <w:r>
+        <w:rPr>
+          <w:sz w:val="24"/>
+          <w:szCs w:val="24"/>
+        </w:rPr>
+        <w:t xml:space="preserve">Another example: np.sqrt(2 / (number of neurons in the previous layer </w:t>
       </w:r>
       <w:r>
         <w:rPr>
@@ -2955,17 +2419,8 @@
           <w:sz w:val="24"/>
           <w:szCs w:val="24"/>
         </w:rPr>
-        <w:t xml:space="preserve"> a numerical </w:t>
-      </w:r>
-      <w:proofErr w:type="gramStart"/>
-      <w:r>
-        <w:rPr>
-          <w:sz w:val="24"/>
-          <w:szCs w:val="24"/>
-        </w:rPr>
-        <w:t>approach</w:t>
-      </w:r>
-      <w:proofErr w:type="gramEnd"/>
+        <w:t xml:space="preserve"> a numerical approach</w:t>
+      </w:r>
     </w:p>
     <w:p>
       <w:pPr>
@@ -3307,80 +2762,23 @@
           <w:sz w:val="24"/>
           <w:szCs w:val="24"/>
         </w:rPr>
-        <w:t xml:space="preserve">So that </w:t>
-      </w:r>
-      <w:proofErr w:type="gramStart"/>
-      <w:r>
-        <w:rPr>
-          <w:sz w:val="24"/>
-          <w:szCs w:val="24"/>
-        </w:rPr>
-        <w:t>J(</w:t>
-      </w:r>
-      <w:proofErr w:type="gramEnd"/>
-      <w:r>
-        <w:rPr>
-          <w:sz w:val="24"/>
-          <w:szCs w:val="24"/>
-        </w:rPr>
-        <w:t xml:space="preserve">W1, b1,…. WL, </w:t>
-      </w:r>
-      <w:proofErr w:type="spellStart"/>
-      <w:r>
-        <w:rPr>
-          <w:sz w:val="24"/>
-          <w:szCs w:val="24"/>
-        </w:rPr>
-        <w:t>bL</w:t>
-      </w:r>
-      <w:proofErr w:type="spellEnd"/>
-      <w:r>
-        <w:rPr>
-          <w:sz w:val="24"/>
-          <w:szCs w:val="24"/>
-        </w:rPr>
-        <w:t xml:space="preserve">) = </w:t>
-      </w:r>
-      <w:proofErr w:type="gramStart"/>
-      <w:r>
-        <w:rPr>
-          <w:sz w:val="24"/>
-          <w:szCs w:val="24"/>
-        </w:rPr>
-        <w:t>J(</w:t>
-      </w:r>
-      <w:proofErr w:type="gramEnd"/>
-      <w:r>
-        <w:rPr>
-          <w:sz w:val="24"/>
-          <w:szCs w:val="24"/>
-        </w:rPr>
-        <w:t>theta1, theta 2,… theta L)</w:t>
-      </w:r>
-    </w:p>
-    <w:p>
-      <w:pPr>
-        <w:rPr>
-          <w:sz w:val="24"/>
-          <w:szCs w:val="24"/>
-        </w:rPr>
-      </w:pPr>
-      <w:r>
-        <w:rPr>
-          <w:sz w:val="24"/>
-          <w:szCs w:val="24"/>
-        </w:rPr>
-        <w:t xml:space="preserve">The idea is that for each theta you compute the numerical approx. of the gradient and compare it with the original </w:t>
-      </w:r>
-      <w:proofErr w:type="gramStart"/>
-      <w:r>
-        <w:rPr>
-          <w:sz w:val="24"/>
-          <w:szCs w:val="24"/>
-        </w:rPr>
-        <w:t>gradient</w:t>
-      </w:r>
-      <w:proofErr w:type="gramEnd"/>
+        <w:t>So that J(W1, b1,…. WL, bL) = J(theta1, theta 2,… theta L)</w:t>
+      </w:r>
+    </w:p>
+    <w:p>
+      <w:pPr>
+        <w:rPr>
+          <w:sz w:val="24"/>
+          <w:szCs w:val="24"/>
+        </w:rPr>
+      </w:pPr>
+      <w:r>
+        <w:rPr>
+          <w:sz w:val="24"/>
+          <w:szCs w:val="24"/>
+        </w:rPr>
+        <w:t>The idea is that for each theta you compute the numerical approx. of the gradient and compare it with the original gradient</w:t>
+      </w:r>
     </w:p>
     <w:p>
       <w:pPr>
@@ -3502,23 +2900,7 @@
           <w:sz w:val="24"/>
           <w:szCs w:val="24"/>
         </w:rPr>
-        <w:t xml:space="preserve">  (</w:t>
-      </w:r>
-      <w:proofErr w:type="gramStart"/>
-      <w:r>
-        <w:rPr>
-          <w:sz w:val="24"/>
-          <w:szCs w:val="24"/>
-        </w:rPr>
-        <w:t>the</w:t>
-      </w:r>
-      <w:proofErr w:type="gramEnd"/>
-      <w:r>
-        <w:rPr>
-          <w:sz w:val="24"/>
-          <w:szCs w:val="24"/>
-        </w:rPr>
-        <w:t xml:space="preserve"> normalization is included in case of very small d theta approx. and d theta)</w:t>
+        <w:t xml:space="preserve">  (the normalization is included in case of very small d theta approx. and d theta)</w:t>
       </w:r>
     </w:p>
     <w:p>
@@ -3589,83 +2971,38 @@
           <w:sz w:val="24"/>
           <w:szCs w:val="24"/>
         </w:rPr>
-        <w:t xml:space="preserve">The numerical approximations of the gradients are slow to compute, so do not use them while training instead of the gradients computed with the original </w:t>
-      </w:r>
-      <w:proofErr w:type="gramStart"/>
-      <w:r>
-        <w:rPr>
-          <w:sz w:val="24"/>
-          <w:szCs w:val="24"/>
-        </w:rPr>
-        <w:t>approach</w:t>
-      </w:r>
-      <w:proofErr w:type="gramEnd"/>
-    </w:p>
-    <w:p>
-      <w:pPr>
-        <w:rPr>
-          <w:sz w:val="24"/>
-          <w:szCs w:val="24"/>
-        </w:rPr>
-      </w:pPr>
-      <w:r>
-        <w:rPr>
-          <w:sz w:val="24"/>
-          <w:szCs w:val="24"/>
-        </w:rPr>
-        <w:t xml:space="preserve">If algorithm fails grad check, then consider verifying individual components such as </w:t>
-      </w:r>
-      <w:proofErr w:type="spellStart"/>
-      <w:r>
-        <w:rPr>
-          <w:sz w:val="24"/>
-          <w:szCs w:val="24"/>
-        </w:rPr>
-        <w:t>db</w:t>
-      </w:r>
-      <w:proofErr w:type="spellEnd"/>
-      <w:r>
-        <w:rPr>
-          <w:sz w:val="24"/>
-          <w:szCs w:val="24"/>
-        </w:rPr>
-        <w:t xml:space="preserve">, </w:t>
-      </w:r>
-      <w:proofErr w:type="spellStart"/>
-      <w:proofErr w:type="gramStart"/>
-      <w:r>
-        <w:rPr>
-          <w:sz w:val="24"/>
-          <w:szCs w:val="24"/>
-        </w:rPr>
-        <w:t>dW</w:t>
-      </w:r>
-      <w:proofErr w:type="spellEnd"/>
-      <w:proofErr w:type="gramEnd"/>
-    </w:p>
-    <w:p>
-      <w:pPr>
-        <w:rPr>
-          <w:sz w:val="24"/>
-          <w:szCs w:val="24"/>
-        </w:rPr>
-      </w:pPr>
-      <w:r>
-        <w:rPr>
-          <w:sz w:val="24"/>
-          <w:szCs w:val="24"/>
-        </w:rPr>
-        <w:t xml:space="preserve">Do not forget to include the regularization while computing the </w:t>
-      </w:r>
-      <w:proofErr w:type="gramStart"/>
-      <w:r>
-        <w:rPr>
-          <w:sz w:val="24"/>
-          <w:szCs w:val="24"/>
-        </w:rPr>
-        <w:t>gradients</w:t>
-      </w:r>
-      <w:proofErr w:type="gramEnd"/>
+        <w:t>The numerical approximations of the gradients are slow to compute, so do not use them while training instead of the gradients computed with the original approach</w:t>
+      </w:r>
+    </w:p>
+    <w:p>
+      <w:pPr>
+        <w:rPr>
+          <w:sz w:val="24"/>
+          <w:szCs w:val="24"/>
+        </w:rPr>
+      </w:pPr>
+      <w:r>
+        <w:rPr>
+          <w:sz w:val="24"/>
+          <w:szCs w:val="24"/>
+        </w:rPr>
+        <w:t>If algorithm fails grad check, then consider verifying individual components such as db, dW</w:t>
+      </w:r>
+    </w:p>
+    <w:p>
+      <w:pPr>
+        <w:rPr>
+          <w:sz w:val="24"/>
+          <w:szCs w:val="24"/>
+        </w:rPr>
+      </w:pPr>
+      <w:r>
+        <w:rPr>
+          <w:sz w:val="24"/>
+          <w:szCs w:val="24"/>
+        </w:rPr>
+        <w:t>Do not forget to include the regularization while computing the gradients</w:t>
+      </w:r>
     </w:p>
     <w:p>
       <w:pPr>
@@ -3686,79 +3023,173 @@
           <w:sz w:val="24"/>
           <w:szCs w:val="24"/>
         </w:rPr>
-        <w:t xml:space="preserve"> because you don’t know for each example which nodes </w:t>
-      </w:r>
-      <w:proofErr w:type="gramStart"/>
-      <w:r>
-        <w:rPr>
-          <w:sz w:val="24"/>
-          <w:szCs w:val="24"/>
-        </w:rPr>
-        <w:t>where</w:t>
-      </w:r>
-      <w:proofErr w:type="gramEnd"/>
-      <w:r>
-        <w:rPr>
-          <w:sz w:val="24"/>
-          <w:szCs w:val="24"/>
-        </w:rPr>
-        <w:t xml:space="preserve"> turned off, and in the end you compute the derivative of J with respect to </w:t>
-      </w:r>
-      <w:proofErr w:type="spellStart"/>
-      <w:r>
-        <w:rPr>
-          <w:sz w:val="24"/>
-          <w:szCs w:val="24"/>
-        </w:rPr>
-        <w:t>Wl</w:t>
-      </w:r>
-      <w:proofErr w:type="spellEnd"/>
-      <w:r>
-        <w:rPr>
-          <w:sz w:val="24"/>
-          <w:szCs w:val="24"/>
-        </w:rPr>
-        <w:t xml:space="preserve"> for example</w:t>
-      </w:r>
-    </w:p>
-    <w:p>
-      <w:pPr>
-        <w:rPr>
-          <w:sz w:val="24"/>
-          <w:szCs w:val="24"/>
-        </w:rPr>
-      </w:pPr>
-      <w:r>
-        <w:rPr>
-          <w:sz w:val="24"/>
-          <w:szCs w:val="24"/>
-        </w:rPr>
-        <w:t xml:space="preserve">Perform the check with multiple random </w:t>
-      </w:r>
-      <w:proofErr w:type="gramStart"/>
-      <w:r>
-        <w:rPr>
-          <w:sz w:val="24"/>
-          <w:szCs w:val="24"/>
-        </w:rPr>
-        <w:t>initialization</w:t>
-      </w:r>
-      <w:proofErr w:type="gramEnd"/>
-      <w:r>
-        <w:rPr>
-          <w:sz w:val="24"/>
-          <w:szCs w:val="24"/>
-        </w:rPr>
-        <w:t xml:space="preserve"> because maybe for small values of W and b the check is ok, but for greater values there might be problems</w:t>
-      </w:r>
-    </w:p>
-    <w:p>
-      <w:pPr>
-        <w:rPr>
-          <w:sz w:val="24"/>
-          <w:szCs w:val="24"/>
-        </w:rPr>
-      </w:pPr>
+        <w:t xml:space="preserve"> because you don’t know for each example which nodes where turned off, and in the end you compute the derivative of J with respect to Wl for example</w:t>
+      </w:r>
+    </w:p>
+    <w:p>
+      <w:pPr>
+        <w:rPr>
+          <w:sz w:val="24"/>
+          <w:szCs w:val="24"/>
+        </w:rPr>
+      </w:pPr>
+      <w:r>
+        <w:rPr>
+          <w:sz w:val="24"/>
+          <w:szCs w:val="24"/>
+        </w:rPr>
+        <w:t>Perform the check with multiple random initialization because maybe for small values of W and b the check is ok, but for greater values there might be problems</w:t>
+      </w:r>
+    </w:p>
+    <w:p>
+      <w:pPr>
+        <w:rPr>
+          <w:sz w:val="24"/>
+          <w:szCs w:val="24"/>
+        </w:rPr>
+      </w:pPr>
+    </w:p>
+    <w:p>
+      <w:pPr>
+        <w:rPr>
+          <w:b/>
+          <w:bCs/>
+          <w:sz w:val="24"/>
+          <w:szCs w:val="24"/>
+        </w:rPr>
+      </w:pPr>
+      <w:r>
+        <w:rPr>
+          <w:b/>
+          <w:bCs/>
+          <w:sz w:val="24"/>
+          <w:szCs w:val="24"/>
+        </w:rPr>
+        <w:t>Initialization Assignment</w:t>
+      </w:r>
+    </w:p>
+    <w:p>
+      <w:pPr>
+        <w:rPr>
+          <w:sz w:val="24"/>
+          <w:szCs w:val="24"/>
+        </w:rPr>
+      </w:pPr>
+      <w:r>
+        <w:rPr>
+          <w:sz w:val="24"/>
+          <w:szCs w:val="24"/>
+        </w:rPr>
+        <w:t>A well-chosen initialization can speed-up the convergence of gradient descent</w:t>
+      </w:r>
+    </w:p>
+    <w:p>
+      <w:pPr>
+        <w:rPr>
+          <w:sz w:val="24"/>
+          <w:szCs w:val="24"/>
+        </w:rPr>
+      </w:pPr>
+      <w:r>
+        <w:rPr>
+          <w:sz w:val="24"/>
+          <w:szCs w:val="24"/>
+        </w:rPr>
+        <w:t>Initializing W and b with zeros: the model doesn’t learn</w:t>
+      </w:r>
+      <w:r>
+        <w:rPr>
+          <w:sz w:val="24"/>
+          <w:szCs w:val="24"/>
+        </w:rPr>
+        <w:t xml:space="preserve"> anything</w:t>
+      </w:r>
+      <w:r>
+        <w:rPr>
+          <w:sz w:val="24"/>
+          <w:szCs w:val="24"/>
+        </w:rPr>
+        <w:t xml:space="preserve"> and it doesn’t break the symmetry, so each layer is equivalent to only one neuron</w:t>
+      </w:r>
+      <w:r>
+        <w:rPr>
+          <w:sz w:val="24"/>
+          <w:szCs w:val="24"/>
+        </w:rPr>
+        <w:t xml:space="preserve"> because all learn the same </w:t>
+      </w:r>
+      <w:r>
+        <w:rPr>
+          <w:sz w:val="24"/>
+          <w:szCs w:val="24"/>
+        </w:rPr>
+        <w:t>function</w:t>
+      </w:r>
+    </w:p>
+    <w:p>
+      <w:pPr>
+        <w:rPr>
+          <w:sz w:val="24"/>
+          <w:szCs w:val="24"/>
+        </w:rPr>
+      </w:pPr>
+      <w:r>
+        <w:rPr>
+          <w:sz w:val="24"/>
+          <w:szCs w:val="24"/>
+        </w:rPr>
+        <w:t>Initializing W randomly and b with zeros: breaks the symmetry</w:t>
+      </w:r>
+      <w:r>
+        <w:rPr>
+          <w:sz w:val="24"/>
+          <w:szCs w:val="24"/>
+        </w:rPr>
+        <w:t>, but however there might appear the problem of vanishing / exploding gradients</w:t>
+      </w:r>
+      <w:r>
+        <w:rPr>
+          <w:sz w:val="24"/>
+          <w:szCs w:val="24"/>
+        </w:rPr>
+        <w:t xml:space="preserve"> and the training process is slower</w:t>
+      </w:r>
+      <w:r>
+        <w:rPr>
+          <w:sz w:val="24"/>
+          <w:szCs w:val="24"/>
+        </w:rPr>
+        <w:t>; for initialization use randn (normal distribution) not rand (uniform distribution)</w:t>
+      </w:r>
+    </w:p>
+    <w:p>
+      <w:pPr>
+        <w:rPr>
+          <w:sz w:val="24"/>
+          <w:szCs w:val="24"/>
+        </w:rPr>
+      </w:pPr>
+      <w:r>
+        <w:rPr>
+          <w:sz w:val="24"/>
+          <w:szCs w:val="24"/>
+        </w:rPr>
+        <w:t>He initialization: sqrt(2 / layers_dims[l-1])</w:t>
+      </w:r>
+      <w:r>
+        <w:rPr>
+          <w:sz w:val="24"/>
+          <w:szCs w:val="24"/>
+        </w:rPr>
+        <w:t xml:space="preserve"> – only for W, but b is initialized with zeros</w:t>
+      </w:r>
+      <w:r>
+        <w:rPr>
+          <w:sz w:val="24"/>
+          <w:szCs w:val="24"/>
+        </w:rPr>
+        <w:t>; this initialization works well with ReLU activations</w:t>
+      </w:r>
     </w:p>
     <w:sectPr>
       <w:pgSz w:w="12240" w:h="15840"/>

</xml_diff>

<commit_message>
finalized noted for week 1
</commit_message>
<xml_diff>
--- a/Course 2 - Improving Deep Neural Networks/Week 1/Week 1 - Notes.docx
+++ b/Course 2 - Improving Deep Neural Networks/Week 1/Week 1 - Notes.docx
@@ -2842,6 +2842,21 @@
           <w:sz w:val="24"/>
           <w:szCs w:val="24"/>
         </w:rPr>
+        <w:t>In this case theha1 is the value from row 1 and column 1 of W1, theta2 is the valuer from row 1 and column 2 of W2</w:t>
+      </w:r>
+    </w:p>
+    <w:p>
+      <w:pPr>
+        <w:rPr>
+          <w:sz w:val="24"/>
+          <w:szCs w:val="24"/>
+        </w:rPr>
+      </w:pPr>
+      <w:r>
+        <w:rPr>
+          <w:sz w:val="24"/>
+          <w:szCs w:val="24"/>
+        </w:rPr>
         <w:t>The comparison should be based on</w:t>
       </w:r>
     </w:p>
@@ -3190,6 +3205,340 @@
         </w:rPr>
         <w:t>; this initialization works well with ReLU activations</w:t>
       </w:r>
+    </w:p>
+    <w:p>
+      <w:pPr>
+        <w:rPr>
+          <w:sz w:val="24"/>
+          <w:szCs w:val="24"/>
+        </w:rPr>
+      </w:pPr>
+    </w:p>
+    <w:p>
+      <w:pPr>
+        <w:rPr>
+          <w:b/>
+          <w:bCs/>
+          <w:sz w:val="24"/>
+          <w:szCs w:val="24"/>
+        </w:rPr>
+      </w:pPr>
+      <w:r>
+        <w:rPr>
+          <w:b/>
+          <w:bCs/>
+          <w:sz w:val="24"/>
+          <w:szCs w:val="24"/>
+        </w:rPr>
+        <w:lastRenderedPageBreak/>
+        <w:t>R</w:t>
+      </w:r>
+      <w:r>
+        <w:rPr>
+          <w:b/>
+          <w:bCs/>
+          <w:sz w:val="24"/>
+          <w:szCs w:val="24"/>
+        </w:rPr>
+        <w:t>egularization Assignment</w:t>
+      </w:r>
+    </w:p>
+    <w:p>
+      <w:pPr>
+        <w:rPr>
+          <w:sz w:val="24"/>
+          <w:szCs w:val="24"/>
+        </w:rPr>
+      </w:pPr>
+      <w:r>
+        <w:rPr>
+          <w:sz w:val="24"/>
+          <w:szCs w:val="24"/>
+        </w:rPr>
+        <w:t>When using L2 regulatization, during the backpropagation we have to add to dWl the (lambda / m) * Wl – this is the derivative of the cost function with respect to the current Wl</w:t>
+      </w:r>
+    </w:p>
+    <w:p>
+      <w:pPr>
+        <w:rPr>
+          <w:sz w:val="24"/>
+          <w:szCs w:val="24"/>
+          <w:lang w:val="ro-RO"/>
+        </w:rPr>
+      </w:pPr>
+      <w:r>
+        <w:rPr>
+          <w:noProof/>
+          <w:sz w:val="24"/>
+          <w:szCs w:val="24"/>
+          <w:lang w:val="ro-RO"/>
+        </w:rPr>
+        <w:drawing>
+          <wp:inline distT="0" distB="0" distL="0" distR="0" wp14:anchorId="424E573D" wp14:editId="064E8313">
+            <wp:extent cx="1857372" cy="340179"/>
+            <wp:effectExtent l="0" t="0" r="0" b="3175"/>
+            <wp:docPr id="15" name="Picture 15"/>
+            <wp:cNvGraphicFramePr>
+              <a:graphicFrameLocks xmlns:a="http://schemas.openxmlformats.org/drawingml/2006/main" noChangeAspect="1"/>
+            </wp:cNvGraphicFramePr>
+            <a:graphic xmlns:a="http://schemas.openxmlformats.org/drawingml/2006/main">
+              <a:graphicData uri="http://schemas.openxmlformats.org/drawingml/2006/picture">
+                <pic:pic xmlns:pic="http://schemas.openxmlformats.org/drawingml/2006/picture">
+                  <pic:nvPicPr>
+                    <pic:cNvPr id="1" name=""/>
+                    <pic:cNvPicPr/>
+                  </pic:nvPicPr>
+                  <pic:blipFill rotWithShape="1">
+                    <a:blip r:embed="rId24"/>
+                    <a:srcRect t="6015"/>
+                    <a:stretch/>
+                  </pic:blipFill>
+                  <pic:spPr bwMode="auto">
+                    <a:xfrm>
+                      <a:off x="0" y="0"/>
+                      <a:ext cx="1857634" cy="340227"/>
+                    </a:xfrm>
+                    <a:prstGeom prst="rect">
+                      <a:avLst/>
+                    </a:prstGeom>
+                    <a:ln>
+                      <a:noFill/>
+                    </a:ln>
+                    <a:extLst>
+                      <a:ext uri="{53640926-AAD7-44D8-BBD7-CCE9431645EC}">
+                        <a14:shadowObscured xmlns:a14="http://schemas.microsoft.com/office/drawing/2010/main"/>
+                      </a:ext>
+                    </a:extLst>
+                  </pic:spPr>
+                </pic:pic>
+              </a:graphicData>
+            </a:graphic>
+          </wp:inline>
+        </w:drawing>
+      </w:r>
+    </w:p>
+    <w:p>
+      <w:pPr>
+        <w:rPr>
+          <w:sz w:val="24"/>
+          <w:szCs w:val="24"/>
+          <w:lang w:val="ro-RO"/>
+        </w:rPr>
+      </w:pPr>
+      <w:r>
+        <w:rPr>
+          <w:sz w:val="24"/>
+          <w:szCs w:val="24"/>
+          <w:lang w:val="ro-RO"/>
+        </w:rPr>
+        <w:t>L2 regularization makes the decision boundary smoother</w:t>
+      </w:r>
+      <w:r>
+        <w:rPr>
+          <w:sz w:val="24"/>
+          <w:szCs w:val="24"/>
+          <w:lang w:val="ro-RO"/>
+        </w:rPr>
+        <w:t xml:space="preserve"> and the weights smaller</w:t>
+      </w:r>
+    </w:p>
+    <w:p>
+      <w:pPr>
+        <w:rPr>
+          <w:sz w:val="24"/>
+          <w:szCs w:val="24"/>
+          <w:lang w:val="ro-RO"/>
+        </w:rPr>
+      </w:pPr>
+      <w:r>
+        <w:rPr>
+          <w:sz w:val="24"/>
+          <w:szCs w:val="24"/>
+          <w:lang w:val="ro-RO"/>
+        </w:rPr>
+        <w:t>Dropout – dropped neurons don’t contribute to the training in both the forward and backward propagations</w:t>
+      </w:r>
+      <w:r>
+        <w:rPr>
+          <w:sz w:val="24"/>
+          <w:szCs w:val="24"/>
+          <w:lang w:val="ro-RO"/>
+        </w:rPr>
+        <w:t>; during the backpropagation you also „shut down” the neurons that were shut down during the forward propagation and as you divided A by keep_prob</w:t>
+      </w:r>
+      <w:r>
+        <w:rPr>
+          <w:sz w:val="24"/>
+          <w:szCs w:val="24"/>
+          <w:lang w:val="ro-RO"/>
+        </w:rPr>
+        <w:t xml:space="preserve"> during the forward pass</w:t>
+      </w:r>
+      <w:r>
+        <w:rPr>
+          <w:sz w:val="24"/>
+          <w:szCs w:val="24"/>
+          <w:lang w:val="ro-RO"/>
+        </w:rPr>
+        <w:t>, you are doing the same thing with dA</w:t>
+      </w:r>
+      <w:r>
+        <w:rPr>
+          <w:sz w:val="24"/>
+          <w:szCs w:val="24"/>
+          <w:lang w:val="ro-RO"/>
+        </w:rPr>
+        <w:t xml:space="preserve"> during the backward pass</w:t>
+      </w:r>
+    </w:p>
+    <w:p>
+      <w:pPr>
+        <w:rPr>
+          <w:sz w:val="24"/>
+          <w:szCs w:val="24"/>
+          <w:lang w:val="ro-RO"/>
+        </w:rPr>
+      </w:pPr>
+    </w:p>
+    <w:p>
+      <w:pPr>
+        <w:rPr>
+          <w:b/>
+          <w:bCs/>
+          <w:sz w:val="24"/>
+          <w:szCs w:val="24"/>
+        </w:rPr>
+      </w:pPr>
+      <w:r>
+        <w:rPr>
+          <w:b/>
+          <w:bCs/>
+          <w:sz w:val="24"/>
+          <w:szCs w:val="24"/>
+        </w:rPr>
+        <w:t>Gradient Checking assignment</w:t>
+      </w:r>
+    </w:p>
+    <w:p>
+      <w:pPr>
+        <w:rPr>
+          <w:sz w:val="24"/>
+          <w:szCs w:val="24"/>
+        </w:rPr>
+      </w:pPr>
+      <w:r>
+        <w:rPr>
+          <w:sz w:val="24"/>
+          <w:szCs w:val="24"/>
+        </w:rPr>
+        <w:t>This operation is performed for all gradients at once after computing gradapprox</w:t>
+      </w:r>
+    </w:p>
+    <w:p>
+      <w:pPr>
+        <w:rPr>
+          <w:sz w:val="24"/>
+          <w:szCs w:val="24"/>
+          <w:lang w:val="ro-RO"/>
+        </w:rPr>
+      </w:pPr>
+      <w:r>
+        <w:rPr>
+          <w:sz w:val="24"/>
+          <w:szCs w:val="24"/>
+          <w:lang w:val="ro-RO"/>
+        </w:rPr>
+        <w:drawing>
+          <wp:inline distT="0" distB="0" distL="0" distR="0" wp14:anchorId="3A816FFC" wp14:editId="4F24B2EB">
+            <wp:extent cx="3848100" cy="525235"/>
+            <wp:effectExtent l="0" t="0" r="0" b="8255"/>
+            <wp:docPr id="21" name="Picture 21" descr="A picture containing text, font, line, screenshot&#10;&#10;Description automatically generated"/>
+            <wp:cNvGraphicFramePr>
+              <a:graphicFrameLocks xmlns:a="http://schemas.openxmlformats.org/drawingml/2006/main" noChangeAspect="1"/>
+            </wp:cNvGraphicFramePr>
+            <a:graphic xmlns:a="http://schemas.openxmlformats.org/drawingml/2006/main">
+              <a:graphicData uri="http://schemas.openxmlformats.org/drawingml/2006/picture">
+                <pic:pic xmlns:pic="http://schemas.openxmlformats.org/drawingml/2006/picture">
+                  <pic:nvPicPr>
+                    <pic:cNvPr id="21" name="Picture 21" descr="A picture containing text, font, line, screenshot&#10;&#10;Description automatically generated"/>
+                    <pic:cNvPicPr/>
+                  </pic:nvPicPr>
+                  <pic:blipFill rotWithShape="1">
+                    <a:blip r:embed="rId25"/>
+                    <a:srcRect t="4926" b="-1"/>
+                    <a:stretch/>
+                  </pic:blipFill>
+                  <pic:spPr bwMode="auto">
+                    <a:xfrm>
+                      <a:off x="0" y="0"/>
+                      <a:ext cx="3848637" cy="525308"/>
+                    </a:xfrm>
+                    <a:prstGeom prst="rect">
+                      <a:avLst/>
+                    </a:prstGeom>
+                    <a:ln>
+                      <a:noFill/>
+                    </a:ln>
+                    <a:extLst>
+                      <a:ext uri="{53640926-AAD7-44D8-BBD7-CCE9431645EC}">
+                        <a14:shadowObscured xmlns:a14="http://schemas.microsoft.com/office/drawing/2010/main"/>
+                      </a:ext>
+                    </a:extLst>
+                  </pic:spPr>
+                </pic:pic>
+              </a:graphicData>
+            </a:graphic>
+          </wp:inline>
+        </w:drawing>
+      </w:r>
+    </w:p>
+    <w:p>
+      <w:pPr>
+        <w:rPr>
+          <w:sz w:val="24"/>
+          <w:szCs w:val="24"/>
+          <w:lang w:val="ro-RO"/>
+        </w:rPr>
+      </w:pPr>
+      <w:r>
+        <w:rPr>
+          <w:sz w:val="24"/>
+          <w:szCs w:val="24"/>
+          <w:lang w:val="ro-RO"/>
+        </w:rPr>
+        <w:t>The nominator represents the Euclidean distance between grad and gradapprox and we normalize this distance in case that the grad or gradapprox are really large or small</w:t>
+      </w:r>
+    </w:p>
+    <w:p>
+      <w:pPr>
+        <w:rPr>
+          <w:sz w:val="24"/>
+          <w:szCs w:val="24"/>
+        </w:rPr>
+      </w:pPr>
+      <w:r>
+        <w:rPr>
+          <w:sz w:val="24"/>
+          <w:szCs w:val="24"/>
+        </w:rPr>
+        <w:t>To check each gradient, you modify one parameter at a time (you have to modify at one time each value of each W, b and so on) and using all input params as the same and only one modified, you have to perform a forward pass to compute the J plus</w:t>
+      </w:r>
+      <w:r>
+        <w:rPr>
+          <w:sz w:val="24"/>
+          <w:szCs w:val="24"/>
+        </w:rPr>
+        <w:t xml:space="preserve"> and J minus</w:t>
+      </w:r>
+    </w:p>
+    <w:p>
+      <w:pPr>
+        <w:rPr>
+          <w:sz w:val="24"/>
+          <w:szCs w:val="24"/>
+          <w:lang w:val="ro-RO"/>
+        </w:rPr>
+      </w:pPr>
     </w:p>
     <w:sectPr>
       <w:pgSz w:w="12240" w:h="15840"/>

</xml_diff>